<commit_message>
update RDS and product detail
</commit_message>
<xml_diff>
--- a/RDS-Document.docx
+++ b/RDS-Document.docx
@@ -868,10 +868,10 @@
       </w:tblPr>
       <w:tblGrid>
         <w:gridCol w:w="990"/>
-        <w:gridCol w:w="990"/>
-        <w:gridCol w:w="810"/>
-        <w:gridCol w:w="1378"/>
-        <w:gridCol w:w="5626"/>
+        <w:gridCol w:w="1477"/>
+        <w:gridCol w:w="850"/>
+        <w:gridCol w:w="1985"/>
+        <w:gridCol w:w="4492"/>
       </w:tblGrid>
       <w:tr>
         <w:tc>
@@ -900,7 +900,7 @@
         </w:tc>
         <w:tc>
           <w:tcPr>
-            <w:tcW w:w="990" w:type="dxa"/>
+            <w:tcW w:w="1477" w:type="dxa"/>
             <w:shd w:val="clear" w:color="auto" w:fill="FFE8E1"/>
           </w:tcPr>
           <w:p>
@@ -924,7 +924,7 @@
         </w:tc>
         <w:tc>
           <w:tcPr>
-            <w:tcW w:w="810" w:type="dxa"/>
+            <w:tcW w:w="850" w:type="dxa"/>
             <w:shd w:val="clear" w:color="auto" w:fill="FFE8E1"/>
           </w:tcPr>
           <w:p>
@@ -957,7 +957,7 @@
         </w:tc>
         <w:tc>
           <w:tcPr>
-            <w:tcW w:w="1378" w:type="dxa"/>
+            <w:tcW w:w="1985" w:type="dxa"/>
             <w:shd w:val="clear" w:color="auto" w:fill="FFE8E1"/>
           </w:tcPr>
           <w:p>
@@ -981,7 +981,7 @@
         </w:tc>
         <w:tc>
           <w:tcPr>
-            <w:tcW w:w="5626" w:type="dxa"/>
+            <w:tcW w:w="4492" w:type="dxa"/>
             <w:shd w:val="clear" w:color="auto" w:fill="FFE8E1"/>
           </w:tcPr>
           <w:p>
@@ -1031,7 +1031,7 @@
         </w:tc>
         <w:tc>
           <w:tcPr>
-            <w:tcW w:w="990" w:type="dxa"/>
+            <w:tcW w:w="1477" w:type="dxa"/>
           </w:tcPr>
           <w:p>
             <w:pPr>
@@ -1041,6 +1041,7 @@
                 <w:rFonts w:asciiTheme="minorHAnsi" w:hAnsiTheme="minorHAnsi" w:cstheme="minorHAnsi"/>
                 <w:sz w:val="22"/>
                 <w:szCs w:val="22"/>
+                <w:lang w:val="vi-VN"/>
               </w:rPr>
             </w:pPr>
             <w:r>
@@ -1049,13 +1050,22 @@
                 <w:sz w:val="22"/>
                 <w:szCs w:val="22"/>
               </w:rPr>
-              <w:t>15/2</w:t>
-            </w:r>
-          </w:p>
-        </w:tc>
-        <w:tc>
-          <w:tcPr>
-            <w:tcW w:w="810" w:type="dxa"/>
+              <w:t>10</w:t>
+            </w:r>
+            <w:r>
+              <w:rPr>
+                <w:rFonts w:asciiTheme="minorHAnsi" w:hAnsiTheme="minorHAnsi" w:cstheme="minorHAnsi"/>
+                <w:sz w:val="22"/>
+                <w:szCs w:val="22"/>
+                <w:lang w:val="vi-VN"/>
+              </w:rPr>
+              <w:t>/05/2024</w:t>
+            </w:r>
+          </w:p>
+        </w:tc>
+        <w:tc>
+          <w:tcPr>
+            <w:tcW w:w="850" w:type="dxa"/>
           </w:tcPr>
           <w:p>
             <w:pPr>
@@ -1079,7 +1089,7 @@
         </w:tc>
         <w:tc>
           <w:tcPr>
-            <w:tcW w:w="1378" w:type="dxa"/>
+            <w:tcW w:w="1985" w:type="dxa"/>
           </w:tcPr>
           <w:p>
             <w:pPr>
@@ -1088,6 +1098,7 @@
                 <w:rFonts w:asciiTheme="minorHAnsi" w:hAnsiTheme="minorHAnsi" w:cstheme="minorHAnsi"/>
                 <w:sz w:val="22"/>
                 <w:szCs w:val="22"/>
+                <w:lang w:val="vi-VN"/>
               </w:rPr>
             </w:pPr>
             <w:r>
@@ -1096,13 +1107,22 @@
                 <w:sz w:val="22"/>
                 <w:szCs w:val="22"/>
               </w:rPr>
-              <w:t>KienNTHE11</w:t>
-            </w:r>
-          </w:p>
-        </w:tc>
-        <w:tc>
-          <w:tcPr>
-            <w:tcW w:w="5626" w:type="dxa"/>
+              <w:t>Nguyễn</w:t>
+            </w:r>
+            <w:r>
+              <w:rPr>
+                <w:rFonts w:asciiTheme="minorHAnsi" w:hAnsiTheme="minorHAnsi" w:cstheme="minorHAnsi"/>
+                <w:sz w:val="22"/>
+                <w:szCs w:val="22"/>
+                <w:lang w:val="vi-VN"/>
+              </w:rPr>
+              <w:t xml:space="preserve"> Tiến Đăng</w:t>
+            </w:r>
+          </w:p>
+        </w:tc>
+        <w:tc>
+          <w:tcPr>
+            <w:tcW w:w="4492" w:type="dxa"/>
           </w:tcPr>
           <w:p>
             <w:pPr>
@@ -1111,6 +1131,7 @@
                 <w:rFonts w:asciiTheme="minorHAnsi" w:hAnsiTheme="minorHAnsi" w:cstheme="minorHAnsi"/>
                 <w:sz w:val="22"/>
                 <w:szCs w:val="22"/>
+                <w:lang w:val="vi-VN"/>
               </w:rPr>
             </w:pPr>
             <w:r>
@@ -1119,7 +1140,16 @@
                 <w:sz w:val="22"/>
                 <w:szCs w:val="22"/>
               </w:rPr>
-              <w:t>Original Project</w:t>
+              <w:t>Create</w:t>
+            </w:r>
+            <w:r>
+              <w:rPr>
+                <w:rFonts w:asciiTheme="minorHAnsi" w:hAnsiTheme="minorHAnsi" w:cstheme="minorHAnsi"/>
+                <w:sz w:val="22"/>
+                <w:szCs w:val="22"/>
+                <w:lang w:val="vi-VN"/>
+              </w:rPr>
+              <w:t xml:space="preserve"> RDS</w:t>
             </w:r>
           </w:p>
         </w:tc>
@@ -1137,13 +1167,31 @@
                 <w:rFonts w:asciiTheme="minorHAnsi" w:hAnsiTheme="minorHAnsi" w:cstheme="minorHAnsi"/>
                 <w:sz w:val="22"/>
                 <w:szCs w:val="22"/>
-              </w:rPr>
-            </w:pPr>
-          </w:p>
-        </w:tc>
-        <w:tc>
-          <w:tcPr>
-            <w:tcW w:w="990" w:type="dxa"/>
+                <w:lang w:val="vi-VN"/>
+              </w:rPr>
+            </w:pPr>
+            <w:r>
+              <w:rPr>
+                <w:rFonts w:asciiTheme="minorHAnsi" w:hAnsiTheme="minorHAnsi" w:cstheme="minorHAnsi"/>
+                <w:sz w:val="22"/>
+                <w:szCs w:val="22"/>
+              </w:rPr>
+              <w:t>V1</w:t>
+            </w:r>
+            <w:r>
+              <w:rPr>
+                <w:rFonts w:asciiTheme="minorHAnsi" w:hAnsiTheme="minorHAnsi" w:cstheme="minorHAnsi"/>
+                <w:sz w:val="22"/>
+                <w:szCs w:val="22"/>
+                <w:lang w:val="vi-VN"/>
+              </w:rPr>
+              <w:t>.0</w:t>
+            </w:r>
+          </w:p>
+        </w:tc>
+        <w:tc>
+          <w:tcPr>
+            <w:tcW w:w="1477" w:type="dxa"/>
           </w:tcPr>
           <w:p>
             <w:pPr>
@@ -1153,13 +1201,31 @@
                 <w:rFonts w:asciiTheme="minorHAnsi" w:hAnsiTheme="minorHAnsi" w:cstheme="minorHAnsi"/>
                 <w:sz w:val="22"/>
                 <w:szCs w:val="22"/>
-              </w:rPr>
-            </w:pPr>
-          </w:p>
-        </w:tc>
-        <w:tc>
-          <w:tcPr>
-            <w:tcW w:w="810" w:type="dxa"/>
+                <w:lang w:val="vi-VN"/>
+              </w:rPr>
+            </w:pPr>
+            <w:r>
+              <w:rPr>
+                <w:rFonts w:asciiTheme="minorHAnsi" w:hAnsiTheme="minorHAnsi" w:cstheme="minorHAnsi"/>
+                <w:sz w:val="22"/>
+                <w:szCs w:val="22"/>
+              </w:rPr>
+              <w:t>15</w:t>
+            </w:r>
+            <w:r>
+              <w:rPr>
+                <w:rFonts w:asciiTheme="minorHAnsi" w:hAnsiTheme="minorHAnsi" w:cstheme="minorHAnsi"/>
+                <w:sz w:val="22"/>
+                <w:szCs w:val="22"/>
+                <w:lang w:val="vi-VN"/>
+              </w:rPr>
+              <w:t>/05/2024</w:t>
+            </w:r>
+          </w:p>
+        </w:tc>
+        <w:tc>
+          <w:tcPr>
+            <w:tcW w:w="850" w:type="dxa"/>
           </w:tcPr>
           <w:p>
             <w:pPr>
@@ -1171,11 +1237,19 @@
                 <w:szCs w:val="22"/>
               </w:rPr>
             </w:pPr>
-          </w:p>
-        </w:tc>
-        <w:tc>
-          <w:tcPr>
-            <w:tcW w:w="1378" w:type="dxa"/>
+            <w:r>
+              <w:rPr>
+                <w:rFonts w:asciiTheme="minorHAnsi" w:hAnsiTheme="minorHAnsi" w:cstheme="minorHAnsi"/>
+                <w:sz w:val="22"/>
+                <w:szCs w:val="22"/>
+              </w:rPr>
+              <w:t>A</w:t>
+            </w:r>
+          </w:p>
+        </w:tc>
+        <w:tc>
+          <w:tcPr>
+            <w:tcW w:w="1985" w:type="dxa"/>
           </w:tcPr>
           <w:p>
             <w:pPr>
@@ -1184,13 +1258,31 @@
                 <w:rFonts w:asciiTheme="minorHAnsi" w:hAnsiTheme="minorHAnsi" w:cstheme="minorHAnsi"/>
                 <w:sz w:val="22"/>
                 <w:szCs w:val="22"/>
-              </w:rPr>
-            </w:pPr>
-          </w:p>
-        </w:tc>
-        <w:tc>
-          <w:tcPr>
-            <w:tcW w:w="5626" w:type="dxa"/>
+                <w:lang w:val="vi-VN"/>
+              </w:rPr>
+            </w:pPr>
+            <w:r>
+              <w:rPr>
+                <w:rFonts w:asciiTheme="minorHAnsi" w:hAnsiTheme="minorHAnsi" w:cstheme="minorHAnsi"/>
+                <w:sz w:val="22"/>
+                <w:szCs w:val="22"/>
+              </w:rPr>
+              <w:t>Nguyễn</w:t>
+            </w:r>
+            <w:r>
+              <w:rPr>
+                <w:rFonts w:asciiTheme="minorHAnsi" w:hAnsiTheme="minorHAnsi" w:cstheme="minorHAnsi"/>
+                <w:sz w:val="22"/>
+                <w:szCs w:val="22"/>
+                <w:lang w:val="vi-VN"/>
+              </w:rPr>
+              <w:t xml:space="preserve"> Tiến Đăng</w:t>
+            </w:r>
+          </w:p>
+        </w:tc>
+        <w:tc>
+          <w:tcPr>
+            <w:tcW w:w="4492" w:type="dxa"/>
           </w:tcPr>
           <w:p>
             <w:pPr>
@@ -1199,8 +1291,26 @@
                 <w:rFonts w:asciiTheme="minorHAnsi" w:hAnsiTheme="minorHAnsi" w:cstheme="minorHAnsi"/>
                 <w:sz w:val="22"/>
                 <w:szCs w:val="22"/>
-              </w:rPr>
-            </w:pPr>
+                <w:lang w:val="vi-VN"/>
+              </w:rPr>
+            </w:pPr>
+            <w:r>
+              <w:rPr>
+                <w:rFonts w:asciiTheme="minorHAnsi" w:hAnsiTheme="minorHAnsi" w:cstheme="minorHAnsi"/>
+                <w:sz w:val="22"/>
+                <w:szCs w:val="22"/>
+              </w:rPr>
+              <w:t>Home</w:t>
+            </w:r>
+            <w:r>
+              <w:rPr>
+                <w:rFonts w:asciiTheme="minorHAnsi" w:hAnsiTheme="minorHAnsi" w:cstheme="minorHAnsi"/>
+                <w:sz w:val="22"/>
+                <w:szCs w:val="22"/>
+                <w:lang w:val="vi-VN"/>
+              </w:rPr>
+              <w:t xml:space="preserve"> page</w:t>
+            </w:r>
           </w:p>
         </w:tc>
       </w:tr>
@@ -1217,13 +1327,31 @@
                 <w:rFonts w:asciiTheme="minorHAnsi" w:hAnsiTheme="minorHAnsi" w:cstheme="minorHAnsi"/>
                 <w:sz w:val="22"/>
                 <w:szCs w:val="22"/>
-              </w:rPr>
-            </w:pPr>
-          </w:p>
-        </w:tc>
-        <w:tc>
-          <w:tcPr>
-            <w:tcW w:w="990" w:type="dxa"/>
+                <w:lang w:val="vi-VN"/>
+              </w:rPr>
+            </w:pPr>
+            <w:r>
+              <w:rPr>
+                <w:rFonts w:asciiTheme="minorHAnsi" w:hAnsiTheme="minorHAnsi" w:cstheme="minorHAnsi"/>
+                <w:sz w:val="22"/>
+                <w:szCs w:val="22"/>
+              </w:rPr>
+              <w:t>V1</w:t>
+            </w:r>
+            <w:r>
+              <w:rPr>
+                <w:rFonts w:asciiTheme="minorHAnsi" w:hAnsiTheme="minorHAnsi" w:cstheme="minorHAnsi"/>
+                <w:sz w:val="22"/>
+                <w:szCs w:val="22"/>
+                <w:lang w:val="vi-VN"/>
+              </w:rPr>
+              <w:t>.0</w:t>
+            </w:r>
+          </w:p>
+        </w:tc>
+        <w:tc>
+          <w:tcPr>
+            <w:tcW w:w="1477" w:type="dxa"/>
           </w:tcPr>
           <w:p>
             <w:pPr>
@@ -1233,13 +1361,23 @@
                 <w:rFonts w:asciiTheme="minorHAnsi" w:hAnsiTheme="minorHAnsi" w:cstheme="minorHAnsi"/>
                 <w:sz w:val="22"/>
                 <w:szCs w:val="22"/>
-              </w:rPr>
-            </w:pPr>
-          </w:p>
-        </w:tc>
-        <w:tc>
-          <w:tcPr>
-            <w:tcW w:w="810" w:type="dxa"/>
+                <w:lang w:val="vi-VN"/>
+              </w:rPr>
+            </w:pPr>
+            <w:r>
+              <w:rPr>
+                <w:rFonts w:asciiTheme="minorHAnsi" w:hAnsiTheme="minorHAnsi" w:cstheme="minorHAnsi"/>
+                <w:sz w:val="22"/>
+                <w:szCs w:val="22"/>
+                <w:lang w:val="vi-VN"/>
+              </w:rPr>
+              <w:t>15/05/2024</w:t>
+            </w:r>
+          </w:p>
+        </w:tc>
+        <w:tc>
+          <w:tcPr>
+            <w:tcW w:w="850" w:type="dxa"/>
           </w:tcPr>
           <w:p>
             <w:pPr>
@@ -1251,11 +1389,19 @@
                 <w:szCs w:val="22"/>
               </w:rPr>
             </w:pPr>
-          </w:p>
-        </w:tc>
-        <w:tc>
-          <w:tcPr>
-            <w:tcW w:w="1378" w:type="dxa"/>
+            <w:r>
+              <w:rPr>
+                <w:rFonts w:asciiTheme="minorHAnsi" w:hAnsiTheme="minorHAnsi" w:cstheme="minorHAnsi"/>
+                <w:sz w:val="22"/>
+                <w:szCs w:val="22"/>
+              </w:rPr>
+              <w:t>A</w:t>
+            </w:r>
+          </w:p>
+        </w:tc>
+        <w:tc>
+          <w:tcPr>
+            <w:tcW w:w="1985" w:type="dxa"/>
           </w:tcPr>
           <w:p>
             <w:pPr>
@@ -1264,13 +1410,31 @@
                 <w:rFonts w:asciiTheme="minorHAnsi" w:hAnsiTheme="minorHAnsi" w:cstheme="minorHAnsi"/>
                 <w:sz w:val="22"/>
                 <w:szCs w:val="22"/>
-              </w:rPr>
-            </w:pPr>
-          </w:p>
-        </w:tc>
-        <w:tc>
-          <w:tcPr>
-            <w:tcW w:w="5626" w:type="dxa"/>
+                <w:lang w:val="vi-VN"/>
+              </w:rPr>
+            </w:pPr>
+            <w:r>
+              <w:rPr>
+                <w:rFonts w:asciiTheme="minorHAnsi" w:hAnsiTheme="minorHAnsi" w:cstheme="minorHAnsi"/>
+                <w:sz w:val="22"/>
+                <w:szCs w:val="22"/>
+              </w:rPr>
+              <w:t>Bùi</w:t>
+            </w:r>
+            <w:r>
+              <w:rPr>
+                <w:rFonts w:asciiTheme="minorHAnsi" w:hAnsiTheme="minorHAnsi" w:cstheme="minorHAnsi"/>
+                <w:sz w:val="22"/>
+                <w:szCs w:val="22"/>
+                <w:lang w:val="vi-VN"/>
+              </w:rPr>
+              <w:t xml:space="preserve"> Minh Dũng</w:t>
+            </w:r>
+          </w:p>
+        </w:tc>
+        <w:tc>
+          <w:tcPr>
+            <w:tcW w:w="4492" w:type="dxa"/>
           </w:tcPr>
           <w:p>
             <w:pPr>
@@ -1279,8 +1443,26 @@
                 <w:rFonts w:asciiTheme="minorHAnsi" w:hAnsiTheme="minorHAnsi" w:cstheme="minorHAnsi"/>
                 <w:sz w:val="22"/>
                 <w:szCs w:val="22"/>
-              </w:rPr>
-            </w:pPr>
+                <w:lang w:val="vi-VN"/>
+              </w:rPr>
+            </w:pPr>
+            <w:r>
+              <w:rPr>
+                <w:rFonts w:asciiTheme="minorHAnsi" w:hAnsiTheme="minorHAnsi" w:cstheme="minorHAnsi"/>
+                <w:sz w:val="22"/>
+                <w:szCs w:val="22"/>
+              </w:rPr>
+              <w:t>User</w:t>
+            </w:r>
+            <w:r>
+              <w:rPr>
+                <w:rFonts w:asciiTheme="minorHAnsi" w:hAnsiTheme="minorHAnsi" w:cstheme="minorHAnsi"/>
+                <w:sz w:val="22"/>
+                <w:szCs w:val="22"/>
+                <w:lang w:val="vi-VN"/>
+              </w:rPr>
+              <w:t xml:space="preserve"> login</w:t>
+            </w:r>
           </w:p>
         </w:tc>
       </w:tr>
@@ -1297,13 +1479,31 @@
                 <w:rFonts w:asciiTheme="minorHAnsi" w:hAnsiTheme="minorHAnsi" w:cstheme="minorHAnsi"/>
                 <w:sz w:val="22"/>
                 <w:szCs w:val="22"/>
-              </w:rPr>
-            </w:pPr>
-          </w:p>
-        </w:tc>
-        <w:tc>
-          <w:tcPr>
-            <w:tcW w:w="990" w:type="dxa"/>
+                <w:lang w:val="vi-VN"/>
+              </w:rPr>
+            </w:pPr>
+            <w:r>
+              <w:rPr>
+                <w:rFonts w:asciiTheme="minorHAnsi" w:hAnsiTheme="minorHAnsi" w:cstheme="minorHAnsi"/>
+                <w:sz w:val="22"/>
+                <w:szCs w:val="22"/>
+              </w:rPr>
+              <w:t>V1</w:t>
+            </w:r>
+            <w:r>
+              <w:rPr>
+                <w:rFonts w:asciiTheme="minorHAnsi" w:hAnsiTheme="minorHAnsi" w:cstheme="minorHAnsi"/>
+                <w:sz w:val="22"/>
+                <w:szCs w:val="22"/>
+                <w:lang w:val="vi-VN"/>
+              </w:rPr>
+              <w:t>.0</w:t>
+            </w:r>
+          </w:p>
+        </w:tc>
+        <w:tc>
+          <w:tcPr>
+            <w:tcW w:w="1477" w:type="dxa"/>
           </w:tcPr>
           <w:p>
             <w:pPr>
@@ -1313,13 +1513,31 @@
                 <w:rFonts w:asciiTheme="minorHAnsi" w:hAnsiTheme="minorHAnsi" w:cstheme="minorHAnsi"/>
                 <w:sz w:val="22"/>
                 <w:szCs w:val="22"/>
-              </w:rPr>
-            </w:pPr>
-          </w:p>
-        </w:tc>
-        <w:tc>
-          <w:tcPr>
-            <w:tcW w:w="810" w:type="dxa"/>
+                <w:lang w:val="vi-VN"/>
+              </w:rPr>
+            </w:pPr>
+            <w:r>
+              <w:rPr>
+                <w:rFonts w:asciiTheme="minorHAnsi" w:hAnsiTheme="minorHAnsi" w:cstheme="minorHAnsi"/>
+                <w:sz w:val="22"/>
+                <w:szCs w:val="22"/>
+              </w:rPr>
+              <w:t>15</w:t>
+            </w:r>
+            <w:r>
+              <w:rPr>
+                <w:rFonts w:asciiTheme="minorHAnsi" w:hAnsiTheme="minorHAnsi" w:cstheme="minorHAnsi"/>
+                <w:sz w:val="22"/>
+                <w:szCs w:val="22"/>
+                <w:lang w:val="vi-VN"/>
+              </w:rPr>
+              <w:t>/05/2024</w:t>
+            </w:r>
+          </w:p>
+        </w:tc>
+        <w:tc>
+          <w:tcPr>
+            <w:tcW w:w="850" w:type="dxa"/>
           </w:tcPr>
           <w:p>
             <w:pPr>
@@ -1329,13 +1547,22 @@
                 <w:rFonts w:asciiTheme="minorHAnsi" w:hAnsiTheme="minorHAnsi" w:cstheme="minorHAnsi"/>
                 <w:sz w:val="22"/>
                 <w:szCs w:val="22"/>
-              </w:rPr>
-            </w:pPr>
-          </w:p>
-        </w:tc>
-        <w:tc>
-          <w:tcPr>
-            <w:tcW w:w="1378" w:type="dxa"/>
+                <w:lang w:val="vi-VN"/>
+              </w:rPr>
+            </w:pPr>
+            <w:r>
+              <w:rPr>
+                <w:rFonts w:asciiTheme="minorHAnsi" w:hAnsiTheme="minorHAnsi" w:cstheme="minorHAnsi"/>
+                <w:sz w:val="22"/>
+                <w:szCs w:val="22"/>
+              </w:rPr>
+              <w:t>A</w:t>
+            </w:r>
+          </w:p>
+        </w:tc>
+        <w:tc>
+          <w:tcPr>
+            <w:tcW w:w="1985" w:type="dxa"/>
           </w:tcPr>
           <w:p>
             <w:pPr>
@@ -1344,13 +1571,31 @@
                 <w:rFonts w:asciiTheme="minorHAnsi" w:hAnsiTheme="minorHAnsi" w:cstheme="minorHAnsi"/>
                 <w:sz w:val="22"/>
                 <w:szCs w:val="22"/>
-              </w:rPr>
-            </w:pPr>
-          </w:p>
-        </w:tc>
-        <w:tc>
-          <w:tcPr>
-            <w:tcW w:w="5626" w:type="dxa"/>
+                <w:lang w:val="vi-VN"/>
+              </w:rPr>
+            </w:pPr>
+            <w:r>
+              <w:rPr>
+                <w:rFonts w:asciiTheme="minorHAnsi" w:hAnsiTheme="minorHAnsi" w:cstheme="minorHAnsi"/>
+                <w:sz w:val="22"/>
+                <w:szCs w:val="22"/>
+              </w:rPr>
+              <w:t>Bùi</w:t>
+            </w:r>
+            <w:r>
+              <w:rPr>
+                <w:rFonts w:asciiTheme="minorHAnsi" w:hAnsiTheme="minorHAnsi" w:cstheme="minorHAnsi"/>
+                <w:sz w:val="22"/>
+                <w:szCs w:val="22"/>
+                <w:lang w:val="vi-VN"/>
+              </w:rPr>
+              <w:t xml:space="preserve"> Minh Dũng</w:t>
+            </w:r>
+          </w:p>
+        </w:tc>
+        <w:tc>
+          <w:tcPr>
+            <w:tcW w:w="4492" w:type="dxa"/>
           </w:tcPr>
           <w:p>
             <w:pPr>
@@ -1359,8 +1604,26 @@
                 <w:rFonts w:asciiTheme="minorHAnsi" w:hAnsiTheme="minorHAnsi" w:cstheme="minorHAnsi"/>
                 <w:sz w:val="22"/>
                 <w:szCs w:val="22"/>
-              </w:rPr>
-            </w:pPr>
+                <w:lang w:val="vi-VN"/>
+              </w:rPr>
+            </w:pPr>
+            <w:r>
+              <w:rPr>
+                <w:rFonts w:asciiTheme="minorHAnsi" w:hAnsiTheme="minorHAnsi" w:cstheme="minorHAnsi"/>
+                <w:sz w:val="22"/>
+                <w:szCs w:val="22"/>
+              </w:rPr>
+              <w:t>User</w:t>
+            </w:r>
+            <w:r>
+              <w:rPr>
+                <w:rFonts w:asciiTheme="minorHAnsi" w:hAnsiTheme="minorHAnsi" w:cstheme="minorHAnsi"/>
+                <w:sz w:val="22"/>
+                <w:szCs w:val="22"/>
+                <w:lang w:val="vi-VN"/>
+              </w:rPr>
+              <w:t xml:space="preserve"> register</w:t>
+            </w:r>
           </w:p>
         </w:tc>
       </w:tr>
@@ -1377,13 +1640,31 @@
                 <w:rFonts w:asciiTheme="minorHAnsi" w:hAnsiTheme="minorHAnsi" w:cstheme="minorHAnsi"/>
                 <w:sz w:val="22"/>
                 <w:szCs w:val="22"/>
-              </w:rPr>
-            </w:pPr>
-          </w:p>
-        </w:tc>
-        <w:tc>
-          <w:tcPr>
-            <w:tcW w:w="990" w:type="dxa"/>
+                <w:lang w:val="vi-VN"/>
+              </w:rPr>
+            </w:pPr>
+            <w:r>
+              <w:rPr>
+                <w:rFonts w:asciiTheme="minorHAnsi" w:hAnsiTheme="minorHAnsi" w:cstheme="minorHAnsi"/>
+                <w:sz w:val="22"/>
+                <w:szCs w:val="22"/>
+              </w:rPr>
+              <w:t>V1</w:t>
+            </w:r>
+            <w:r>
+              <w:rPr>
+                <w:rFonts w:asciiTheme="minorHAnsi" w:hAnsiTheme="minorHAnsi" w:cstheme="minorHAnsi"/>
+                <w:sz w:val="22"/>
+                <w:szCs w:val="22"/>
+                <w:lang w:val="vi-VN"/>
+              </w:rPr>
+              <w:t>.0</w:t>
+            </w:r>
+          </w:p>
+        </w:tc>
+        <w:tc>
+          <w:tcPr>
+            <w:tcW w:w="1477" w:type="dxa"/>
           </w:tcPr>
           <w:p>
             <w:pPr>
@@ -1393,13 +1674,31 @@
                 <w:rFonts w:asciiTheme="minorHAnsi" w:hAnsiTheme="minorHAnsi" w:cstheme="minorHAnsi"/>
                 <w:sz w:val="22"/>
                 <w:szCs w:val="22"/>
-              </w:rPr>
-            </w:pPr>
-          </w:p>
-        </w:tc>
-        <w:tc>
-          <w:tcPr>
-            <w:tcW w:w="810" w:type="dxa"/>
+                <w:lang w:val="vi-VN"/>
+              </w:rPr>
+            </w:pPr>
+            <w:r>
+              <w:rPr>
+                <w:rFonts w:asciiTheme="minorHAnsi" w:hAnsiTheme="minorHAnsi" w:cstheme="minorHAnsi"/>
+                <w:sz w:val="22"/>
+                <w:szCs w:val="22"/>
+              </w:rPr>
+              <w:t>15</w:t>
+            </w:r>
+            <w:r>
+              <w:rPr>
+                <w:rFonts w:asciiTheme="minorHAnsi" w:hAnsiTheme="minorHAnsi" w:cstheme="minorHAnsi"/>
+                <w:sz w:val="22"/>
+                <w:szCs w:val="22"/>
+                <w:lang w:val="vi-VN"/>
+              </w:rPr>
+              <w:t>/05/2024</w:t>
+            </w:r>
+          </w:p>
+        </w:tc>
+        <w:tc>
+          <w:tcPr>
+            <w:tcW w:w="850" w:type="dxa"/>
           </w:tcPr>
           <w:p>
             <w:pPr>
@@ -1411,11 +1710,19 @@
                 <w:szCs w:val="22"/>
               </w:rPr>
             </w:pPr>
-          </w:p>
-        </w:tc>
-        <w:tc>
-          <w:tcPr>
-            <w:tcW w:w="1378" w:type="dxa"/>
+            <w:r>
+              <w:rPr>
+                <w:rFonts w:asciiTheme="minorHAnsi" w:hAnsiTheme="minorHAnsi" w:cstheme="minorHAnsi"/>
+                <w:sz w:val="22"/>
+                <w:szCs w:val="22"/>
+              </w:rPr>
+              <w:t>A</w:t>
+            </w:r>
+          </w:p>
+        </w:tc>
+        <w:tc>
+          <w:tcPr>
+            <w:tcW w:w="1985" w:type="dxa"/>
           </w:tcPr>
           <w:p>
             <w:pPr>
@@ -1424,13 +1731,31 @@
                 <w:rFonts w:asciiTheme="minorHAnsi" w:hAnsiTheme="minorHAnsi" w:cstheme="minorHAnsi"/>
                 <w:sz w:val="22"/>
                 <w:szCs w:val="22"/>
-              </w:rPr>
-            </w:pPr>
-          </w:p>
-        </w:tc>
-        <w:tc>
-          <w:tcPr>
-            <w:tcW w:w="5626" w:type="dxa"/>
+                <w:lang w:val="vi-VN"/>
+              </w:rPr>
+            </w:pPr>
+            <w:r>
+              <w:rPr>
+                <w:rFonts w:asciiTheme="minorHAnsi" w:hAnsiTheme="minorHAnsi" w:cstheme="minorHAnsi"/>
+                <w:sz w:val="22"/>
+                <w:szCs w:val="22"/>
+              </w:rPr>
+              <w:t>Nguyễn</w:t>
+            </w:r>
+            <w:r>
+              <w:rPr>
+                <w:rFonts w:asciiTheme="minorHAnsi" w:hAnsiTheme="minorHAnsi" w:cstheme="minorHAnsi"/>
+                <w:sz w:val="22"/>
+                <w:szCs w:val="22"/>
+                <w:lang w:val="vi-VN"/>
+              </w:rPr>
+              <w:t xml:space="preserve"> Tiến Đăng</w:t>
+            </w:r>
+          </w:p>
+        </w:tc>
+        <w:tc>
+          <w:tcPr>
+            <w:tcW w:w="4492" w:type="dxa"/>
           </w:tcPr>
           <w:p>
             <w:pPr>
@@ -1439,8 +1764,26 @@
                 <w:rFonts w:asciiTheme="minorHAnsi" w:hAnsiTheme="minorHAnsi" w:cstheme="minorHAnsi"/>
                 <w:sz w:val="22"/>
                 <w:szCs w:val="22"/>
-              </w:rPr>
-            </w:pPr>
+                <w:lang w:val="vi-VN"/>
+              </w:rPr>
+            </w:pPr>
+            <w:r>
+              <w:rPr>
+                <w:rFonts w:asciiTheme="minorHAnsi" w:hAnsiTheme="minorHAnsi" w:cstheme="minorHAnsi"/>
+                <w:sz w:val="22"/>
+                <w:szCs w:val="22"/>
+              </w:rPr>
+              <w:t>Search</w:t>
+            </w:r>
+            <w:r>
+              <w:rPr>
+                <w:rFonts w:asciiTheme="minorHAnsi" w:hAnsiTheme="minorHAnsi" w:cstheme="minorHAnsi"/>
+                <w:sz w:val="22"/>
+                <w:szCs w:val="22"/>
+                <w:lang w:val="vi-VN"/>
+              </w:rPr>
+              <w:t xml:space="preserve"> Menu, List product</w:t>
+            </w:r>
           </w:p>
         </w:tc>
       </w:tr>
@@ -1457,13 +1800,31 @@
                 <w:rFonts w:asciiTheme="minorHAnsi" w:hAnsiTheme="minorHAnsi" w:cstheme="minorHAnsi"/>
                 <w:sz w:val="22"/>
                 <w:szCs w:val="22"/>
-              </w:rPr>
-            </w:pPr>
-          </w:p>
-        </w:tc>
-        <w:tc>
-          <w:tcPr>
-            <w:tcW w:w="990" w:type="dxa"/>
+                <w:lang w:val="vi-VN"/>
+              </w:rPr>
+            </w:pPr>
+            <w:r>
+              <w:rPr>
+                <w:rFonts w:asciiTheme="minorHAnsi" w:hAnsiTheme="minorHAnsi" w:cstheme="minorHAnsi"/>
+                <w:sz w:val="22"/>
+                <w:szCs w:val="22"/>
+              </w:rPr>
+              <w:t>V1</w:t>
+            </w:r>
+            <w:r>
+              <w:rPr>
+                <w:rFonts w:asciiTheme="minorHAnsi" w:hAnsiTheme="minorHAnsi" w:cstheme="minorHAnsi"/>
+                <w:sz w:val="22"/>
+                <w:szCs w:val="22"/>
+                <w:lang w:val="vi-VN"/>
+              </w:rPr>
+              <w:t>.0</w:t>
+            </w:r>
+          </w:p>
+        </w:tc>
+        <w:tc>
+          <w:tcPr>
+            <w:tcW w:w="1477" w:type="dxa"/>
           </w:tcPr>
           <w:p>
             <w:pPr>
@@ -1473,13 +1834,31 @@
                 <w:rFonts w:asciiTheme="minorHAnsi" w:hAnsiTheme="minorHAnsi" w:cstheme="minorHAnsi"/>
                 <w:sz w:val="22"/>
                 <w:szCs w:val="22"/>
-              </w:rPr>
-            </w:pPr>
-          </w:p>
-        </w:tc>
-        <w:tc>
-          <w:tcPr>
-            <w:tcW w:w="810" w:type="dxa"/>
+                <w:lang w:val="vi-VN"/>
+              </w:rPr>
+            </w:pPr>
+            <w:r>
+              <w:rPr>
+                <w:rFonts w:asciiTheme="minorHAnsi" w:hAnsiTheme="minorHAnsi" w:cstheme="minorHAnsi"/>
+                <w:sz w:val="22"/>
+                <w:szCs w:val="22"/>
+              </w:rPr>
+              <w:t>15</w:t>
+            </w:r>
+            <w:r>
+              <w:rPr>
+                <w:rFonts w:asciiTheme="minorHAnsi" w:hAnsiTheme="minorHAnsi" w:cstheme="minorHAnsi"/>
+                <w:sz w:val="22"/>
+                <w:szCs w:val="22"/>
+                <w:lang w:val="vi-VN"/>
+              </w:rPr>
+              <w:t>/05/2024</w:t>
+            </w:r>
+          </w:p>
+        </w:tc>
+        <w:tc>
+          <w:tcPr>
+            <w:tcW w:w="850" w:type="dxa"/>
           </w:tcPr>
           <w:p>
             <w:pPr>
@@ -1491,11 +1870,19 @@
                 <w:szCs w:val="22"/>
               </w:rPr>
             </w:pPr>
-          </w:p>
-        </w:tc>
-        <w:tc>
-          <w:tcPr>
-            <w:tcW w:w="1378" w:type="dxa"/>
+            <w:r>
+              <w:rPr>
+                <w:rFonts w:asciiTheme="minorHAnsi" w:hAnsiTheme="minorHAnsi" w:cstheme="minorHAnsi"/>
+                <w:sz w:val="22"/>
+                <w:szCs w:val="22"/>
+              </w:rPr>
+              <w:t>A</w:t>
+            </w:r>
+          </w:p>
+        </w:tc>
+        <w:tc>
+          <w:tcPr>
+            <w:tcW w:w="1985" w:type="dxa"/>
           </w:tcPr>
           <w:p>
             <w:pPr>
@@ -1504,13 +1891,31 @@
                 <w:rFonts w:asciiTheme="minorHAnsi" w:hAnsiTheme="minorHAnsi" w:cstheme="minorHAnsi"/>
                 <w:sz w:val="22"/>
                 <w:szCs w:val="22"/>
-              </w:rPr>
-            </w:pPr>
-          </w:p>
-        </w:tc>
-        <w:tc>
-          <w:tcPr>
-            <w:tcW w:w="5626" w:type="dxa"/>
+                <w:lang w:val="vi-VN"/>
+              </w:rPr>
+            </w:pPr>
+            <w:r>
+              <w:rPr>
+                <w:rFonts w:asciiTheme="minorHAnsi" w:hAnsiTheme="minorHAnsi" w:cstheme="minorHAnsi"/>
+                <w:sz w:val="22"/>
+                <w:szCs w:val="22"/>
+              </w:rPr>
+              <w:t>Nguyễn</w:t>
+            </w:r>
+            <w:r>
+              <w:rPr>
+                <w:rFonts w:asciiTheme="minorHAnsi" w:hAnsiTheme="minorHAnsi" w:cstheme="minorHAnsi"/>
+                <w:sz w:val="22"/>
+                <w:szCs w:val="22"/>
+                <w:lang w:val="vi-VN"/>
+              </w:rPr>
+              <w:t xml:space="preserve"> Tiến Đăng</w:t>
+            </w:r>
+          </w:p>
+        </w:tc>
+        <w:tc>
+          <w:tcPr>
+            <w:tcW w:w="4492" w:type="dxa"/>
           </w:tcPr>
           <w:p>
             <w:pPr>
@@ -1519,8 +1924,26 @@
                 <w:rFonts w:asciiTheme="minorHAnsi" w:hAnsiTheme="minorHAnsi" w:cstheme="minorHAnsi"/>
                 <w:sz w:val="22"/>
                 <w:szCs w:val="22"/>
-              </w:rPr>
-            </w:pPr>
+                <w:lang w:val="vi-VN"/>
+              </w:rPr>
+            </w:pPr>
+            <w:r>
+              <w:rPr>
+                <w:rFonts w:asciiTheme="minorHAnsi" w:hAnsiTheme="minorHAnsi" w:cstheme="minorHAnsi"/>
+                <w:sz w:val="22"/>
+                <w:szCs w:val="22"/>
+              </w:rPr>
+              <w:t>Product</w:t>
+            </w:r>
+            <w:r>
+              <w:rPr>
+                <w:rFonts w:asciiTheme="minorHAnsi" w:hAnsiTheme="minorHAnsi" w:cstheme="minorHAnsi"/>
+                <w:sz w:val="22"/>
+                <w:szCs w:val="22"/>
+                <w:lang w:val="vi-VN"/>
+              </w:rPr>
+              <w:t xml:space="preserve"> Detail</w:t>
+            </w:r>
           </w:p>
         </w:tc>
       </w:tr>
@@ -1537,13 +1960,31 @@
                 <w:rFonts w:asciiTheme="minorHAnsi" w:hAnsiTheme="minorHAnsi" w:cstheme="minorHAnsi"/>
                 <w:sz w:val="22"/>
                 <w:szCs w:val="22"/>
-              </w:rPr>
-            </w:pPr>
-          </w:p>
-        </w:tc>
-        <w:tc>
-          <w:tcPr>
-            <w:tcW w:w="990" w:type="dxa"/>
+                <w:lang w:val="vi-VN"/>
+              </w:rPr>
+            </w:pPr>
+            <w:r>
+              <w:rPr>
+                <w:rFonts w:asciiTheme="minorHAnsi" w:hAnsiTheme="minorHAnsi" w:cstheme="minorHAnsi"/>
+                <w:sz w:val="22"/>
+                <w:szCs w:val="22"/>
+              </w:rPr>
+              <w:t>V1</w:t>
+            </w:r>
+            <w:r>
+              <w:rPr>
+                <w:rFonts w:asciiTheme="minorHAnsi" w:hAnsiTheme="minorHAnsi" w:cstheme="minorHAnsi"/>
+                <w:sz w:val="22"/>
+                <w:szCs w:val="22"/>
+                <w:lang w:val="vi-VN"/>
+              </w:rPr>
+              <w:t>.0</w:t>
+            </w:r>
+          </w:p>
+        </w:tc>
+        <w:tc>
+          <w:tcPr>
+            <w:tcW w:w="1477" w:type="dxa"/>
           </w:tcPr>
           <w:p>
             <w:pPr>
@@ -1553,13 +1994,31 @@
                 <w:rFonts w:asciiTheme="minorHAnsi" w:hAnsiTheme="minorHAnsi" w:cstheme="minorHAnsi"/>
                 <w:sz w:val="22"/>
                 <w:szCs w:val="22"/>
-              </w:rPr>
-            </w:pPr>
-          </w:p>
-        </w:tc>
-        <w:tc>
-          <w:tcPr>
-            <w:tcW w:w="810" w:type="dxa"/>
+                <w:lang w:val="vi-VN"/>
+              </w:rPr>
+            </w:pPr>
+            <w:r>
+              <w:rPr>
+                <w:rFonts w:asciiTheme="minorHAnsi" w:hAnsiTheme="minorHAnsi" w:cstheme="minorHAnsi"/>
+                <w:sz w:val="22"/>
+                <w:szCs w:val="22"/>
+              </w:rPr>
+              <w:t>16</w:t>
+            </w:r>
+            <w:r>
+              <w:rPr>
+                <w:rFonts w:asciiTheme="minorHAnsi" w:hAnsiTheme="minorHAnsi" w:cstheme="minorHAnsi"/>
+                <w:sz w:val="22"/>
+                <w:szCs w:val="22"/>
+                <w:lang w:val="vi-VN"/>
+              </w:rPr>
+              <w:t>/06/2024</w:t>
+            </w:r>
+          </w:p>
+        </w:tc>
+        <w:tc>
+          <w:tcPr>
+            <w:tcW w:w="850" w:type="dxa"/>
           </w:tcPr>
           <w:p>
             <w:pPr>
@@ -1569,13 +2028,22 @@
                 <w:rFonts w:asciiTheme="minorHAnsi" w:hAnsiTheme="minorHAnsi" w:cstheme="minorHAnsi"/>
                 <w:sz w:val="22"/>
                 <w:szCs w:val="22"/>
-              </w:rPr>
-            </w:pPr>
-          </w:p>
-        </w:tc>
-        <w:tc>
-          <w:tcPr>
-            <w:tcW w:w="1378" w:type="dxa"/>
+                <w:lang w:val="vi-VN"/>
+              </w:rPr>
+            </w:pPr>
+            <w:r>
+              <w:rPr>
+                <w:rFonts w:asciiTheme="minorHAnsi" w:hAnsiTheme="minorHAnsi" w:cstheme="minorHAnsi"/>
+                <w:sz w:val="22"/>
+                <w:szCs w:val="22"/>
+              </w:rPr>
+              <w:t>A</w:t>
+            </w:r>
+          </w:p>
+        </w:tc>
+        <w:tc>
+          <w:tcPr>
+            <w:tcW w:w="1985" w:type="dxa"/>
           </w:tcPr>
           <w:p>
             <w:pPr>
@@ -1584,13 +2052,31 @@
                 <w:rFonts w:asciiTheme="minorHAnsi" w:hAnsiTheme="minorHAnsi" w:cstheme="minorHAnsi"/>
                 <w:sz w:val="22"/>
                 <w:szCs w:val="22"/>
-              </w:rPr>
-            </w:pPr>
-          </w:p>
-        </w:tc>
-        <w:tc>
-          <w:tcPr>
-            <w:tcW w:w="5626" w:type="dxa"/>
+                <w:lang w:val="vi-VN"/>
+              </w:rPr>
+            </w:pPr>
+            <w:r>
+              <w:rPr>
+                <w:rFonts w:asciiTheme="minorHAnsi" w:hAnsiTheme="minorHAnsi" w:cstheme="minorHAnsi"/>
+                <w:sz w:val="22"/>
+                <w:szCs w:val="22"/>
+              </w:rPr>
+              <w:t>Nguyễn</w:t>
+            </w:r>
+            <w:r>
+              <w:rPr>
+                <w:rFonts w:asciiTheme="minorHAnsi" w:hAnsiTheme="minorHAnsi" w:cstheme="minorHAnsi"/>
+                <w:sz w:val="22"/>
+                <w:szCs w:val="22"/>
+                <w:lang w:val="vi-VN"/>
+              </w:rPr>
+              <w:t xml:space="preserve"> Tiến Đăng</w:t>
+            </w:r>
+          </w:p>
+        </w:tc>
+        <w:tc>
+          <w:tcPr>
+            <w:tcW w:w="4492" w:type="dxa"/>
           </w:tcPr>
           <w:p>
             <w:pPr>
@@ -1599,8 +2085,35 @@
                 <w:rFonts w:asciiTheme="minorHAnsi" w:hAnsiTheme="minorHAnsi" w:cstheme="minorHAnsi"/>
                 <w:sz w:val="22"/>
                 <w:szCs w:val="22"/>
-              </w:rPr>
-            </w:pPr>
+                <w:lang w:val="vi-VN"/>
+              </w:rPr>
+            </w:pPr>
+            <w:r>
+              <w:rPr>
+                <w:rFonts w:asciiTheme="minorHAnsi" w:hAnsiTheme="minorHAnsi" w:cstheme="minorHAnsi"/>
+                <w:sz w:val="22"/>
+                <w:szCs w:val="22"/>
+              </w:rPr>
+              <w:t>List</w:t>
+            </w:r>
+            <w:r>
+              <w:rPr>
+                <w:rFonts w:asciiTheme="minorHAnsi" w:hAnsiTheme="minorHAnsi" w:cstheme="minorHAnsi"/>
+                <w:sz w:val="22"/>
+                <w:szCs w:val="22"/>
+                <w:lang w:val="vi-VN"/>
+              </w:rPr>
+              <w:t xml:space="preserve"> feedback</w:t>
+            </w:r>
+            <w:r>
+              <w:rPr>
+                <w:rFonts w:asciiTheme="minorHAnsi" w:hAnsiTheme="minorHAnsi" w:cstheme="minorHAnsi"/>
+                <w:sz w:val="22"/>
+                <w:szCs w:val="22"/>
+                <w:lang w:val="vi-VN"/>
+              </w:rPr>
+              <w:t xml:space="preserve"> product</w:t>
+            </w:r>
           </w:p>
         </w:tc>
       </w:tr>
@@ -1623,7 +2136,7 @@
         </w:tc>
         <w:tc>
           <w:tcPr>
-            <w:tcW w:w="990" w:type="dxa"/>
+            <w:tcW w:w="1477" w:type="dxa"/>
           </w:tcPr>
           <w:p>
             <w:pPr>
@@ -1639,7 +2152,7 @@
         </w:tc>
         <w:tc>
           <w:tcPr>
-            <w:tcW w:w="810" w:type="dxa"/>
+            <w:tcW w:w="850" w:type="dxa"/>
           </w:tcPr>
           <w:p>
             <w:pPr>
@@ -1655,7 +2168,7 @@
         </w:tc>
         <w:tc>
           <w:tcPr>
-            <w:tcW w:w="1378" w:type="dxa"/>
+            <w:tcW w:w="1985" w:type="dxa"/>
           </w:tcPr>
           <w:p>
             <w:pPr>
@@ -1670,7 +2183,7 @@
         </w:tc>
         <w:tc>
           <w:tcPr>
-            <w:tcW w:w="5626" w:type="dxa"/>
+            <w:tcW w:w="4492" w:type="dxa"/>
           </w:tcPr>
           <w:p>
             <w:pPr>
@@ -1703,7 +2216,7 @@
         </w:tc>
         <w:tc>
           <w:tcPr>
-            <w:tcW w:w="990" w:type="dxa"/>
+            <w:tcW w:w="1477" w:type="dxa"/>
           </w:tcPr>
           <w:p>
             <w:pPr>
@@ -1719,7 +2232,7 @@
         </w:tc>
         <w:tc>
           <w:tcPr>
-            <w:tcW w:w="810" w:type="dxa"/>
+            <w:tcW w:w="850" w:type="dxa"/>
           </w:tcPr>
           <w:p>
             <w:pPr>
@@ -1735,7 +2248,7 @@
         </w:tc>
         <w:tc>
           <w:tcPr>
-            <w:tcW w:w="1378" w:type="dxa"/>
+            <w:tcW w:w="1985" w:type="dxa"/>
           </w:tcPr>
           <w:p>
             <w:pPr>
@@ -1750,7 +2263,7 @@
         </w:tc>
         <w:tc>
           <w:tcPr>
-            <w:tcW w:w="5626" w:type="dxa"/>
+            <w:tcW w:w="4492" w:type="dxa"/>
           </w:tcPr>
           <w:p>
             <w:pPr>
@@ -1783,7 +2296,7 @@
         </w:tc>
         <w:tc>
           <w:tcPr>
-            <w:tcW w:w="990" w:type="dxa"/>
+            <w:tcW w:w="1477" w:type="dxa"/>
           </w:tcPr>
           <w:p>
             <w:pPr>
@@ -1799,7 +2312,7 @@
         </w:tc>
         <w:tc>
           <w:tcPr>
-            <w:tcW w:w="810" w:type="dxa"/>
+            <w:tcW w:w="850" w:type="dxa"/>
           </w:tcPr>
           <w:p>
             <w:pPr>
@@ -1815,7 +2328,7 @@
         </w:tc>
         <w:tc>
           <w:tcPr>
-            <w:tcW w:w="1378" w:type="dxa"/>
+            <w:tcW w:w="1985" w:type="dxa"/>
           </w:tcPr>
           <w:p>
             <w:pPr>
@@ -1830,7 +2343,7 @@
         </w:tc>
         <w:tc>
           <w:tcPr>
-            <w:tcW w:w="5626" w:type="dxa"/>
+            <w:tcW w:w="4492" w:type="dxa"/>
           </w:tcPr>
           <w:p>
             <w:pPr>
@@ -1863,7 +2376,7 @@
         </w:tc>
         <w:tc>
           <w:tcPr>
-            <w:tcW w:w="990" w:type="dxa"/>
+            <w:tcW w:w="1477" w:type="dxa"/>
           </w:tcPr>
           <w:p>
             <w:pPr>
@@ -1879,7 +2392,7 @@
         </w:tc>
         <w:tc>
           <w:tcPr>
-            <w:tcW w:w="810" w:type="dxa"/>
+            <w:tcW w:w="850" w:type="dxa"/>
           </w:tcPr>
           <w:p>
             <w:pPr>
@@ -1895,7 +2408,7 @@
         </w:tc>
         <w:tc>
           <w:tcPr>
-            <w:tcW w:w="1378" w:type="dxa"/>
+            <w:tcW w:w="1985" w:type="dxa"/>
           </w:tcPr>
           <w:p>
             <w:pPr>
@@ -1910,7 +2423,7 @@
         </w:tc>
         <w:tc>
           <w:tcPr>
-            <w:tcW w:w="5626" w:type="dxa"/>
+            <w:tcW w:w="4492" w:type="dxa"/>
           </w:tcPr>
           <w:p>
             <w:pPr>
@@ -1943,7 +2456,7 @@
         </w:tc>
         <w:tc>
           <w:tcPr>
-            <w:tcW w:w="990" w:type="dxa"/>
+            <w:tcW w:w="1477" w:type="dxa"/>
           </w:tcPr>
           <w:p>
             <w:pPr>
@@ -1959,7 +2472,7 @@
         </w:tc>
         <w:tc>
           <w:tcPr>
-            <w:tcW w:w="810" w:type="dxa"/>
+            <w:tcW w:w="850" w:type="dxa"/>
           </w:tcPr>
           <w:p>
             <w:pPr>
@@ -1975,7 +2488,7 @@
         </w:tc>
         <w:tc>
           <w:tcPr>
-            <w:tcW w:w="1378" w:type="dxa"/>
+            <w:tcW w:w="1985" w:type="dxa"/>
           </w:tcPr>
           <w:p>
             <w:pPr>
@@ -1990,7 +2503,7 @@
         </w:tc>
         <w:tc>
           <w:tcPr>
-            <w:tcW w:w="5626" w:type="dxa"/>
+            <w:tcW w:w="4492" w:type="dxa"/>
           </w:tcPr>
           <w:p>
             <w:pPr>
@@ -3675,12 +4188,16 @@
               <w:rPr>
                 <w:rFonts w:asciiTheme="minorHAnsi" w:hAnsiTheme="minorHAnsi" w:cstheme="minorHAnsi"/>
                 <w:b/>
+                <w:sz w:val="24"/>
+                <w:szCs w:val="21"/>
               </w:rPr>
             </w:pPr>
             <w:r>
               <w:rPr>
                 <w:rFonts w:asciiTheme="minorHAnsi" w:hAnsiTheme="minorHAnsi" w:cstheme="minorHAnsi"/>
                 <w:b/>
+                <w:sz w:val="24"/>
+                <w:szCs w:val="21"/>
               </w:rPr>
               <w:t>#</w:t>
             </w:r>
@@ -3697,12 +4214,16 @@
               <w:rPr>
                 <w:rFonts w:asciiTheme="minorHAnsi" w:hAnsiTheme="minorHAnsi" w:cstheme="minorHAnsi"/>
                 <w:b/>
+                <w:sz w:val="24"/>
+                <w:szCs w:val="21"/>
               </w:rPr>
             </w:pPr>
             <w:r>
               <w:rPr>
                 <w:rFonts w:asciiTheme="minorHAnsi" w:hAnsiTheme="minorHAnsi" w:cstheme="minorHAnsi"/>
                 <w:b/>
+                <w:sz w:val="24"/>
+                <w:szCs w:val="21"/>
               </w:rPr>
               <w:t>Actor</w:t>
             </w:r>
@@ -3719,12 +4240,16 @@
               <w:rPr>
                 <w:rFonts w:asciiTheme="minorHAnsi" w:hAnsiTheme="minorHAnsi" w:cstheme="minorHAnsi"/>
                 <w:b/>
+                <w:sz w:val="24"/>
+                <w:szCs w:val="21"/>
               </w:rPr>
             </w:pPr>
             <w:r>
               <w:rPr>
                 <w:rFonts w:asciiTheme="minorHAnsi" w:hAnsiTheme="minorHAnsi" w:cstheme="minorHAnsi"/>
                 <w:b/>
+                <w:sz w:val="24"/>
+                <w:szCs w:val="21"/>
               </w:rPr>
               <w:t>Description</w:t>
             </w:r>
@@ -3743,11 +4268,15 @@
               <w:ind w:left="34"/>
               <w:rPr>
                 <w:rFonts w:asciiTheme="minorHAnsi" w:hAnsiTheme="minorHAnsi" w:cstheme="minorHAnsi"/>
-              </w:rPr>
-            </w:pPr>
-            <w:r>
-              <w:rPr>
-                <w:rFonts w:asciiTheme="minorHAnsi" w:hAnsiTheme="minorHAnsi" w:cstheme="minorHAnsi"/>
+                <w:sz w:val="24"/>
+                <w:szCs w:val="21"/>
+              </w:rPr>
+            </w:pPr>
+            <w:r>
+              <w:rPr>
+                <w:rFonts w:asciiTheme="minorHAnsi" w:hAnsiTheme="minorHAnsi" w:cstheme="minorHAnsi"/>
+                <w:sz w:val="24"/>
+                <w:szCs w:val="21"/>
               </w:rPr>
               <w:t>1</w:t>
             </w:r>
@@ -3763,11 +4292,15 @@
             <w:pPr>
               <w:rPr>
                 <w:rFonts w:asciiTheme="minorHAnsi" w:hAnsiTheme="minorHAnsi" w:cstheme="minorHAnsi"/>
-              </w:rPr>
-            </w:pPr>
-            <w:r>
-              <w:rPr>
-                <w:rFonts w:asciiTheme="minorHAnsi" w:hAnsiTheme="minorHAnsi" w:cstheme="minorHAnsi"/>
+                <w:sz w:val="24"/>
+                <w:szCs w:val="21"/>
+              </w:rPr>
+            </w:pPr>
+            <w:r>
+              <w:rPr>
+                <w:rFonts w:asciiTheme="minorHAnsi" w:hAnsiTheme="minorHAnsi" w:cstheme="minorHAnsi"/>
+                <w:sz w:val="24"/>
+                <w:szCs w:val="21"/>
               </w:rPr>
               <w:t>Manager</w:t>
             </w:r>
@@ -3783,15 +4316,23 @@
             <w:pPr>
               <w:rPr>
                 <w:rFonts w:ascii="Segoe UI" w:hAnsi="Segoe UI" w:cs="Segoe UI"/>
-                <w:sz w:val="21"/>
+                <w:sz w:val="24"/>
                 <w:szCs w:val="21"/>
                 <w:lang w:val="vi-VN" w:eastAsia="ja-JP"/>
               </w:rPr>
             </w:pPr>
             <w:r>
+              <w:rPr>
+                <w:sz w:val="24"/>
+                <w:szCs w:val="21"/>
+              </w:rPr>
               <w:t xml:space="preserve">The manager in the </w:t>
             </w:r>
             <w:r>
+              <w:rPr>
+                <w:sz w:val="24"/>
+                <w:szCs w:val="21"/>
+              </w:rPr>
               <w:t>organization</w:t>
             </w:r>
           </w:p>
@@ -3809,11 +4350,15 @@
               <w:ind w:left="34"/>
               <w:rPr>
                 <w:rFonts w:asciiTheme="minorHAnsi" w:hAnsiTheme="minorHAnsi" w:cstheme="minorHAnsi"/>
-              </w:rPr>
-            </w:pPr>
-            <w:r>
-              <w:rPr>
-                <w:rFonts w:asciiTheme="minorHAnsi" w:hAnsiTheme="minorHAnsi" w:cstheme="minorHAnsi"/>
+                <w:sz w:val="24"/>
+                <w:szCs w:val="21"/>
+              </w:rPr>
+            </w:pPr>
+            <w:r>
+              <w:rPr>
+                <w:rFonts w:asciiTheme="minorHAnsi" w:hAnsiTheme="minorHAnsi" w:cstheme="minorHAnsi"/>
+                <w:sz w:val="24"/>
+                <w:szCs w:val="21"/>
               </w:rPr>
               <w:t>2</w:t>
             </w:r>
@@ -3829,11 +4374,15 @@
             <w:pPr>
               <w:rPr>
                 <w:rFonts w:asciiTheme="minorHAnsi" w:hAnsiTheme="minorHAnsi" w:cstheme="minorHAnsi"/>
-              </w:rPr>
-            </w:pPr>
-            <w:r>
-              <w:rPr>
-                <w:rFonts w:asciiTheme="minorHAnsi" w:hAnsiTheme="minorHAnsi" w:cstheme="minorHAnsi"/>
+                <w:sz w:val="24"/>
+                <w:szCs w:val="21"/>
+              </w:rPr>
+            </w:pPr>
+            <w:r>
+              <w:rPr>
+                <w:rFonts w:asciiTheme="minorHAnsi" w:hAnsiTheme="minorHAnsi" w:cstheme="minorHAnsi"/>
+                <w:sz w:val="24"/>
+                <w:szCs w:val="21"/>
               </w:rPr>
               <w:t>Staff</w:t>
             </w:r>
@@ -3846,11 +4395,18 @@
             <w:vAlign w:val="center"/>
           </w:tcPr>
           <w:p>
-            <w:r>
-              <w:t xml:space="preserve">They are </w:t>
-            </w:r>
-            <w:r>
-              <w:t>employees within the organization</w:t>
+            <w:pPr>
+              <w:rPr>
+                <w:sz w:val="24"/>
+                <w:szCs w:val="21"/>
+              </w:rPr>
+            </w:pPr>
+            <w:r>
+              <w:rPr>
+                <w:sz w:val="24"/>
+                <w:szCs w:val="21"/>
+              </w:rPr>
+              <w:t>They are employees within the organization</w:t>
             </w:r>
           </w:p>
         </w:tc>
@@ -3867,11 +4423,15 @@
               <w:ind w:left="34"/>
               <w:rPr>
                 <w:rFonts w:asciiTheme="minorHAnsi" w:hAnsiTheme="minorHAnsi" w:cstheme="minorHAnsi"/>
-              </w:rPr>
-            </w:pPr>
-            <w:r>
-              <w:rPr>
-                <w:rFonts w:asciiTheme="minorHAnsi" w:hAnsiTheme="minorHAnsi" w:cstheme="minorHAnsi"/>
+                <w:sz w:val="24"/>
+                <w:szCs w:val="21"/>
+              </w:rPr>
+            </w:pPr>
+            <w:r>
+              <w:rPr>
+                <w:rFonts w:asciiTheme="minorHAnsi" w:hAnsiTheme="minorHAnsi" w:cstheme="minorHAnsi"/>
+                <w:sz w:val="24"/>
+                <w:szCs w:val="21"/>
               </w:rPr>
               <w:t>3</w:t>
             </w:r>
@@ -3887,9 +4447,15 @@
             <w:pPr>
               <w:rPr>
                 <w:rFonts w:asciiTheme="minorHAnsi" w:hAnsiTheme="minorHAnsi" w:cstheme="minorHAnsi"/>
-              </w:rPr>
-            </w:pPr>
-            <w:r>
+                <w:sz w:val="24"/>
+                <w:szCs w:val="21"/>
+              </w:rPr>
+            </w:pPr>
+            <w:r>
+              <w:rPr>
+                <w:sz w:val="24"/>
+                <w:szCs w:val="21"/>
+              </w:rPr>
               <w:t>Customer</w:t>
             </w:r>
           </w:p>
@@ -3904,9 +4470,15 @@
             <w:pPr>
               <w:rPr>
                 <w:rFonts w:asciiTheme="minorHAnsi" w:hAnsiTheme="minorHAnsi" w:cstheme="minorHAnsi"/>
-              </w:rPr>
-            </w:pPr>
-            <w:r>
+                <w:sz w:val="24"/>
+                <w:szCs w:val="21"/>
+              </w:rPr>
+            </w:pPr>
+            <w:r>
+              <w:rPr>
+                <w:sz w:val="24"/>
+                <w:szCs w:val="21"/>
+              </w:rPr>
               <w:t>They are registered users who are actual customers</w:t>
             </w:r>
           </w:p>
@@ -3924,11 +4496,15 @@
               <w:ind w:left="34"/>
               <w:rPr>
                 <w:rFonts w:asciiTheme="minorHAnsi" w:hAnsiTheme="minorHAnsi" w:cstheme="minorHAnsi"/>
-              </w:rPr>
-            </w:pPr>
-            <w:r>
-              <w:rPr>
-                <w:rFonts w:asciiTheme="minorHAnsi" w:hAnsiTheme="minorHAnsi" w:cstheme="minorHAnsi"/>
+                <w:sz w:val="24"/>
+                <w:szCs w:val="21"/>
+              </w:rPr>
+            </w:pPr>
+            <w:r>
+              <w:rPr>
+                <w:rFonts w:asciiTheme="minorHAnsi" w:hAnsiTheme="minorHAnsi" w:cstheme="minorHAnsi"/>
+                <w:sz w:val="24"/>
+                <w:szCs w:val="21"/>
               </w:rPr>
               <w:t>4</w:t>
             </w:r>
@@ -3944,11 +4520,15 @@
             <w:pPr>
               <w:rPr>
                 <w:rFonts w:asciiTheme="minorHAnsi" w:hAnsiTheme="minorHAnsi" w:cstheme="minorHAnsi"/>
-              </w:rPr>
-            </w:pPr>
-            <w:r>
-              <w:rPr>
-                <w:rFonts w:asciiTheme="minorHAnsi" w:hAnsiTheme="minorHAnsi" w:cstheme="minorHAnsi"/>
+                <w:sz w:val="24"/>
+                <w:szCs w:val="21"/>
+              </w:rPr>
+            </w:pPr>
+            <w:r>
+              <w:rPr>
+                <w:rFonts w:asciiTheme="minorHAnsi" w:hAnsiTheme="minorHAnsi" w:cstheme="minorHAnsi"/>
+                <w:sz w:val="24"/>
+                <w:szCs w:val="21"/>
               </w:rPr>
               <w:t>Shipper</w:t>
             </w:r>
@@ -3964,11 +4544,15 @@
             <w:pPr>
               <w:rPr>
                 <w:rFonts w:asciiTheme="minorHAnsi" w:hAnsiTheme="minorHAnsi" w:cstheme="minorHAnsi"/>
-              </w:rPr>
-            </w:pPr>
-            <w:r>
-              <w:rPr>
-                <w:rFonts w:asciiTheme="minorHAnsi" w:hAnsiTheme="minorHAnsi" w:cstheme="minorHAnsi"/>
+                <w:sz w:val="24"/>
+                <w:szCs w:val="21"/>
+              </w:rPr>
+            </w:pPr>
+            <w:r>
+              <w:rPr>
+                <w:rFonts w:asciiTheme="minorHAnsi" w:hAnsiTheme="minorHAnsi" w:cstheme="minorHAnsi"/>
+                <w:sz w:val="24"/>
+                <w:szCs w:val="21"/>
               </w:rPr>
               <w:t>They are registered shipper</w:t>
             </w:r>
@@ -3990,11 +4574,15 @@
               <w:ind w:left="34"/>
               <w:rPr>
                 <w:rFonts w:asciiTheme="minorHAnsi" w:hAnsiTheme="minorHAnsi" w:cstheme="minorHAnsi"/>
-              </w:rPr>
-            </w:pPr>
-            <w:r>
-              <w:rPr>
-                <w:rFonts w:asciiTheme="minorHAnsi" w:hAnsiTheme="minorHAnsi" w:cstheme="minorHAnsi"/>
+                <w:sz w:val="24"/>
+                <w:szCs w:val="21"/>
+              </w:rPr>
+            </w:pPr>
+            <w:r>
+              <w:rPr>
+                <w:rFonts w:asciiTheme="minorHAnsi" w:hAnsiTheme="minorHAnsi" w:cstheme="minorHAnsi"/>
+                <w:sz w:val="24"/>
+                <w:szCs w:val="21"/>
               </w:rPr>
               <w:t>5</w:t>
             </w:r>
@@ -4010,11 +4598,15 @@
             <w:pPr>
               <w:rPr>
                 <w:rFonts w:asciiTheme="minorHAnsi" w:hAnsiTheme="minorHAnsi" w:cstheme="minorHAnsi"/>
-              </w:rPr>
-            </w:pPr>
-            <w:r>
-              <w:rPr>
-                <w:rFonts w:asciiTheme="minorHAnsi" w:hAnsiTheme="minorHAnsi" w:cstheme="minorHAnsi"/>
+                <w:sz w:val="24"/>
+                <w:szCs w:val="21"/>
+              </w:rPr>
+            </w:pPr>
+            <w:r>
+              <w:rPr>
+                <w:rFonts w:asciiTheme="minorHAnsi" w:hAnsiTheme="minorHAnsi" w:cstheme="minorHAnsi"/>
+                <w:sz w:val="24"/>
+                <w:szCs w:val="21"/>
               </w:rPr>
               <w:t>Guest</w:t>
             </w:r>
@@ -4030,17 +4622,23 @@
             <w:pPr>
               <w:rPr>
                 <w:rFonts w:asciiTheme="minorHAnsi" w:hAnsiTheme="minorHAnsi" w:cstheme="minorHAnsi"/>
-              </w:rPr>
-            </w:pPr>
-            <w:r>
-              <w:rPr>
-                <w:rFonts w:asciiTheme="minorHAnsi" w:hAnsiTheme="minorHAnsi" w:cstheme="minorHAnsi"/>
+                <w:sz w:val="24"/>
+                <w:szCs w:val="21"/>
+              </w:rPr>
+            </w:pPr>
+            <w:r>
+              <w:rPr>
+                <w:rFonts w:asciiTheme="minorHAnsi" w:hAnsiTheme="minorHAnsi" w:cstheme="minorHAnsi"/>
+                <w:sz w:val="24"/>
+                <w:szCs w:val="21"/>
               </w:rPr>
               <w:t>User</w:t>
             </w:r>
             <w:r>
               <w:rPr>
                 <w:rFonts w:asciiTheme="minorHAnsi" w:hAnsiTheme="minorHAnsi" w:cstheme="minorHAnsi"/>
+                <w:sz w:val="24"/>
+                <w:szCs w:val="21"/>
               </w:rPr>
               <w:t xml:space="preserve"> who aren’t registered</w:t>
             </w:r>
@@ -4077,9 +4675,9 @@
           <w:lang w:val="vi-VN"/>
         </w:rPr>
         <w:drawing>
-          <wp:inline distT="0" distB="0" distL="0" distR="0" wp14:anchorId="7811F1E0" wp14:editId="1D98C9EB">
-            <wp:extent cx="5943600" cy="4269105"/>
-            <wp:effectExtent l="0" t="0" r="0" b="0"/>
+          <wp:inline distT="0" distB="0" distL="0" distR="0" wp14:anchorId="7811F1E0" wp14:editId="0CF690F6">
+            <wp:extent cx="6588087" cy="4732020"/>
+            <wp:effectExtent l="0" t="0" r="3810" b="0"/>
             <wp:docPr id="9" name="Picture 9"/>
             <wp:cNvGraphicFramePr>
               <a:graphicFrameLocks xmlns:a="http://schemas.openxmlformats.org/drawingml/2006/main" noChangeAspect="1"/>
@@ -4100,7 +4698,7 @@
                   <pic:spPr>
                     <a:xfrm>
                       <a:off x="0" y="0"/>
-                      <a:ext cx="5943600" cy="4269105"/>
+                      <a:ext cx="6591818" cy="4734700"/>
                     </a:xfrm>
                     <a:prstGeom prst="rect">
                       <a:avLst/>
@@ -4764,7 +5362,7 @@
                 <w:szCs w:val="24"/>
                 <w:lang w:val="en"/>
               </w:rPr>
-              <w:t>View</w:t>
+              <w:t>Search</w:t>
             </w:r>
             <w:r>
               <w:rPr>
@@ -4772,7 +5370,7 @@
                 <w:szCs w:val="24"/>
                 <w:lang w:val="vi-VN"/>
               </w:rPr>
-              <w:t xml:space="preserve"> product list</w:t>
+              <w:t xml:space="preserve"> menu</w:t>
             </w:r>
           </w:p>
         </w:tc>
@@ -4795,28 +5393,23 @@
               <w:rPr>
                 <w:sz w:val="24"/>
                 <w:szCs w:val="24"/>
-              </w:rPr>
-            </w:pPr>
-            <w:r>
-              <w:rPr>
-                <w:sz w:val="24"/>
-                <w:szCs w:val="24"/>
-              </w:rPr>
-              <w:t xml:space="preserve">View </w:t>
-            </w:r>
-            <w:r>
-              <w:rPr>
-                <w:sz w:val="24"/>
-                <w:szCs w:val="24"/>
-              </w:rPr>
-              <w:t>Product</w:t>
-            </w:r>
-            <w:r>
-              <w:rPr>
-                <w:sz w:val="24"/>
-                <w:szCs w:val="24"/>
-              </w:rPr>
-              <w:t xml:space="preserve"> Detail</w:t>
+                <w:lang w:val="vi-VN"/>
+              </w:rPr>
+            </w:pPr>
+            <w:r>
+              <w:rPr>
+                <w:sz w:val="24"/>
+                <w:szCs w:val="24"/>
+              </w:rPr>
+              <w:t>Search</w:t>
+            </w:r>
+            <w:r>
+              <w:rPr>
+                <w:sz w:val="24"/>
+                <w:szCs w:val="24"/>
+                <w:lang w:val="vi-VN"/>
+              </w:rPr>
+              <w:t xml:space="preserve"> product by category</w:t>
             </w:r>
           </w:p>
         </w:tc>
@@ -4858,7 +5451,7 @@
                 <w:sz w:val="24"/>
                 <w:szCs w:val="24"/>
               </w:rPr>
-              <w:t>to view details of an individual product.</w:t>
+              <w:t>to search a product with category</w:t>
             </w:r>
           </w:p>
         </w:tc>
@@ -4924,7 +5517,6 @@
               <w:rPr>
                 <w:sz w:val="24"/>
                 <w:szCs w:val="24"/>
-                <w:lang w:val="en"/>
               </w:rPr>
               <w:t>Search</w:t>
             </w:r>
@@ -4957,23 +5549,22 @@
               <w:rPr>
                 <w:sz w:val="24"/>
                 <w:szCs w:val="24"/>
+              </w:rPr>
+            </w:pPr>
+            <w:r>
+              <w:rPr>
+                <w:sz w:val="24"/>
+                <w:szCs w:val="24"/>
+              </w:rPr>
+              <w:t>Search</w:t>
+            </w:r>
+            <w:r>
+              <w:rPr>
+                <w:sz w:val="24"/>
+                <w:szCs w:val="24"/>
                 <w:lang w:val="vi-VN"/>
               </w:rPr>
-            </w:pPr>
-            <w:r>
-              <w:rPr>
-                <w:sz w:val="24"/>
-                <w:szCs w:val="24"/>
-              </w:rPr>
-              <w:t>Search</w:t>
-            </w:r>
-            <w:r>
-              <w:rPr>
-                <w:sz w:val="24"/>
-                <w:szCs w:val="24"/>
-                <w:lang w:val="vi-VN"/>
-              </w:rPr>
-              <w:t xml:space="preserve"> product by category</w:t>
+              <w:t xml:space="preserve"> product by filter</w:t>
             </w:r>
           </w:p>
         </w:tc>
@@ -5015,7 +5606,7 @@
                 <w:sz w:val="24"/>
                 <w:szCs w:val="24"/>
               </w:rPr>
-              <w:t>to search a product with category</w:t>
+              <w:t>to search a product with filter</w:t>
             </w:r>
           </w:p>
         </w:tc>
@@ -5128,7 +5719,7 @@
                 <w:szCs w:val="24"/>
                 <w:lang w:val="vi-VN"/>
               </w:rPr>
-              <w:t xml:space="preserve"> product by filter</w:t>
+              <w:t xml:space="preserve"> product by price</w:t>
             </w:r>
           </w:p>
         </w:tc>
@@ -5170,7 +5761,7 @@
                 <w:sz w:val="24"/>
                 <w:szCs w:val="24"/>
               </w:rPr>
-              <w:t>to search a product with filter</w:t>
+              <w:t>to search a product with price</w:t>
             </w:r>
           </w:p>
         </w:tc>
@@ -5283,7 +5874,7 @@
                 <w:szCs w:val="24"/>
                 <w:lang w:val="vi-VN"/>
               </w:rPr>
-              <w:t xml:space="preserve"> product by price</w:t>
+              <w:t xml:space="preserve"> product by date</w:t>
             </w:r>
           </w:p>
         </w:tc>
@@ -5325,7 +5916,7 @@
                 <w:sz w:val="24"/>
                 <w:szCs w:val="24"/>
               </w:rPr>
-              <w:t>to search a product with price</w:t>
+              <w:t>to search a product with date</w:t>
             </w:r>
           </w:p>
         </w:tc>
@@ -5384,23 +5975,15 @@
               <w:rPr>
                 <w:sz w:val="24"/>
                 <w:szCs w:val="24"/>
-                <w:lang w:val="vi-VN"/>
-              </w:rPr>
-            </w:pPr>
-            <w:r>
-              <w:rPr>
-                <w:sz w:val="24"/>
-                <w:szCs w:val="24"/>
-              </w:rPr>
-              <w:t>Search</w:t>
-            </w:r>
-            <w:r>
-              <w:rPr>
-                <w:sz w:val="24"/>
-                <w:szCs w:val="24"/>
-                <w:lang w:val="vi-VN"/>
-              </w:rPr>
-              <w:t xml:space="preserve"> menu</w:t>
+                <w:lang w:val="en"/>
+              </w:rPr>
+            </w:pPr>
+            <w:r>
+              <w:rPr>
+                <w:sz w:val="24"/>
+                <w:szCs w:val="24"/>
+              </w:rPr>
+              <w:t>Common</w:t>
             </w:r>
           </w:p>
         </w:tc>
@@ -5430,15 +6013,7 @@
                 <w:sz w:val="24"/>
                 <w:szCs w:val="24"/>
               </w:rPr>
-              <w:t>Search</w:t>
-            </w:r>
-            <w:r>
-              <w:rPr>
-                <w:sz w:val="24"/>
-                <w:szCs w:val="24"/>
-                <w:lang w:val="vi-VN"/>
-              </w:rPr>
-              <w:t xml:space="preserve"> product by date</w:t>
+              <w:t>Login System</w:t>
             </w:r>
           </w:p>
         </w:tc>
@@ -5480,7 +6055,7 @@
                 <w:sz w:val="24"/>
                 <w:szCs w:val="24"/>
               </w:rPr>
-              <w:t>to search a product with date</w:t>
+              <w:t xml:space="preserve">who has register before can access to personalised features  </w:t>
             </w:r>
           </w:p>
         </w:tc>
@@ -5577,7 +6152,7 @@
                 <w:sz w:val="24"/>
                 <w:szCs w:val="24"/>
               </w:rPr>
-              <w:t>Login System</w:t>
+              <w:t>Logout</w:t>
             </w:r>
           </w:p>
         </w:tc>
@@ -5605,7 +6180,7 @@
                 <w:sz w:val="24"/>
                 <w:szCs w:val="24"/>
               </w:rPr>
-              <w:t xml:space="preserve">This use case allows </w:t>
+              <w:t xml:space="preserve">This use case allow </w:t>
             </w:r>
             <w:r>
               <w:rPr>
@@ -5619,7 +6194,7 @@
                 <w:sz w:val="24"/>
                 <w:szCs w:val="24"/>
               </w:rPr>
-              <w:t xml:space="preserve">who has register before can access to personalised features  </w:t>
+              <w:t>to log out the system</w:t>
             </w:r>
           </w:p>
         </w:tc>
@@ -5679,7 +6254,6 @@
               <w:rPr>
                 <w:sz w:val="24"/>
                 <w:szCs w:val="24"/>
-                <w:lang w:val="en"/>
               </w:rPr>
             </w:pPr>
             <w:r>
@@ -5717,7 +6291,7 @@
                 <w:sz w:val="24"/>
                 <w:szCs w:val="24"/>
               </w:rPr>
-              <w:t>Logout</w:t>
+              <w:t>Register</w:t>
             </w:r>
           </w:p>
         </w:tc>
@@ -5735,17 +6309,16 @@
           <w:p>
             <w:pPr>
               <w:rPr>
-                <w:color w:val="000000"/>
-                <w:sz w:val="24"/>
-                <w:szCs w:val="24"/>
-              </w:rPr>
-            </w:pPr>
-            <w:r>
-              <w:rPr>
-                <w:sz w:val="24"/>
-                <w:szCs w:val="24"/>
-              </w:rPr>
-              <w:t xml:space="preserve">This use case allow </w:t>
+                <w:sz w:val="24"/>
+                <w:szCs w:val="24"/>
+              </w:rPr>
+            </w:pPr>
+            <w:r>
+              <w:rPr>
+                <w:sz w:val="24"/>
+                <w:szCs w:val="24"/>
+              </w:rPr>
+              <w:t xml:space="preserve">This use case allows guests to create a new </w:t>
             </w:r>
             <w:r>
               <w:rPr>
@@ -5759,7 +6332,7 @@
                 <w:sz w:val="24"/>
                 <w:szCs w:val="24"/>
               </w:rPr>
-              <w:t>to log out the system</w:t>
+              <w:t>account on the website.</w:t>
             </w:r>
           </w:p>
         </w:tc>
@@ -5855,7 +6428,7 @@
                 <w:sz w:val="24"/>
                 <w:szCs w:val="24"/>
               </w:rPr>
-              <w:t>Register</w:t>
+              <w:t>Forgot Password</w:t>
             </w:r>
           </w:p>
         </w:tc>
@@ -5882,21 +6455,7 @@
                 <w:sz w:val="24"/>
                 <w:szCs w:val="24"/>
               </w:rPr>
-              <w:t xml:space="preserve">This use case allows guests to create a new </w:t>
-            </w:r>
-            <w:r>
-              <w:rPr>
-                <w:sz w:val="24"/>
-                <w:szCs w:val="24"/>
-              </w:rPr>
-              <w:t xml:space="preserve">Customer </w:t>
-            </w:r>
-            <w:r>
-              <w:rPr>
-                <w:sz w:val="24"/>
-                <w:szCs w:val="24"/>
-              </w:rPr>
-              <w:t>account on the website.</w:t>
+              <w:t xml:space="preserve">This use case allows the registered who forgot their password to reset it </w:t>
             </w:r>
           </w:p>
         </w:tc>
@@ -5962,7 +6521,7 @@
                 <w:sz w:val="24"/>
                 <w:szCs w:val="24"/>
               </w:rPr>
-              <w:t>Common</w:t>
+              <w:t>Customer</w:t>
             </w:r>
           </w:p>
         </w:tc>
@@ -5992,7 +6551,7 @@
                 <w:sz w:val="24"/>
                 <w:szCs w:val="24"/>
               </w:rPr>
-              <w:t>Forgot Password</w:t>
+              <w:t>Change Password</w:t>
             </w:r>
           </w:p>
         </w:tc>
@@ -6010,16 +6569,58 @@
           <w:p>
             <w:pPr>
               <w:rPr>
-                <w:sz w:val="24"/>
-                <w:szCs w:val="24"/>
-              </w:rPr>
-            </w:pPr>
-            <w:r>
-              <w:rPr>
-                <w:sz w:val="24"/>
-                <w:szCs w:val="24"/>
-              </w:rPr>
-              <w:t xml:space="preserve">This use case allows the registered who forgot their password to reset it </w:t>
+                <w:color w:val="000000"/>
+                <w:sz w:val="24"/>
+                <w:szCs w:val="24"/>
+              </w:rPr>
+            </w:pPr>
+            <w:r>
+              <w:rPr>
+                <w:color w:val="000000"/>
+                <w:sz w:val="24"/>
+                <w:szCs w:val="24"/>
+              </w:rPr>
+              <w:t xml:space="preserve">This use case allows </w:t>
+            </w:r>
+            <w:r>
+              <w:rPr>
+                <w:sz w:val="24"/>
+                <w:szCs w:val="24"/>
+              </w:rPr>
+              <w:t>Customer</w:t>
+            </w:r>
+            <w:r>
+              <w:rPr>
+                <w:color w:val="000000"/>
+                <w:sz w:val="24"/>
+                <w:szCs w:val="24"/>
+              </w:rPr>
+              <w:t xml:space="preserve"> </w:t>
+            </w:r>
+            <w:r>
+              <w:rPr>
+                <w:color w:val="000000"/>
+                <w:sz w:val="24"/>
+                <w:szCs w:val="24"/>
+              </w:rPr>
+              <w:t>to change</w:t>
+            </w:r>
+            <w:r>
+              <w:rPr>
+                <w:color w:val="000000"/>
+                <w:sz w:val="24"/>
+                <w:szCs w:val="24"/>
+                <w:lang w:val="vi-VN"/>
+              </w:rPr>
+              <w:t xml:space="preserve"> </w:t>
+            </w:r>
+            <w:r>
+              <w:rPr>
+                <w:color w:val="000000"/>
+                <w:sz w:val="24"/>
+                <w:szCs w:val="24"/>
+              </w:rPr>
+              <w:t>their password.</w:t>
             </w:r>
           </w:p>
         </w:tc>
@@ -6115,7 +6716,7 @@
                 <w:sz w:val="24"/>
                 <w:szCs w:val="24"/>
               </w:rPr>
-              <w:t>Change Password</w:t>
+              <w:t>Change Avatar</w:t>
             </w:r>
           </w:p>
         </w:tc>
@@ -6184,7 +6785,7 @@
                 <w:sz w:val="24"/>
                 <w:szCs w:val="24"/>
               </w:rPr>
-              <w:t>their password.</w:t>
+              <w:t>their avatar.</w:t>
             </w:r>
           </w:p>
         </w:tc>
@@ -6280,7 +6881,7 @@
                 <w:sz w:val="24"/>
                 <w:szCs w:val="24"/>
               </w:rPr>
-              <w:t>Change Avatar</w:t>
+              <w:t>Update Profile</w:t>
             </w:r>
           </w:p>
         </w:tc>
@@ -6305,7 +6906,6 @@
             </w:pPr>
             <w:r>
               <w:rPr>
-                <w:color w:val="000000"/>
                 <w:sz w:val="24"/>
                 <w:szCs w:val="24"/>
               </w:rPr>
@@ -6316,40 +6916,14 @@
                 <w:sz w:val="24"/>
                 <w:szCs w:val="24"/>
               </w:rPr>
-              <w:t>Customer</w:t>
-            </w:r>
-            <w:r>
-              <w:rPr>
-                <w:color w:val="000000"/>
-                <w:sz w:val="24"/>
-                <w:szCs w:val="24"/>
-              </w:rPr>
-              <w:t xml:space="preserve"> </w:t>
-            </w:r>
-            <w:r>
-              <w:rPr>
-                <w:color w:val="000000"/>
-                <w:sz w:val="24"/>
-                <w:szCs w:val="24"/>
-              </w:rPr>
-              <w:t>to change</w:t>
-            </w:r>
-            <w:r>
-              <w:rPr>
-                <w:color w:val="000000"/>
-                <w:sz w:val="24"/>
-                <w:szCs w:val="24"/>
-                <w:lang w:val="vi-VN"/>
-              </w:rPr>
-              <w:t xml:space="preserve"> </w:t>
-            </w:r>
-            <w:r>
-              <w:rPr>
-                <w:color w:val="000000"/>
-                <w:sz w:val="24"/>
-                <w:szCs w:val="24"/>
-              </w:rPr>
-              <w:t>their avatar.</w:t>
+              <w:t xml:space="preserve">Customer </w:t>
+            </w:r>
+            <w:r>
+              <w:rPr>
+                <w:sz w:val="24"/>
+                <w:szCs w:val="24"/>
+              </w:rPr>
+              <w:t>to manager their personal information, edit it and update their personal information</w:t>
             </w:r>
           </w:p>
         </w:tc>
@@ -6438,14 +7012,23 @@
               <w:rPr>
                 <w:sz w:val="24"/>
                 <w:szCs w:val="24"/>
-              </w:rPr>
-            </w:pPr>
-            <w:r>
-              <w:rPr>
-                <w:sz w:val="24"/>
-                <w:szCs w:val="24"/>
-              </w:rPr>
-              <w:t>Update Profile</w:t>
+                <w:lang w:val="vi-VN"/>
+              </w:rPr>
+            </w:pPr>
+            <w:r>
+              <w:rPr>
+                <w:sz w:val="24"/>
+                <w:szCs w:val="24"/>
+              </w:rPr>
+              <w:t>Add</w:t>
+            </w:r>
+            <w:r>
+              <w:rPr>
+                <w:sz w:val="24"/>
+                <w:szCs w:val="24"/>
+                <w:lang w:val="vi-VN"/>
+              </w:rPr>
+              <w:t xml:space="preserve"> to cart</w:t>
             </w:r>
           </w:p>
         </w:tc>
@@ -6463,7 +7046,6 @@
           <w:p>
             <w:pPr>
               <w:rPr>
-                <w:color w:val="000000"/>
                 <w:sz w:val="24"/>
                 <w:szCs w:val="24"/>
               </w:rPr>
@@ -6487,7 +7069,7 @@
                 <w:sz w:val="24"/>
                 <w:szCs w:val="24"/>
               </w:rPr>
-              <w:t>to manager their personal information, edit it and update their personal information</w:t>
+              <w:t>to view, manage, and finalise the items they have selected for purchase</w:t>
             </w:r>
           </w:p>
         </w:tc>
@@ -6584,7 +7166,7 @@
                 <w:sz w:val="24"/>
                 <w:szCs w:val="24"/>
               </w:rPr>
-              <w:t>Add</w:t>
+              <w:t>Cart</w:t>
             </w:r>
             <w:r>
               <w:rPr>
@@ -6592,7 +7174,7 @@
                 <w:szCs w:val="24"/>
                 <w:lang w:val="vi-VN"/>
               </w:rPr>
-              <w:t xml:space="preserve"> to cart</w:t>
+              <w:t xml:space="preserve"> detail</w:t>
             </w:r>
           </w:p>
         </w:tc>
@@ -6633,7 +7215,7 @@
                 <w:sz w:val="24"/>
                 <w:szCs w:val="24"/>
               </w:rPr>
-              <w:t>to view, manage, and finalise the items they have selected for purchase</w:t>
+              <w:t>to view detailed information about items in their own cart.</w:t>
             </w:r>
           </w:p>
         </w:tc>
@@ -6729,16 +7311,9 @@
               <w:rPr>
                 <w:sz w:val="24"/>
                 <w:szCs w:val="24"/>
-              </w:rPr>
-              <w:t>Cart</w:t>
-            </w:r>
-            <w:r>
-              <w:rPr>
-                <w:sz w:val="24"/>
-                <w:szCs w:val="24"/>
                 <w:lang w:val="vi-VN"/>
               </w:rPr>
-              <w:t xml:space="preserve"> detail</w:t>
+              <w:t>Update cart</w:t>
             </w:r>
           </w:p>
         </w:tc>
@@ -6765,21 +7340,7 @@
                 <w:sz w:val="24"/>
                 <w:szCs w:val="24"/>
               </w:rPr>
-              <w:t xml:space="preserve">This use case allows </w:t>
-            </w:r>
-            <w:r>
-              <w:rPr>
-                <w:sz w:val="24"/>
-                <w:szCs w:val="24"/>
-              </w:rPr>
-              <w:t xml:space="preserve">Customer </w:t>
-            </w:r>
-            <w:r>
-              <w:rPr>
-                <w:sz w:val="24"/>
-                <w:szCs w:val="24"/>
-              </w:rPr>
-              <w:t>to view detailed information about items in their own cart.</w:t>
+              <w:t>This use case allows customers to adjust the quantity or remove products from the cart</w:t>
             </w:r>
           </w:p>
         </w:tc>
@@ -6875,9 +7436,16 @@
               <w:rPr>
                 <w:sz w:val="24"/>
                 <w:szCs w:val="24"/>
+              </w:rPr>
+              <w:t>Check</w:t>
+            </w:r>
+            <w:r>
+              <w:rPr>
+                <w:sz w:val="24"/>
+                <w:szCs w:val="24"/>
                 <w:lang w:val="vi-VN"/>
               </w:rPr>
-              <w:t>Update cart</w:t>
+              <w:t xml:space="preserve"> out</w:t>
             </w:r>
           </w:p>
         </w:tc>
@@ -6993,23 +7561,14 @@
               <w:rPr>
                 <w:sz w:val="24"/>
                 <w:szCs w:val="24"/>
-                <w:lang w:val="vi-VN"/>
-              </w:rPr>
-            </w:pPr>
-            <w:r>
-              <w:rPr>
-                <w:sz w:val="24"/>
-                <w:szCs w:val="24"/>
-              </w:rPr>
-              <w:t>Check</w:t>
-            </w:r>
-            <w:r>
-              <w:rPr>
-                <w:sz w:val="24"/>
-                <w:szCs w:val="24"/>
-                <w:lang w:val="vi-VN"/>
-              </w:rPr>
-              <w:t xml:space="preserve"> out</w:t>
+              </w:rPr>
+            </w:pPr>
+            <w:r>
+              <w:rPr>
+                <w:sz w:val="24"/>
+                <w:szCs w:val="24"/>
+              </w:rPr>
+              <w:t>View Order History</w:t>
             </w:r>
           </w:p>
         </w:tc>
@@ -7027,16 +7586,39 @@
           <w:p>
             <w:pPr>
               <w:rPr>
-                <w:sz w:val="24"/>
-                <w:szCs w:val="24"/>
-              </w:rPr>
-            </w:pPr>
-            <w:r>
-              <w:rPr>
-                <w:sz w:val="24"/>
-                <w:szCs w:val="24"/>
-              </w:rPr>
-              <w:t>This use case allows customers to adjust the quantity or remove products from the cart</w:t>
+                <w:color w:val="000000"/>
+                <w:sz w:val="24"/>
+                <w:szCs w:val="24"/>
+                <w:lang w:val="vi-VN"/>
+              </w:rPr>
+            </w:pPr>
+            <w:r>
+              <w:rPr>
+                <w:sz w:val="24"/>
+                <w:szCs w:val="24"/>
+              </w:rPr>
+              <w:t xml:space="preserve">This use case allows </w:t>
+            </w:r>
+            <w:r>
+              <w:rPr>
+                <w:sz w:val="24"/>
+                <w:szCs w:val="24"/>
+              </w:rPr>
+              <w:t xml:space="preserve">Customer </w:t>
+            </w:r>
+            <w:r>
+              <w:rPr>
+                <w:sz w:val="24"/>
+                <w:szCs w:val="24"/>
+              </w:rPr>
+              <w:t xml:space="preserve">to review their orders </w:t>
+            </w:r>
+            <w:r>
+              <w:rPr>
+                <w:sz w:val="24"/>
+                <w:szCs w:val="24"/>
+              </w:rPr>
+              <w:t>list</w:t>
             </w:r>
           </w:p>
         </w:tc>
@@ -7132,7 +7714,7 @@
                 <w:sz w:val="24"/>
                 <w:szCs w:val="24"/>
               </w:rPr>
-              <w:t>View Order History</w:t>
+              <w:t>View Order Detail</w:t>
             </w:r>
           </w:p>
         </w:tc>
@@ -7153,15 +7735,14 @@
                 <w:color w:val="000000"/>
                 <w:sz w:val="24"/>
                 <w:szCs w:val="24"/>
-                <w:lang w:val="vi-VN"/>
-              </w:rPr>
-            </w:pPr>
-            <w:r>
-              <w:rPr>
-                <w:sz w:val="24"/>
-                <w:szCs w:val="24"/>
-              </w:rPr>
-              <w:t xml:space="preserve">This use case allows </w:t>
+              </w:rPr>
+            </w:pPr>
+            <w:r>
+              <w:rPr>
+                <w:sz w:val="24"/>
+                <w:szCs w:val="24"/>
+              </w:rPr>
+              <w:t xml:space="preserve">This use case provides </w:t>
             </w:r>
             <w:r>
               <w:rPr>
@@ -7175,14 +7756,7 @@
                 <w:sz w:val="24"/>
                 <w:szCs w:val="24"/>
               </w:rPr>
-              <w:t xml:space="preserve">to review their orders </w:t>
-            </w:r>
-            <w:r>
-              <w:rPr>
-                <w:sz w:val="24"/>
-                <w:szCs w:val="24"/>
-              </w:rPr>
-              <w:t>list</w:t>
+              <w:t>with detailed information about orders</w:t>
             </w:r>
           </w:p>
         </w:tc>
@@ -7278,7 +7852,7 @@
                 <w:sz w:val="24"/>
                 <w:szCs w:val="24"/>
               </w:rPr>
-              <w:t>View Order Detail</w:t>
+              <w:t>Comment Product</w:t>
             </w:r>
           </w:p>
         </w:tc>
@@ -7306,21 +7880,7 @@
                 <w:sz w:val="24"/>
                 <w:szCs w:val="24"/>
               </w:rPr>
-              <w:t xml:space="preserve">This use case provides </w:t>
-            </w:r>
-            <w:r>
-              <w:rPr>
-                <w:sz w:val="24"/>
-                <w:szCs w:val="24"/>
-              </w:rPr>
-              <w:t xml:space="preserve">Customer </w:t>
-            </w:r>
-            <w:r>
-              <w:rPr>
-                <w:sz w:val="24"/>
-                <w:szCs w:val="24"/>
-              </w:rPr>
-              <w:t>with detailed information about orders</w:t>
+              <w:t>This use case provides customers to send comment to discuss about the new</w:t>
             </w:r>
           </w:p>
         </w:tc>
@@ -7416,7 +7976,7 @@
                 <w:sz w:val="24"/>
                 <w:szCs w:val="24"/>
               </w:rPr>
-              <w:t>Comment Product</w:t>
+              <w:t>Edit Comment</w:t>
             </w:r>
           </w:p>
         </w:tc>
@@ -7444,7 +8004,21 @@
                 <w:sz w:val="24"/>
                 <w:szCs w:val="24"/>
               </w:rPr>
-              <w:t>This use case provides customers to send comment to discuss about the new</w:t>
+              <w:t xml:space="preserve">This use case involves </w:t>
+            </w:r>
+            <w:r>
+              <w:rPr>
+                <w:sz w:val="24"/>
+                <w:szCs w:val="24"/>
+              </w:rPr>
+              <w:t xml:space="preserve">Customer </w:t>
+            </w:r>
+            <w:r>
+              <w:rPr>
+                <w:sz w:val="24"/>
+                <w:szCs w:val="24"/>
+              </w:rPr>
+              <w:t>editing their comments on products.</w:t>
             </w:r>
           </w:p>
         </w:tc>
@@ -7540,7 +8114,7 @@
                 <w:sz w:val="24"/>
                 <w:szCs w:val="24"/>
               </w:rPr>
-              <w:t>Edit Comment</w:t>
+              <w:t>View User Profile</w:t>
             </w:r>
           </w:p>
         </w:tc>
@@ -7565,31 +8139,41 @@
             </w:pPr>
             <w:r>
               <w:rPr>
-                <w:sz w:val="24"/>
-                <w:szCs w:val="24"/>
-              </w:rPr>
-              <w:t xml:space="preserve">This use case involves </w:t>
-            </w:r>
-            <w:r>
-              <w:rPr>
-                <w:sz w:val="24"/>
-                <w:szCs w:val="24"/>
-              </w:rPr>
-              <w:t xml:space="preserve">Customer </w:t>
-            </w:r>
-            <w:r>
-              <w:rPr>
-                <w:sz w:val="24"/>
-                <w:szCs w:val="24"/>
-              </w:rPr>
-              <w:t>editing their comments on products.</w:t>
+                <w:color w:val="000000"/>
+                <w:sz w:val="24"/>
+                <w:szCs w:val="24"/>
+              </w:rPr>
+              <w:t xml:space="preserve">This use case allows </w:t>
+            </w:r>
+            <w:r>
+              <w:rPr>
+                <w:sz w:val="24"/>
+                <w:szCs w:val="24"/>
+              </w:rPr>
+              <w:t>Customer</w:t>
+            </w:r>
+            <w:r>
+              <w:rPr>
+                <w:color w:val="000000"/>
+                <w:sz w:val="24"/>
+                <w:szCs w:val="24"/>
+              </w:rPr>
+              <w:t xml:space="preserve"> </w:t>
+            </w:r>
+            <w:r>
+              <w:rPr>
+                <w:color w:val="000000"/>
+                <w:sz w:val="24"/>
+                <w:szCs w:val="24"/>
+              </w:rPr>
+              <w:t>to review their profile .</w:t>
             </w:r>
           </w:p>
         </w:tc>
       </w:tr>
       <w:tr>
         <w:trPr>
-          <w:trHeight w:val="288"/>
+          <w:trHeight w:val="290"/>
         </w:trPr>
         <w:tc>
           <w:tcPr>
@@ -7641,14 +8225,23 @@
               <w:rPr>
                 <w:sz w:val="24"/>
                 <w:szCs w:val="24"/>
-              </w:rPr>
-            </w:pPr>
-            <w:r>
-              <w:rPr>
-                <w:sz w:val="24"/>
-                <w:szCs w:val="24"/>
-              </w:rPr>
-              <w:t>Customer</w:t>
+                <w:lang w:val="vi-VN"/>
+              </w:rPr>
+            </w:pPr>
+            <w:r>
+              <w:rPr>
+                <w:sz w:val="24"/>
+                <w:szCs w:val="24"/>
+              </w:rPr>
+              <w:t>Manage</w:t>
+            </w:r>
+            <w:r>
+              <w:rPr>
+                <w:sz w:val="24"/>
+                <w:szCs w:val="24"/>
+                <w:lang w:val="vi-VN"/>
+              </w:rPr>
+              <w:t xml:space="preserve"> Order</w:t>
             </w:r>
           </w:p>
         </w:tc>
@@ -7678,7 +8271,7 @@
                 <w:sz w:val="24"/>
                 <w:szCs w:val="24"/>
               </w:rPr>
-              <w:t>View User Profile</w:t>
+              <w:t>View Order</w:t>
             </w:r>
           </w:p>
         </w:tc>
@@ -7699,45 +8292,30 @@
                 <w:color w:val="000000"/>
                 <w:sz w:val="24"/>
                 <w:szCs w:val="24"/>
-              </w:rPr>
-            </w:pPr>
-            <w:r>
-              <w:rPr>
-                <w:color w:val="000000"/>
-                <w:sz w:val="24"/>
-                <w:szCs w:val="24"/>
-              </w:rPr>
-              <w:t xml:space="preserve">This use case allows </w:t>
-            </w:r>
-            <w:r>
-              <w:rPr>
-                <w:sz w:val="24"/>
-                <w:szCs w:val="24"/>
-              </w:rPr>
-              <w:t>Customer</w:t>
-            </w:r>
-            <w:r>
-              <w:rPr>
-                <w:color w:val="000000"/>
-                <w:sz w:val="24"/>
-                <w:szCs w:val="24"/>
-              </w:rPr>
-              <w:t xml:space="preserve"> </w:t>
-            </w:r>
-            <w:r>
-              <w:rPr>
-                <w:color w:val="000000"/>
-                <w:sz w:val="24"/>
-                <w:szCs w:val="24"/>
-              </w:rPr>
-              <w:t>to review their profile .</w:t>
+                <w:lang w:val="vi-VN"/>
+              </w:rPr>
+            </w:pPr>
+            <w:r>
+              <w:rPr>
+                <w:sz w:val="24"/>
+                <w:szCs w:val="24"/>
+              </w:rPr>
+              <w:t>This use case allows shipper to view order</w:t>
+            </w:r>
+            <w:r>
+              <w:rPr>
+                <w:sz w:val="24"/>
+                <w:szCs w:val="24"/>
+                <w:lang w:val="vi-VN"/>
+              </w:rPr>
+              <w:t xml:space="preserve"> need ship</w:t>
             </w:r>
           </w:p>
         </w:tc>
       </w:tr>
       <w:tr>
         <w:trPr>
-          <w:trHeight w:val="290"/>
+          <w:trHeight w:val="288"/>
         </w:trPr>
         <w:tc>
           <w:tcPr>
@@ -7789,7 +8367,6 @@
               <w:rPr>
                 <w:sz w:val="24"/>
                 <w:szCs w:val="24"/>
-                <w:lang w:val="vi-VN"/>
               </w:rPr>
             </w:pPr>
             <w:r>
@@ -7835,7 +8412,7 @@
                 <w:sz w:val="24"/>
                 <w:szCs w:val="24"/>
               </w:rPr>
-              <w:t>View Order</w:t>
+              <w:t>View Order Detail</w:t>
             </w:r>
           </w:p>
         </w:tc>
@@ -7856,23 +8433,22 @@
                 <w:color w:val="000000"/>
                 <w:sz w:val="24"/>
                 <w:szCs w:val="24"/>
+              </w:rPr>
+            </w:pPr>
+            <w:r>
+              <w:rPr>
+                <w:sz w:val="24"/>
+                <w:szCs w:val="24"/>
+              </w:rPr>
+              <w:t>This use case allows shipper to view order</w:t>
+            </w:r>
+            <w:r>
+              <w:rPr>
+                <w:sz w:val="24"/>
+                <w:szCs w:val="24"/>
                 <w:lang w:val="vi-VN"/>
               </w:rPr>
-            </w:pPr>
-            <w:r>
-              <w:rPr>
-                <w:sz w:val="24"/>
-                <w:szCs w:val="24"/>
-              </w:rPr>
-              <w:t>This use case allows shipper to view order</w:t>
-            </w:r>
-            <w:r>
-              <w:rPr>
-                <w:sz w:val="24"/>
-                <w:szCs w:val="24"/>
-                <w:lang w:val="vi-VN"/>
-              </w:rPr>
-              <w:t xml:space="preserve"> need ship</w:t>
+              <w:t xml:space="preserve"> detail</w:t>
             </w:r>
           </w:p>
         </w:tc>
@@ -7976,7 +8552,7 @@
                 <w:sz w:val="24"/>
                 <w:szCs w:val="24"/>
               </w:rPr>
-              <w:t>View Order Detail</w:t>
+              <w:t>View Order History</w:t>
             </w:r>
           </w:p>
         </w:tc>
@@ -7993,26 +8569,36 @@
           </w:tcPr>
           <w:p>
             <w:pPr>
-              <w:rPr>
-                <w:color w:val="000000"/>
-                <w:sz w:val="24"/>
-                <w:szCs w:val="24"/>
-              </w:rPr>
-            </w:pPr>
-            <w:r>
-              <w:rPr>
-                <w:sz w:val="24"/>
-                <w:szCs w:val="24"/>
-              </w:rPr>
-              <w:t>This use case allows shipper to view order</w:t>
-            </w:r>
-            <w:r>
-              <w:rPr>
-                <w:sz w:val="24"/>
-                <w:szCs w:val="24"/>
-                <w:lang w:val="vi-VN"/>
-              </w:rPr>
-              <w:t xml:space="preserve"> detail</w:t>
+              <w:shd w:val="clear" w:color="auto" w:fill="FDFDFD"/>
+              <w:rPr>
+                <w:sz w:val="24"/>
+                <w:szCs w:val="24"/>
+                <w:lang w:val="en" w:eastAsia="ja-JP"/>
+              </w:rPr>
+            </w:pPr>
+            <w:r>
+              <w:rPr>
+                <w:sz w:val="24"/>
+                <w:szCs w:val="24"/>
+                <w:lang w:val="en" w:eastAsia="ja-JP"/>
+              </w:rPr>
+              <w:t>This use case allows the shipper</w:t>
+            </w:r>
+            <w:r>
+              <w:rPr>
+                <w:sz w:val="24"/>
+                <w:szCs w:val="24"/>
+                <w:lang w:val="vi-VN" w:eastAsia="ja-JP"/>
+              </w:rPr>
+              <w:t xml:space="preserve"> </w:t>
+            </w:r>
+            <w:r>
+              <w:rPr>
+                <w:sz w:val="24"/>
+                <w:szCs w:val="24"/>
+                <w:lang w:val="en" w:eastAsia="ja-JP"/>
+              </w:rPr>
+              <w:t>to review the order list</w:t>
             </w:r>
           </w:p>
         </w:tc>
@@ -8078,15 +8664,7 @@
                 <w:sz w:val="24"/>
                 <w:szCs w:val="24"/>
               </w:rPr>
-              <w:t>Manage</w:t>
-            </w:r>
-            <w:r>
-              <w:rPr>
-                <w:sz w:val="24"/>
-                <w:szCs w:val="24"/>
-                <w:lang w:val="vi-VN"/>
-              </w:rPr>
-              <w:t xml:space="preserve"> Order</w:t>
+              <w:t>Shipper</w:t>
             </w:r>
           </w:p>
         </w:tc>
@@ -8116,7 +8694,7 @@
                 <w:sz w:val="24"/>
                 <w:szCs w:val="24"/>
               </w:rPr>
-              <w:t>View Order History</w:t>
+              <w:t>Search Order</w:t>
             </w:r>
           </w:p>
         </w:tc>
@@ -8133,36 +8711,19 @@
           </w:tcPr>
           <w:p>
             <w:pPr>
-              <w:shd w:val="clear" w:color="auto" w:fill="FDFDFD"/>
-              <w:rPr>
-                <w:sz w:val="24"/>
-                <w:szCs w:val="24"/>
-                <w:lang w:val="en" w:eastAsia="ja-JP"/>
-              </w:rPr>
-            </w:pPr>
-            <w:r>
-              <w:rPr>
-                <w:sz w:val="24"/>
-                <w:szCs w:val="24"/>
-                <w:lang w:val="en" w:eastAsia="ja-JP"/>
-              </w:rPr>
-              <w:t>This use case allows the shipper</w:t>
-            </w:r>
-            <w:r>
-              <w:rPr>
-                <w:sz w:val="24"/>
-                <w:szCs w:val="24"/>
-                <w:lang w:val="vi-VN" w:eastAsia="ja-JP"/>
-              </w:rPr>
-              <w:t xml:space="preserve"> </w:t>
-            </w:r>
-            <w:r>
-              <w:rPr>
-                <w:sz w:val="24"/>
-                <w:szCs w:val="24"/>
-                <w:lang w:val="en" w:eastAsia="ja-JP"/>
-              </w:rPr>
-              <w:t>to review the order list</w:t>
+              <w:rPr>
+                <w:color w:val="000000"/>
+                <w:sz w:val="24"/>
+                <w:szCs w:val="24"/>
+                <w:lang w:val="vi-VN"/>
+              </w:rPr>
+            </w:pPr>
+            <w:r>
+              <w:rPr>
+                <w:sz w:val="24"/>
+                <w:szCs w:val="24"/>
+              </w:rPr>
+              <w:t>This use case allows shipper to search order</w:t>
             </w:r>
           </w:p>
         </w:tc>
@@ -8258,7 +8819,7 @@
                 <w:sz w:val="24"/>
                 <w:szCs w:val="24"/>
               </w:rPr>
-              <w:t>Search Order</w:t>
+              <w:t>View Income</w:t>
             </w:r>
           </w:p>
         </w:tc>
@@ -8287,7 +8848,15 @@
                 <w:sz w:val="24"/>
                 <w:szCs w:val="24"/>
               </w:rPr>
-              <w:t>This use case allows shipper to search order</w:t>
+              <w:t>This use case allows shipper to review</w:t>
+            </w:r>
+            <w:r>
+              <w:rPr>
+                <w:sz w:val="24"/>
+                <w:szCs w:val="24"/>
+                <w:lang w:val="vi-VN"/>
+              </w:rPr>
+              <w:t xml:space="preserve"> the income</w:t>
             </w:r>
           </w:p>
         </w:tc>
@@ -8346,14 +8915,30 @@
               <w:rPr>
                 <w:sz w:val="24"/>
                 <w:szCs w:val="24"/>
-              </w:rPr>
-            </w:pPr>
-            <w:r>
-              <w:rPr>
-                <w:sz w:val="24"/>
-                <w:szCs w:val="24"/>
-              </w:rPr>
-              <w:t>Shipper</w:t>
+                <w:lang w:val="vi-VN"/>
+              </w:rPr>
+            </w:pPr>
+            <w:r>
+              <w:rPr>
+                <w:sz w:val="24"/>
+                <w:szCs w:val="24"/>
+              </w:rPr>
+              <w:t>Manage</w:t>
+            </w:r>
+            <w:r>
+              <w:rPr>
+                <w:sz w:val="24"/>
+                <w:szCs w:val="24"/>
+                <w:lang w:val="vi-VN"/>
+              </w:rPr>
+              <w:t xml:space="preserve"> </w:t>
+            </w:r>
+            <w:r>
+              <w:rPr>
+                <w:sz w:val="24"/>
+                <w:szCs w:val="24"/>
+              </w:rPr>
+              <w:t>Category</w:t>
             </w:r>
           </w:p>
         </w:tc>
@@ -8376,14 +8961,23 @@
               <w:rPr>
                 <w:sz w:val="24"/>
                 <w:szCs w:val="24"/>
-              </w:rPr>
-            </w:pPr>
-            <w:r>
-              <w:rPr>
-                <w:sz w:val="24"/>
-                <w:szCs w:val="24"/>
-              </w:rPr>
-              <w:t>View Income</w:t>
+                <w:lang w:val="vi-VN"/>
+              </w:rPr>
+            </w:pPr>
+            <w:r>
+              <w:rPr>
+                <w:sz w:val="24"/>
+                <w:szCs w:val="24"/>
+              </w:rPr>
+              <w:t>View</w:t>
+            </w:r>
+            <w:r>
+              <w:rPr>
+                <w:sz w:val="24"/>
+                <w:szCs w:val="24"/>
+                <w:lang w:val="vi-VN"/>
+              </w:rPr>
+              <w:t xml:space="preserve"> list category</w:t>
             </w:r>
           </w:p>
         </w:tc>
@@ -8404,23 +8998,29 @@
                 <w:color w:val="000000"/>
                 <w:sz w:val="24"/>
                 <w:szCs w:val="24"/>
+              </w:rPr>
+            </w:pPr>
+            <w:r>
+              <w:rPr>
+                <w:sz w:val="24"/>
+                <w:szCs w:val="24"/>
+              </w:rPr>
+              <w:t>This use case allows Manager to view</w:t>
+            </w:r>
+            <w:r>
+              <w:rPr>
+                <w:sz w:val="24"/>
+                <w:szCs w:val="24"/>
                 <w:lang w:val="vi-VN"/>
               </w:rPr>
-            </w:pPr>
-            <w:r>
-              <w:rPr>
-                <w:sz w:val="24"/>
-                <w:szCs w:val="24"/>
-              </w:rPr>
-              <w:t>This use case allows shipper to review</w:t>
-            </w:r>
-            <w:r>
-              <w:rPr>
-                <w:sz w:val="24"/>
-                <w:szCs w:val="24"/>
-                <w:lang w:val="vi-VN"/>
-              </w:rPr>
-              <w:t xml:space="preserve"> the income</w:t>
+              <w:t xml:space="preserve"> </w:t>
+            </w:r>
+            <w:r>
+              <w:rPr>
+                <w:sz w:val="24"/>
+                <w:szCs w:val="24"/>
+              </w:rPr>
+              <w:t>list of category</w:t>
             </w:r>
           </w:p>
         </w:tc>
@@ -8479,30 +9079,14 @@
               <w:rPr>
                 <w:sz w:val="24"/>
                 <w:szCs w:val="24"/>
-                <w:lang w:val="vi-VN"/>
-              </w:rPr>
-            </w:pPr>
-            <w:r>
-              <w:rPr>
-                <w:sz w:val="24"/>
-                <w:szCs w:val="24"/>
-              </w:rPr>
-              <w:t>Manage</w:t>
-            </w:r>
-            <w:r>
-              <w:rPr>
-                <w:sz w:val="24"/>
-                <w:szCs w:val="24"/>
-                <w:lang w:val="vi-VN"/>
-              </w:rPr>
-              <w:t xml:space="preserve"> </w:t>
-            </w:r>
-            <w:r>
-              <w:rPr>
-                <w:sz w:val="24"/>
-                <w:szCs w:val="24"/>
-              </w:rPr>
-              <w:t>Category</w:t>
+              </w:rPr>
+            </w:pPr>
+            <w:r>
+              <w:rPr>
+                <w:sz w:val="24"/>
+                <w:szCs w:val="24"/>
+              </w:rPr>
+              <w:t>Manage Category</w:t>
             </w:r>
           </w:p>
         </w:tc>
@@ -8525,23 +9109,14 @@
               <w:rPr>
                 <w:sz w:val="24"/>
                 <w:szCs w:val="24"/>
-                <w:lang w:val="vi-VN"/>
-              </w:rPr>
-            </w:pPr>
-            <w:r>
-              <w:rPr>
-                <w:sz w:val="24"/>
-                <w:szCs w:val="24"/>
-              </w:rPr>
-              <w:t>View</w:t>
-            </w:r>
-            <w:r>
-              <w:rPr>
-                <w:sz w:val="24"/>
-                <w:szCs w:val="24"/>
-                <w:lang w:val="vi-VN"/>
-              </w:rPr>
-              <w:t xml:space="preserve"> list category</w:t>
+              </w:rPr>
+            </w:pPr>
+            <w:r>
+              <w:rPr>
+                <w:sz w:val="24"/>
+                <w:szCs w:val="24"/>
+              </w:rPr>
+              <w:t>Add Category</w:t>
             </w:r>
           </w:p>
         </w:tc>
@@ -8569,22 +9144,7 @@
                 <w:sz w:val="24"/>
                 <w:szCs w:val="24"/>
               </w:rPr>
-              <w:t>This use case allows Manager to view</w:t>
-            </w:r>
-            <w:r>
-              <w:rPr>
-                <w:sz w:val="24"/>
-                <w:szCs w:val="24"/>
-                <w:lang w:val="vi-VN"/>
-              </w:rPr>
-              <w:t xml:space="preserve"> </w:t>
-            </w:r>
-            <w:r>
-              <w:rPr>
-                <w:sz w:val="24"/>
-                <w:szCs w:val="24"/>
-              </w:rPr>
-              <w:t>list of category</w:t>
+              <w:t>This use case allows Manager to add a new category</w:t>
             </w:r>
           </w:p>
         </w:tc>
@@ -8680,7 +9240,7 @@
                 <w:sz w:val="24"/>
                 <w:szCs w:val="24"/>
               </w:rPr>
-              <w:t>Add Category</w:t>
+              <w:t>Remove Category</w:t>
             </w:r>
           </w:p>
         </w:tc>
@@ -8708,7 +9268,15 @@
                 <w:sz w:val="24"/>
                 <w:szCs w:val="24"/>
               </w:rPr>
-              <w:t>This use case allows Manager to add a new category</w:t>
+              <w:t>This use case allows Manager to delete</w:t>
+            </w:r>
+            <w:r>
+              <w:rPr>
+                <w:sz w:val="24"/>
+                <w:szCs w:val="24"/>
+                <w:lang w:val="vi-VN"/>
+              </w:rPr>
+              <w:t xml:space="preserve"> category</w:t>
             </w:r>
           </w:p>
         </w:tc>
@@ -8805,7 +9373,7 @@
                 <w:sz w:val="24"/>
                 <w:szCs w:val="24"/>
               </w:rPr>
-              <w:t>Remove Category</w:t>
+              <w:t>Update Category</w:t>
             </w:r>
           </w:p>
         </w:tc>
@@ -8833,7 +9401,7 @@
                 <w:sz w:val="24"/>
                 <w:szCs w:val="24"/>
               </w:rPr>
-              <w:t>This use case allows Manager to delete</w:t>
+              <w:t>This use case allows Manager to update</w:t>
             </w:r>
             <w:r>
               <w:rPr>
@@ -8900,14 +9468,23 @@
               <w:rPr>
                 <w:sz w:val="24"/>
                 <w:szCs w:val="24"/>
-              </w:rPr>
-            </w:pPr>
-            <w:r>
-              <w:rPr>
-                <w:sz w:val="24"/>
-                <w:szCs w:val="24"/>
-              </w:rPr>
-              <w:t>Manage Category</w:t>
+                <w:lang w:val="vi-VN"/>
+              </w:rPr>
+            </w:pPr>
+            <w:r>
+              <w:rPr>
+                <w:sz w:val="24"/>
+                <w:szCs w:val="24"/>
+              </w:rPr>
+              <w:t>Manage</w:t>
+            </w:r>
+            <w:r>
+              <w:rPr>
+                <w:sz w:val="24"/>
+                <w:szCs w:val="24"/>
+                <w:lang w:val="vi-VN"/>
+              </w:rPr>
+              <w:t xml:space="preserve"> product</w:t>
             </w:r>
           </w:p>
         </w:tc>
@@ -8937,7 +9514,22 @@
                 <w:sz w:val="24"/>
                 <w:szCs w:val="24"/>
               </w:rPr>
-              <w:t>Update Category</w:t>
+              <w:t>View</w:t>
+            </w:r>
+            <w:r>
+              <w:rPr>
+                <w:sz w:val="24"/>
+                <w:szCs w:val="24"/>
+                <w:lang w:val="vi-VN"/>
+              </w:rPr>
+              <w:t xml:space="preserve"> list</w:t>
+            </w:r>
+            <w:r>
+              <w:rPr>
+                <w:sz w:val="24"/>
+                <w:szCs w:val="24"/>
+              </w:rPr>
+              <w:t xml:space="preserve"> Product</w:t>
             </w:r>
           </w:p>
         </w:tc>
@@ -8958,22 +9550,23 @@
                 <w:color w:val="000000"/>
                 <w:sz w:val="24"/>
                 <w:szCs w:val="24"/>
-              </w:rPr>
-            </w:pPr>
-            <w:r>
-              <w:rPr>
-                <w:sz w:val="24"/>
-                <w:szCs w:val="24"/>
-              </w:rPr>
-              <w:t>This use case allows Manager to update</w:t>
-            </w:r>
-            <w:r>
-              <w:rPr>
-                <w:sz w:val="24"/>
-                <w:szCs w:val="24"/>
                 <w:lang w:val="vi-VN"/>
               </w:rPr>
-              <w:t xml:space="preserve"> category</w:t>
+            </w:pPr>
+            <w:r>
+              <w:rPr>
+                <w:sz w:val="24"/>
+                <w:szCs w:val="24"/>
+              </w:rPr>
+              <w:t>This use case allows Manager to view</w:t>
+            </w:r>
+            <w:r>
+              <w:rPr>
+                <w:sz w:val="24"/>
+                <w:szCs w:val="24"/>
+                <w:lang w:val="vi-VN"/>
+              </w:rPr>
+              <w:t xml:space="preserve"> list of product</w:t>
             </w:r>
           </w:p>
         </w:tc>
@@ -9032,7 +9625,6 @@
               <w:rPr>
                 <w:sz w:val="24"/>
                 <w:szCs w:val="24"/>
-                <w:lang w:val="vi-VN"/>
               </w:rPr>
             </w:pPr>
             <w:r>
@@ -9078,22 +9670,7 @@
                 <w:sz w:val="24"/>
                 <w:szCs w:val="24"/>
               </w:rPr>
-              <w:t>View</w:t>
-            </w:r>
-            <w:r>
-              <w:rPr>
-                <w:sz w:val="24"/>
-                <w:szCs w:val="24"/>
-                <w:lang w:val="vi-VN"/>
-              </w:rPr>
-              <w:t xml:space="preserve"> list</w:t>
-            </w:r>
-            <w:r>
-              <w:rPr>
-                <w:sz w:val="24"/>
-                <w:szCs w:val="24"/>
-              </w:rPr>
-              <w:t xml:space="preserve"> Product</w:t>
+              <w:t>Add Product</w:t>
             </w:r>
           </w:p>
         </w:tc>
@@ -9114,23 +9691,14 @@
                 <w:color w:val="000000"/>
                 <w:sz w:val="24"/>
                 <w:szCs w:val="24"/>
-                <w:lang w:val="vi-VN"/>
-              </w:rPr>
-            </w:pPr>
-            <w:r>
-              <w:rPr>
-                <w:sz w:val="24"/>
-                <w:szCs w:val="24"/>
-              </w:rPr>
-              <w:t>This use case allows Manager to view</w:t>
-            </w:r>
-            <w:r>
-              <w:rPr>
-                <w:sz w:val="24"/>
-                <w:szCs w:val="24"/>
-                <w:lang w:val="vi-VN"/>
-              </w:rPr>
-              <w:t xml:space="preserve"> list of product</w:t>
+              </w:rPr>
+            </w:pPr>
+            <w:r>
+              <w:rPr>
+                <w:sz w:val="24"/>
+                <w:szCs w:val="24"/>
+              </w:rPr>
+              <w:t>This use case allows Manager to add a new product</w:t>
             </w:r>
           </w:p>
         </w:tc>
@@ -9234,7 +9802,7 @@
                 <w:sz w:val="24"/>
                 <w:szCs w:val="24"/>
               </w:rPr>
-              <w:t>Add Product</w:t>
+              <w:t>Remove Product</w:t>
             </w:r>
           </w:p>
         </w:tc>
@@ -9262,7 +9830,15 @@
                 <w:sz w:val="24"/>
                 <w:szCs w:val="24"/>
               </w:rPr>
-              <w:t>This use case allows Manager to add a new product</w:t>
+              <w:t>This use case allows Manager to delete</w:t>
+            </w:r>
+            <w:r>
+              <w:rPr>
+                <w:sz w:val="24"/>
+                <w:szCs w:val="24"/>
+                <w:lang w:val="vi-VN"/>
+              </w:rPr>
+              <w:t xml:space="preserve"> product</w:t>
             </w:r>
           </w:p>
         </w:tc>
@@ -9366,7 +9942,7 @@
                 <w:sz w:val="24"/>
                 <w:szCs w:val="24"/>
               </w:rPr>
-              <w:t>Remove Product</w:t>
+              <w:t>Update Product</w:t>
             </w:r>
           </w:p>
         </w:tc>
@@ -9387,14 +9963,15 @@
                 <w:color w:val="000000"/>
                 <w:sz w:val="24"/>
                 <w:szCs w:val="24"/>
-              </w:rPr>
-            </w:pPr>
-            <w:r>
-              <w:rPr>
-                <w:sz w:val="24"/>
-                <w:szCs w:val="24"/>
-              </w:rPr>
-              <w:t>This use case allows Manager to delete</w:t>
+                <w:lang w:val="vi-VN"/>
+              </w:rPr>
+            </w:pPr>
+            <w:r>
+              <w:rPr>
+                <w:sz w:val="24"/>
+                <w:szCs w:val="24"/>
+              </w:rPr>
+              <w:t>This use case allows Manager to update</w:t>
             </w:r>
             <w:r>
               <w:rPr>
@@ -9476,7 +10053,7 @@
                 <w:szCs w:val="24"/>
                 <w:lang w:val="vi-VN"/>
               </w:rPr>
-              <w:t xml:space="preserve"> product</w:t>
+              <w:t xml:space="preserve"> customer</w:t>
             </w:r>
           </w:p>
         </w:tc>
@@ -9506,7 +10083,22 @@
                 <w:sz w:val="24"/>
                 <w:szCs w:val="24"/>
               </w:rPr>
-              <w:t>Update Product</w:t>
+              <w:t>View</w:t>
+            </w:r>
+            <w:r>
+              <w:rPr>
+                <w:sz w:val="24"/>
+                <w:szCs w:val="24"/>
+                <w:lang w:val="vi-VN"/>
+              </w:rPr>
+              <w:t xml:space="preserve"> list</w:t>
+            </w:r>
+            <w:r>
+              <w:rPr>
+                <w:sz w:val="24"/>
+                <w:szCs w:val="24"/>
+              </w:rPr>
+              <w:t xml:space="preserve"> User</w:t>
             </w:r>
           </w:p>
         </w:tc>
@@ -9527,15 +10119,29 @@
                 <w:color w:val="000000"/>
                 <w:sz w:val="24"/>
                 <w:szCs w:val="24"/>
+              </w:rPr>
+            </w:pPr>
+            <w:r>
+              <w:rPr>
+                <w:sz w:val="24"/>
+                <w:szCs w:val="24"/>
+              </w:rPr>
+              <w:t>This use case allows Manager</w:t>
+            </w:r>
+            <w:r>
+              <w:rPr>
+                <w:sz w:val="24"/>
+                <w:szCs w:val="24"/>
                 <w:lang w:val="vi-VN"/>
               </w:rPr>
-            </w:pPr>
-            <w:r>
-              <w:rPr>
-                <w:sz w:val="24"/>
-                <w:szCs w:val="24"/>
-              </w:rPr>
-              <w:t>This use case allows Manager to update</w:t>
+              <w:t xml:space="preserve"> </w:t>
+            </w:r>
+            <w:r>
+              <w:rPr>
+                <w:sz w:val="24"/>
+                <w:szCs w:val="24"/>
+              </w:rPr>
+              <w:t>to</w:t>
             </w:r>
             <w:r>
               <w:rPr>
@@ -9543,7 +10149,7 @@
                 <w:szCs w:val="24"/>
                 <w:lang w:val="vi-VN"/>
               </w:rPr>
-              <w:t xml:space="preserve"> product</w:t>
+              <w:t xml:space="preserve"> view list of user</w:t>
             </w:r>
           </w:p>
         </w:tc>
@@ -9647,22 +10253,7 @@
                 <w:sz w:val="24"/>
                 <w:szCs w:val="24"/>
               </w:rPr>
-              <w:t>View</w:t>
-            </w:r>
-            <w:r>
-              <w:rPr>
-                <w:sz w:val="24"/>
-                <w:szCs w:val="24"/>
-                <w:lang w:val="vi-VN"/>
-              </w:rPr>
-              <w:t xml:space="preserve"> list</w:t>
-            </w:r>
-            <w:r>
-              <w:rPr>
-                <w:sz w:val="24"/>
-                <w:szCs w:val="24"/>
-              </w:rPr>
-              <w:t xml:space="preserve"> User</w:t>
+              <w:t>Block User</w:t>
             </w:r>
           </w:p>
         </w:tc>
@@ -9679,16 +10270,18 @@
           </w:tcPr>
           <w:p>
             <w:pPr>
-              <w:rPr>
-                <w:color w:val="000000"/>
-                <w:sz w:val="24"/>
-                <w:szCs w:val="24"/>
-              </w:rPr>
-            </w:pPr>
-            <w:r>
-              <w:rPr>
-                <w:sz w:val="24"/>
-                <w:szCs w:val="24"/>
+              <w:shd w:val="clear" w:color="auto" w:fill="FDFDFD"/>
+              <w:rPr>
+                <w:sz w:val="24"/>
+                <w:szCs w:val="24"/>
+                <w:lang w:val="en" w:eastAsia="ja-JP"/>
+              </w:rPr>
+            </w:pPr>
+            <w:r>
+              <w:rPr>
+                <w:sz w:val="24"/>
+                <w:szCs w:val="24"/>
+                <w:lang w:val="en" w:eastAsia="ja-JP"/>
               </w:rPr>
               <w:t>This use case allows Manager</w:t>
             </w:r>
@@ -9696,7 +10289,7 @@
               <w:rPr>
                 <w:sz w:val="24"/>
                 <w:szCs w:val="24"/>
-                <w:lang w:val="vi-VN"/>
+                <w:lang w:val="vi-VN" w:eastAsia="ja-JP"/>
               </w:rPr>
               <w:t xml:space="preserve"> </w:t>
             </w:r>
@@ -9704,16 +10297,9 @@
               <w:rPr>
                 <w:sz w:val="24"/>
                 <w:szCs w:val="24"/>
-              </w:rPr>
-              <w:t>to</w:t>
-            </w:r>
-            <w:r>
-              <w:rPr>
-                <w:sz w:val="24"/>
-                <w:szCs w:val="24"/>
-                <w:lang w:val="vi-VN"/>
-              </w:rPr>
-              <w:t xml:space="preserve"> view list of user</w:t>
+                <w:lang w:val="en" w:eastAsia="ja-JP"/>
+              </w:rPr>
+              <w:t>to block user</w:t>
             </w:r>
           </w:p>
         </w:tc>
@@ -9817,7 +10403,7 @@
                 <w:sz w:val="24"/>
                 <w:szCs w:val="24"/>
               </w:rPr>
-              <w:t>Block User</w:t>
+              <w:t>Active User</w:t>
             </w:r>
           </w:p>
         </w:tc>
@@ -9863,7 +10449,7 @@
                 <w:szCs w:val="24"/>
                 <w:lang w:val="en" w:eastAsia="ja-JP"/>
               </w:rPr>
-              <w:t>to block user</w:t>
+              <w:t>to active user</w:t>
             </w:r>
           </w:p>
         </w:tc>
@@ -9937,7 +10523,7 @@
                 <w:szCs w:val="24"/>
                 <w:lang w:val="vi-VN"/>
               </w:rPr>
-              <w:t xml:space="preserve"> customer</w:t>
+              <w:t xml:space="preserve"> Shipper</w:t>
             </w:r>
           </w:p>
         </w:tc>
@@ -9967,7 +10553,7 @@
                 <w:sz w:val="24"/>
                 <w:szCs w:val="24"/>
               </w:rPr>
-              <w:t>Active User</w:t>
+              <w:t>Add Shipper</w:t>
             </w:r>
           </w:p>
         </w:tc>
@@ -9984,20 +10570,26 @@
           </w:tcPr>
           <w:p>
             <w:pPr>
-              <w:shd w:val="clear" w:color="auto" w:fill="FDFDFD"/>
+              <w:rPr>
+                <w:color w:val="000000"/>
+                <w:sz w:val="24"/>
+                <w:szCs w:val="24"/>
+              </w:rPr>
+            </w:pPr>
+            <w:r>
+              <w:rPr>
+                <w:sz w:val="24"/>
+                <w:szCs w:val="24"/>
+              </w:rPr>
+              <w:t xml:space="preserve">This use case allows </w:t>
+            </w:r>
+            <w:r>
               <w:rPr>
                 <w:sz w:val="24"/>
                 <w:szCs w:val="24"/>
                 <w:lang w:val="en" w:eastAsia="ja-JP"/>
               </w:rPr>
-            </w:pPr>
-            <w:r>
-              <w:rPr>
-                <w:sz w:val="24"/>
-                <w:szCs w:val="24"/>
-                <w:lang w:val="en" w:eastAsia="ja-JP"/>
-              </w:rPr>
-              <w:t>This use case allows Manager</w:t>
+              <w:t>Manager</w:t>
             </w:r>
             <w:r>
               <w:rPr>
@@ -10011,9 +10603,8 @@
               <w:rPr>
                 <w:sz w:val="24"/>
                 <w:szCs w:val="24"/>
-                <w:lang w:val="en" w:eastAsia="ja-JP"/>
-              </w:rPr>
-              <w:t>to active user</w:t>
+              </w:rPr>
+              <w:t>to add a new shipper</w:t>
             </w:r>
           </w:p>
         </w:tc>
@@ -10117,7 +10708,7 @@
                 <w:sz w:val="24"/>
                 <w:szCs w:val="24"/>
               </w:rPr>
-              <w:t>Add Shipper</w:t>
+              <w:t>Remove Shipper</w:t>
             </w:r>
           </w:p>
         </w:tc>
@@ -10168,7 +10759,15 @@
                 <w:sz w:val="24"/>
                 <w:szCs w:val="24"/>
               </w:rPr>
-              <w:t>to add a new shipper</w:t>
+              <w:t>to delete</w:t>
+            </w:r>
+            <w:r>
+              <w:rPr>
+                <w:sz w:val="24"/>
+                <w:szCs w:val="24"/>
+                <w:lang w:val="vi-VN"/>
+              </w:rPr>
+              <w:t xml:space="preserve"> shipper</w:t>
             </w:r>
           </w:p>
         </w:tc>
@@ -10272,7 +10871,7 @@
                 <w:sz w:val="24"/>
                 <w:szCs w:val="24"/>
               </w:rPr>
-              <w:t>Remove Shipper</w:t>
+              <w:t>View List Shipper</w:t>
             </w:r>
           </w:p>
         </w:tc>
@@ -10293,14 +10892,25 @@
                 <w:color w:val="000000"/>
                 <w:sz w:val="24"/>
                 <w:szCs w:val="24"/>
-              </w:rPr>
-            </w:pPr>
-            <w:r>
-              <w:rPr>
-                <w:sz w:val="24"/>
-                <w:szCs w:val="24"/>
-              </w:rPr>
-              <w:t xml:space="preserve">This use case allows </w:t>
+                <w:lang w:val="vi-VN"/>
+              </w:rPr>
+            </w:pPr>
+            <w:r>
+              <w:rPr>
+                <w:color w:val="000000"/>
+                <w:sz w:val="24"/>
+                <w:szCs w:val="24"/>
+              </w:rPr>
+              <w:t>This</w:t>
+            </w:r>
+            <w:r>
+              <w:rPr>
+                <w:color w:val="000000"/>
+                <w:sz w:val="24"/>
+                <w:szCs w:val="24"/>
+                <w:lang w:val="vi-VN"/>
+              </w:rPr>
+              <w:t xml:space="preserve"> use case allows </w:t>
             </w:r>
             <w:r>
               <w:rPr>
@@ -10320,18 +10930,12 @@
             </w:r>
             <w:r>
               <w:rPr>
-                <w:sz w:val="24"/>
-                <w:szCs w:val="24"/>
-              </w:rPr>
-              <w:t>to delete</w:t>
-            </w:r>
-            <w:r>
-              <w:rPr>
+                <w:color w:val="000000"/>
                 <w:sz w:val="24"/>
                 <w:szCs w:val="24"/>
                 <w:lang w:val="vi-VN"/>
               </w:rPr>
-              <w:t xml:space="preserve"> shipper</w:t>
+              <w:t>to views list of shipper</w:t>
             </w:r>
           </w:p>
         </w:tc>
@@ -10405,7 +11009,7 @@
                 <w:szCs w:val="24"/>
                 <w:lang w:val="vi-VN"/>
               </w:rPr>
-              <w:t xml:space="preserve"> Shipper</w:t>
+              <w:t xml:space="preserve"> Comment</w:t>
             </w:r>
           </w:p>
         </w:tc>
@@ -10435,7 +11039,22 @@
                 <w:sz w:val="24"/>
                 <w:szCs w:val="24"/>
               </w:rPr>
-              <w:t>View List Shipper</w:t>
+              <w:t>View</w:t>
+            </w:r>
+            <w:r>
+              <w:rPr>
+                <w:sz w:val="24"/>
+                <w:szCs w:val="24"/>
+                <w:lang w:val="vi-VN"/>
+              </w:rPr>
+              <w:t xml:space="preserve"> list c</w:t>
+            </w:r>
+            <w:r>
+              <w:rPr>
+                <w:sz w:val="24"/>
+                <w:szCs w:val="24"/>
+              </w:rPr>
+              <w:t>omment</w:t>
             </w:r>
           </w:p>
         </w:tc>
@@ -10456,50 +11075,44 @@
                 <w:color w:val="000000"/>
                 <w:sz w:val="24"/>
                 <w:szCs w:val="24"/>
+              </w:rPr>
+            </w:pPr>
+            <w:r>
+              <w:rPr>
+                <w:sz w:val="24"/>
+                <w:szCs w:val="24"/>
+              </w:rPr>
+              <w:t xml:space="preserve">This use case allows </w:t>
+            </w:r>
+            <w:r>
+              <w:rPr>
+                <w:sz w:val="24"/>
+                <w:szCs w:val="24"/>
+              </w:rPr>
+              <w:t>Staff</w:t>
+            </w:r>
+            <w:r>
+              <w:rPr>
+                <w:sz w:val="24"/>
+                <w:szCs w:val="24"/>
                 <w:lang w:val="vi-VN"/>
               </w:rPr>
-            </w:pPr>
-            <w:r>
-              <w:rPr>
-                <w:color w:val="000000"/>
-                <w:sz w:val="24"/>
-                <w:szCs w:val="24"/>
-              </w:rPr>
-              <w:t>This</w:t>
-            </w:r>
-            <w:r>
-              <w:rPr>
-                <w:color w:val="000000"/>
+              <w:t xml:space="preserve"> </w:t>
+            </w:r>
+            <w:r>
+              <w:rPr>
+                <w:sz w:val="24"/>
+                <w:szCs w:val="24"/>
+              </w:rPr>
+              <w:t>to view</w:t>
+            </w:r>
+            <w:r>
+              <w:rPr>
                 <w:sz w:val="24"/>
                 <w:szCs w:val="24"/>
                 <w:lang w:val="vi-VN"/>
               </w:rPr>
-              <w:t xml:space="preserve"> use case allows </w:t>
-            </w:r>
-            <w:r>
-              <w:rPr>
-                <w:sz w:val="24"/>
-                <w:szCs w:val="24"/>
-                <w:lang w:val="en" w:eastAsia="ja-JP"/>
-              </w:rPr>
-              <w:t>Manager</w:t>
-            </w:r>
-            <w:r>
-              <w:rPr>
-                <w:sz w:val="24"/>
-                <w:szCs w:val="24"/>
-                <w:lang w:val="vi-VN" w:eastAsia="ja-JP"/>
-              </w:rPr>
-              <w:t xml:space="preserve"> </w:t>
-            </w:r>
-            <w:r>
-              <w:rPr>
-                <w:color w:val="000000"/>
-                <w:sz w:val="24"/>
-                <w:szCs w:val="24"/>
-                <w:lang w:val="vi-VN"/>
-              </w:rPr>
-              <w:t>to views list of shipper</w:t>
+              <w:t xml:space="preserve"> list of comment</w:t>
             </w:r>
           </w:p>
         </w:tc>
@@ -10603,22 +11216,7 @@
                 <w:sz w:val="24"/>
                 <w:szCs w:val="24"/>
               </w:rPr>
-              <w:t>View</w:t>
-            </w:r>
-            <w:r>
-              <w:rPr>
-                <w:sz w:val="24"/>
-                <w:szCs w:val="24"/>
-                <w:lang w:val="vi-VN"/>
-              </w:rPr>
-              <w:t xml:space="preserve"> list c</w:t>
-            </w:r>
-            <w:r>
-              <w:rPr>
-                <w:sz w:val="24"/>
-                <w:szCs w:val="24"/>
-              </w:rPr>
-              <w:t>omment</w:t>
+              <w:t>Add Comment</w:t>
             </w:r>
           </w:p>
         </w:tc>
@@ -10668,15 +11266,7 @@
                 <w:sz w:val="24"/>
                 <w:szCs w:val="24"/>
               </w:rPr>
-              <w:t>to view</w:t>
-            </w:r>
-            <w:r>
-              <w:rPr>
-                <w:sz w:val="24"/>
-                <w:szCs w:val="24"/>
-                <w:lang w:val="vi-VN"/>
-              </w:rPr>
-              <w:t xml:space="preserve"> list of comment</w:t>
+              <w:t>to add a new comment</w:t>
             </w:r>
           </w:p>
         </w:tc>
@@ -10780,7 +11370,7 @@
                 <w:sz w:val="24"/>
                 <w:szCs w:val="24"/>
               </w:rPr>
-              <w:t>Add Comment</w:t>
+              <w:t>Remove Comment</w:t>
             </w:r>
           </w:p>
         </w:tc>
@@ -10830,7 +11420,15 @@
                 <w:sz w:val="24"/>
                 <w:szCs w:val="24"/>
               </w:rPr>
-              <w:t>to add a new comment</w:t>
+              <w:t>to delete</w:t>
+            </w:r>
+            <w:r>
+              <w:rPr>
+                <w:sz w:val="24"/>
+                <w:szCs w:val="24"/>
+                <w:lang w:val="vi-VN"/>
+              </w:rPr>
+              <w:t xml:space="preserve"> comment</w:t>
             </w:r>
           </w:p>
         </w:tc>
@@ -10896,15 +11494,23 @@
                 <w:sz w:val="24"/>
                 <w:szCs w:val="24"/>
               </w:rPr>
-              <w:t>Manage</w:t>
-            </w:r>
-            <w:r>
-              <w:rPr>
-                <w:sz w:val="24"/>
-                <w:szCs w:val="24"/>
-                <w:lang w:val="vi-VN"/>
-              </w:rPr>
-              <w:t xml:space="preserve"> Comment</w:t>
+              <w:t>Manager</w:t>
+            </w:r>
+          </w:p>
+          <w:p>
+            <w:pPr>
+              <w:jc w:val="center"/>
+              <w:rPr>
+                <w:sz w:val="24"/>
+                <w:szCs w:val="24"/>
+              </w:rPr>
+            </w:pPr>
+            <w:r>
+              <w:rPr>
+                <w:sz w:val="24"/>
+                <w:szCs w:val="24"/>
+              </w:rPr>
+              <w:t>Order</w:t>
             </w:r>
           </w:p>
         </w:tc>
@@ -10934,7 +11540,7 @@
                 <w:sz w:val="24"/>
                 <w:szCs w:val="24"/>
               </w:rPr>
-              <w:t>Remove Comment</w:t>
+              <w:t>View List Order</w:t>
             </w:r>
           </w:p>
         </w:tc>
@@ -10959,10 +11565,20 @@
             </w:pPr>
             <w:r>
               <w:rPr>
-                <w:sz w:val="24"/>
-                <w:szCs w:val="24"/>
-              </w:rPr>
-              <w:t xml:space="preserve">This use case allows </w:t>
+                <w:color w:val="000000"/>
+                <w:sz w:val="24"/>
+                <w:szCs w:val="24"/>
+              </w:rPr>
+              <w:t>This</w:t>
+            </w:r>
+            <w:r>
+              <w:rPr>
+                <w:color w:val="000000"/>
+                <w:sz w:val="24"/>
+                <w:szCs w:val="24"/>
+                <w:lang w:val="vi-VN"/>
+              </w:rPr>
+              <w:t xml:space="preserve"> use case allows </w:t>
             </w:r>
             <w:r>
               <w:rPr>
@@ -10981,18 +11597,12 @@
             </w:r>
             <w:r>
               <w:rPr>
-                <w:sz w:val="24"/>
-                <w:szCs w:val="24"/>
-              </w:rPr>
-              <w:t>to delete</w:t>
-            </w:r>
-            <w:r>
-              <w:rPr>
+                <w:color w:val="000000"/>
                 <w:sz w:val="24"/>
                 <w:szCs w:val="24"/>
                 <w:lang w:val="vi-VN"/>
               </w:rPr>
-              <w:t xml:space="preserve"> comment</w:t>
+              <w:t>to views list of order history</w:t>
             </w:r>
           </w:p>
         </w:tc>
@@ -11104,7 +11714,22 @@
                 <w:sz w:val="24"/>
                 <w:szCs w:val="24"/>
               </w:rPr>
-              <w:t>View List Order</w:t>
+              <w:t>View</w:t>
+            </w:r>
+            <w:r>
+              <w:rPr>
+                <w:sz w:val="24"/>
+                <w:szCs w:val="24"/>
+                <w:lang w:val="vi-VN"/>
+              </w:rPr>
+              <w:t xml:space="preserve"> s</w:t>
+            </w:r>
+            <w:r>
+              <w:rPr>
+                <w:sz w:val="24"/>
+                <w:szCs w:val="24"/>
+              </w:rPr>
+              <w:t>hipper accepting orders</w:t>
             </w:r>
           </w:p>
         </w:tc>
@@ -11166,7 +11791,14 @@
                 <w:szCs w:val="24"/>
                 <w:lang w:val="vi-VN"/>
               </w:rPr>
-              <w:t>to views list of order history</w:t>
+              <w:t>to views list of s</w:t>
+            </w:r>
+            <w:r>
+              <w:rPr>
+                <w:sz w:val="24"/>
+                <w:szCs w:val="24"/>
+              </w:rPr>
+              <w:t>hipper accepting orders</w:t>
             </w:r>
           </w:p>
         </w:tc>
@@ -11233,22 +11865,6 @@
                 <w:szCs w:val="24"/>
               </w:rPr>
               <w:t>Manager</w:t>
-            </w:r>
-          </w:p>
-          <w:p>
-            <w:pPr>
-              <w:jc w:val="center"/>
-              <w:rPr>
-                <w:sz w:val="24"/>
-                <w:szCs w:val="24"/>
-              </w:rPr>
-            </w:pPr>
-            <w:r>
-              <w:rPr>
-                <w:sz w:val="24"/>
-                <w:szCs w:val="24"/>
-              </w:rPr>
-              <w:t>Order</w:t>
             </w:r>
           </w:p>
         </w:tc>
@@ -11271,6 +11887,7 @@
               <w:rPr>
                 <w:sz w:val="24"/>
                 <w:szCs w:val="24"/>
+                <w:lang w:val="vi-VN"/>
               </w:rPr>
             </w:pPr>
             <w:r>
@@ -11286,14 +11903,7 @@
                 <w:szCs w:val="24"/>
                 <w:lang w:val="vi-VN"/>
               </w:rPr>
-              <w:t xml:space="preserve"> s</w:t>
-            </w:r>
-            <w:r>
-              <w:rPr>
-                <w:sz w:val="24"/>
-                <w:szCs w:val="24"/>
-              </w:rPr>
-              <w:t>hipper accepting orders</w:t>
+              <w:t xml:space="preserve"> statistical</w:t>
             </w:r>
           </w:p>
         </w:tc>
@@ -11314,6 +11924,7 @@
                 <w:color w:val="000000"/>
                 <w:sz w:val="24"/>
                 <w:szCs w:val="24"/>
+                <w:lang w:val="vi-VN"/>
               </w:rPr>
             </w:pPr>
             <w:r>
@@ -11331,38 +11942,7 @@
                 <w:szCs w:val="24"/>
                 <w:lang w:val="vi-VN"/>
               </w:rPr>
-              <w:t xml:space="preserve"> use case allows </w:t>
-            </w:r>
-            <w:r>
-              <w:rPr>
-                <w:sz w:val="24"/>
-                <w:szCs w:val="24"/>
-              </w:rPr>
-              <w:t>Staff</w:t>
-            </w:r>
-            <w:r>
-              <w:rPr>
-                <w:sz w:val="24"/>
-                <w:szCs w:val="24"/>
-                <w:lang w:val="vi-VN"/>
-              </w:rPr>
-              <w:t xml:space="preserve"> </w:t>
-            </w:r>
-            <w:r>
-              <w:rPr>
-                <w:color w:val="000000"/>
-                <w:sz w:val="24"/>
-                <w:szCs w:val="24"/>
-                <w:lang w:val="vi-VN"/>
-              </w:rPr>
-              <w:t>to views list of s</w:t>
-            </w:r>
-            <w:r>
-              <w:rPr>
-                <w:sz w:val="24"/>
-                <w:szCs w:val="24"/>
-              </w:rPr>
-              <w:t>hipper accepting orders</w:t>
+              <w:t xml:space="preserve"> use case allows Manager to views statistical of shop</w:t>
             </w:r>
           </w:p>
         </w:tc>
@@ -11421,14 +12001,31 @@
               <w:rPr>
                 <w:sz w:val="24"/>
                 <w:szCs w:val="24"/>
-              </w:rPr>
-            </w:pPr>
-            <w:r>
-              <w:rPr>
-                <w:sz w:val="24"/>
-                <w:szCs w:val="24"/>
-              </w:rPr>
-              <w:t>Manager</w:t>
+                <w:lang w:val="vi-VN"/>
+              </w:rPr>
+            </w:pPr>
+            <w:r>
+              <w:rPr>
+                <w:sz w:val="24"/>
+                <w:szCs w:val="24"/>
+              </w:rPr>
+              <w:t>Manage</w:t>
+            </w:r>
+            <w:r>
+              <w:rPr>
+                <w:sz w:val="24"/>
+                <w:szCs w:val="24"/>
+                <w:lang w:val="vi-VN"/>
+              </w:rPr>
+              <w:t xml:space="preserve"> </w:t>
+            </w:r>
+            <w:r>
+              <w:rPr>
+                <w:sz w:val="24"/>
+                <w:szCs w:val="24"/>
+                <w:lang w:val="vi-VN"/>
+              </w:rPr>
+              <w:t>Staff</w:t>
             </w:r>
           </w:p>
         </w:tc>
@@ -11467,7 +12064,15 @@
                 <w:szCs w:val="24"/>
                 <w:lang w:val="vi-VN"/>
               </w:rPr>
-              <w:t xml:space="preserve"> statistical</w:t>
+              <w:t xml:space="preserve"> list </w:t>
+            </w:r>
+            <w:r>
+              <w:rPr>
+                <w:sz w:val="24"/>
+                <w:szCs w:val="24"/>
+                <w:lang w:val="vi-VN"/>
+              </w:rPr>
+              <w:t>staff</w:t>
             </w:r>
           </w:p>
         </w:tc>
@@ -11488,25 +12093,46 @@
                 <w:color w:val="000000"/>
                 <w:sz w:val="24"/>
                 <w:szCs w:val="24"/>
+              </w:rPr>
+            </w:pPr>
+            <w:r>
+              <w:rPr>
+                <w:sz w:val="24"/>
+                <w:szCs w:val="24"/>
+              </w:rPr>
+              <w:t xml:space="preserve">This use case allows </w:t>
+            </w:r>
+            <w:r>
+              <w:rPr>
+                <w:color w:val="000000"/>
+                <w:sz w:val="24"/>
+                <w:szCs w:val="24"/>
                 <w:lang w:val="vi-VN"/>
               </w:rPr>
-            </w:pPr>
-            <w:r>
-              <w:rPr>
-                <w:color w:val="000000"/>
-                <w:sz w:val="24"/>
-                <w:szCs w:val="24"/>
-              </w:rPr>
-              <w:t>This</w:t>
-            </w:r>
-            <w:r>
-              <w:rPr>
-                <w:color w:val="000000"/>
+              <w:t xml:space="preserve">Manager </w:t>
+            </w:r>
+            <w:r>
+              <w:rPr>
+                <w:sz w:val="24"/>
+                <w:szCs w:val="24"/>
+              </w:rPr>
+              <w:t>to view</w:t>
+            </w:r>
+            <w:r>
+              <w:rPr>
                 <w:sz w:val="24"/>
                 <w:szCs w:val="24"/>
                 <w:lang w:val="vi-VN"/>
               </w:rPr>
-              <w:t xml:space="preserve"> use case allows Manager to views statistical of shop</w:t>
+              <w:t xml:space="preserve"> list of </w:t>
+            </w:r>
+            <w:r>
+              <w:rPr>
+                <w:sz w:val="24"/>
+                <w:szCs w:val="24"/>
+                <w:lang w:val="vi-VN"/>
+              </w:rPr>
+              <w:t>staff</w:t>
             </w:r>
           </w:p>
         </w:tc>
@@ -11565,7 +12191,6 @@
               <w:rPr>
                 <w:sz w:val="24"/>
                 <w:szCs w:val="24"/>
-                <w:lang w:val="vi-VN"/>
               </w:rPr>
             </w:pPr>
             <w:r>
@@ -11612,31 +12237,22 @@
               <w:rPr>
                 <w:sz w:val="24"/>
                 <w:szCs w:val="24"/>
+              </w:rPr>
+            </w:pPr>
+            <w:r>
+              <w:rPr>
+                <w:sz w:val="24"/>
+                <w:szCs w:val="24"/>
+              </w:rPr>
+              <w:t xml:space="preserve">Add </w:t>
+            </w:r>
+            <w:r>
+              <w:rPr>
+                <w:sz w:val="24"/>
+                <w:szCs w:val="24"/>
                 <w:lang w:val="vi-VN"/>
               </w:rPr>
-            </w:pPr>
-            <w:r>
-              <w:rPr>
-                <w:sz w:val="24"/>
-                <w:szCs w:val="24"/>
-              </w:rPr>
-              <w:t>View</w:t>
-            </w:r>
-            <w:r>
-              <w:rPr>
-                <w:sz w:val="24"/>
-                <w:szCs w:val="24"/>
-                <w:lang w:val="vi-VN"/>
-              </w:rPr>
-              <w:t xml:space="preserve"> list </w:t>
-            </w:r>
-            <w:r>
-              <w:rPr>
-                <w:sz w:val="24"/>
-                <w:szCs w:val="24"/>
-                <w:lang w:val="vi-VN"/>
-              </w:rPr>
-              <w:t>staff</w:t>
+              <w:t>Staff</w:t>
             </w:r>
           </w:p>
         </w:tc>
@@ -11680,7 +12296,7 @@
                 <w:sz w:val="24"/>
                 <w:szCs w:val="24"/>
               </w:rPr>
-              <w:t>to view</w:t>
+              <w:t>to add</w:t>
             </w:r>
             <w:r>
               <w:rPr>
@@ -11688,7 +12304,7 @@
                 <w:szCs w:val="24"/>
                 <w:lang w:val="vi-VN"/>
               </w:rPr>
-              <w:t xml:space="preserve"> list of </w:t>
+              <w:t xml:space="preserve"> a new </w:t>
             </w:r>
             <w:r>
               <w:rPr>
@@ -11808,7 +12424,7 @@
                 <w:sz w:val="24"/>
                 <w:szCs w:val="24"/>
               </w:rPr>
-              <w:t xml:space="preserve">Add </w:t>
+              <w:t xml:space="preserve">Update </w:t>
             </w:r>
             <w:r>
               <w:rPr>
@@ -11860,7 +12476,7 @@
                 <w:sz w:val="24"/>
                 <w:szCs w:val="24"/>
               </w:rPr>
-              <w:t>to add</w:t>
+              <w:t>to update</w:t>
             </w:r>
             <w:r>
               <w:rPr>
@@ -11868,7 +12484,7 @@
                 <w:szCs w:val="24"/>
                 <w:lang w:val="vi-VN"/>
               </w:rPr>
-              <w:t xml:space="preserve"> a new </w:t>
+              <w:t xml:space="preserve"> </w:t>
             </w:r>
             <w:r>
               <w:rPr>
@@ -11915,186 +12531,6 @@
                 <w:szCs w:val="24"/>
               </w:rPr>
               <w:t>UC50</w:t>
-            </w:r>
-          </w:p>
-        </w:tc>
-        <w:tc>
-          <w:tcPr>
-            <w:tcW w:w="1596" w:type="dxa"/>
-            <w:tcBorders>
-              <w:top w:val="single" w:sz="4" w:space="0" w:color="auto"/>
-              <w:left w:val="nil"/>
-              <w:bottom w:val="single" w:sz="4" w:space="0" w:color="auto"/>
-              <w:right w:val="single" w:sz="4" w:space="0" w:color="auto"/>
-            </w:tcBorders>
-            <w:vAlign w:val="center"/>
-          </w:tcPr>
-          <w:p>
-            <w:pPr>
-              <w:jc w:val="center"/>
-              <w:rPr>
-                <w:sz w:val="24"/>
-                <w:szCs w:val="24"/>
-              </w:rPr>
-            </w:pPr>
-            <w:r>
-              <w:rPr>
-                <w:sz w:val="24"/>
-                <w:szCs w:val="24"/>
-              </w:rPr>
-              <w:t>Manage</w:t>
-            </w:r>
-            <w:r>
-              <w:rPr>
-                <w:sz w:val="24"/>
-                <w:szCs w:val="24"/>
-                <w:lang w:val="vi-VN"/>
-              </w:rPr>
-              <w:t xml:space="preserve"> </w:t>
-            </w:r>
-            <w:r>
-              <w:rPr>
-                <w:sz w:val="24"/>
-                <w:szCs w:val="24"/>
-                <w:lang w:val="vi-VN"/>
-              </w:rPr>
-              <w:t>Staff</w:t>
-            </w:r>
-          </w:p>
-        </w:tc>
-        <w:tc>
-          <w:tcPr>
-            <w:tcW w:w="2064" w:type="dxa"/>
-            <w:tcBorders>
-              <w:top w:val="single" w:sz="4" w:space="0" w:color="auto"/>
-              <w:left w:val="single" w:sz="4" w:space="0" w:color="auto"/>
-              <w:bottom w:val="single" w:sz="4" w:space="0" w:color="auto"/>
-              <w:right w:val="single" w:sz="4" w:space="0" w:color="auto"/>
-            </w:tcBorders>
-            <w:shd w:val="clear" w:color="auto" w:fill="auto"/>
-            <w:noWrap/>
-            <w:vAlign w:val="center"/>
-          </w:tcPr>
-          <w:p>
-            <w:pPr>
-              <w:jc w:val="center"/>
-              <w:rPr>
-                <w:sz w:val="24"/>
-                <w:szCs w:val="24"/>
-              </w:rPr>
-            </w:pPr>
-            <w:r>
-              <w:rPr>
-                <w:sz w:val="24"/>
-                <w:szCs w:val="24"/>
-              </w:rPr>
-              <w:t xml:space="preserve">Update </w:t>
-            </w:r>
-            <w:r>
-              <w:rPr>
-                <w:sz w:val="24"/>
-                <w:szCs w:val="24"/>
-                <w:lang w:val="vi-VN"/>
-              </w:rPr>
-              <w:t>Staff</w:t>
-            </w:r>
-          </w:p>
-        </w:tc>
-        <w:tc>
-          <w:tcPr>
-            <w:tcW w:w="4481" w:type="dxa"/>
-            <w:tcBorders>
-              <w:top w:val="single" w:sz="4" w:space="0" w:color="auto"/>
-              <w:left w:val="nil"/>
-              <w:bottom w:val="single" w:sz="4" w:space="0" w:color="auto"/>
-              <w:right w:val="single" w:sz="4" w:space="0" w:color="auto"/>
-            </w:tcBorders>
-            <w:vAlign w:val="center"/>
-          </w:tcPr>
-          <w:p>
-            <w:pPr>
-              <w:rPr>
-                <w:color w:val="000000"/>
-                <w:sz w:val="24"/>
-                <w:szCs w:val="24"/>
-              </w:rPr>
-            </w:pPr>
-            <w:r>
-              <w:rPr>
-                <w:sz w:val="24"/>
-                <w:szCs w:val="24"/>
-              </w:rPr>
-              <w:t xml:space="preserve">This use case allows </w:t>
-            </w:r>
-            <w:r>
-              <w:rPr>
-                <w:color w:val="000000"/>
-                <w:sz w:val="24"/>
-                <w:szCs w:val="24"/>
-                <w:lang w:val="vi-VN"/>
-              </w:rPr>
-              <w:t xml:space="preserve">Manager </w:t>
-            </w:r>
-            <w:r>
-              <w:rPr>
-                <w:sz w:val="24"/>
-                <w:szCs w:val="24"/>
-              </w:rPr>
-              <w:t>to update</w:t>
-            </w:r>
-            <w:r>
-              <w:rPr>
-                <w:sz w:val="24"/>
-                <w:szCs w:val="24"/>
-                <w:lang w:val="vi-VN"/>
-              </w:rPr>
-              <w:t xml:space="preserve"> </w:t>
-            </w:r>
-            <w:r>
-              <w:rPr>
-                <w:sz w:val="24"/>
-                <w:szCs w:val="24"/>
-                <w:lang w:val="vi-VN"/>
-              </w:rPr>
-              <w:t>staff</w:t>
-            </w:r>
-          </w:p>
-        </w:tc>
-      </w:tr>
-      <w:tr>
-        <w:trPr>
-          <w:trHeight w:val="288"/>
-        </w:trPr>
-        <w:tc>
-          <w:tcPr>
-            <w:tcW w:w="790" w:type="dxa"/>
-            <w:tcBorders>
-              <w:top w:val="single" w:sz="4" w:space="0" w:color="auto"/>
-              <w:left w:val="single" w:sz="4" w:space="0" w:color="auto"/>
-              <w:bottom w:val="single" w:sz="4" w:space="0" w:color="auto"/>
-              <w:right w:val="single" w:sz="4" w:space="0" w:color="auto"/>
-            </w:tcBorders>
-            <w:vAlign w:val="center"/>
-          </w:tcPr>
-          <w:p>
-            <w:pPr>
-              <w:tabs>
-                <w:tab w:val="left" w:pos="708"/>
-              </w:tabs>
-              <w:jc w:val="center"/>
-              <w:rPr>
-                <w:color w:val="000000"/>
-                <w:sz w:val="24"/>
-                <w:szCs w:val="24"/>
-              </w:rPr>
-            </w:pPr>
-            <w:r>
-              <w:rPr>
-                <w:color w:val="000000"/>
-                <w:sz w:val="24"/>
-                <w:szCs w:val="24"/>
-              </w:rPr>
-              <w:t>UC51</w:t>
             </w:r>
           </w:p>
         </w:tc>
@@ -12309,10 +12745,10 @@
           <w:noProof/>
         </w:rPr>
         <w:drawing>
-          <wp:inline distT="0" distB="0" distL="0" distR="0" wp14:anchorId="6E9FFAB9" wp14:editId="080BB0CB">
-            <wp:extent cx="5943600" cy="3886835"/>
+          <wp:inline distT="0" distB="0" distL="0" distR="0" wp14:anchorId="2BAA4CB2" wp14:editId="75C50837">
+            <wp:extent cx="6560196" cy="4290060"/>
             <wp:effectExtent l="0" t="0" r="0" b="0"/>
-            <wp:docPr id="16" name="Picture 16"/>
+            <wp:docPr id="5" name="Picture 5"/>
             <wp:cNvGraphicFramePr>
               <a:graphicFrameLocks xmlns:a="http://schemas.openxmlformats.org/drawingml/2006/main" noChangeAspect="1"/>
             </wp:cNvGraphicFramePr>
@@ -12320,7 +12756,7 @@
               <a:graphicData uri="http://schemas.openxmlformats.org/drawingml/2006/picture">
                 <pic:pic xmlns:pic="http://schemas.openxmlformats.org/drawingml/2006/picture">
                   <pic:nvPicPr>
-                    <pic:cNvPr id="0" name="Picture 8"/>
+                    <pic:cNvPr id="0" name="Picture 1"/>
                     <pic:cNvPicPr>
                       <a:picLocks noChangeAspect="1" noChangeArrowheads="1"/>
                     </pic:cNvPicPr>
@@ -12341,7 +12777,7 @@
                   <pic:spPr bwMode="auto">
                     <a:xfrm>
                       <a:off x="0" y="0"/>
-                      <a:ext cx="5943600" cy="3886835"/>
+                      <a:ext cx="6569099" cy="4295882"/>
                     </a:xfrm>
                     <a:prstGeom prst="rect">
                       <a:avLst/>
@@ -12356,9 +12792,6 @@
             </a:graphic>
           </wp:inline>
         </w:drawing>
-      </w:r>
-      <w:r>
-        <w:t>đ</w:t>
       </w:r>
     </w:p>
     <w:p>
@@ -14093,6 +14526,7 @@
                 <w:color w:val="000000"/>
                 <w:szCs w:val="22"/>
               </w:rPr>
+              <w:lastRenderedPageBreak/>
               <w:t xml:space="preserve">    Delete Data</w:t>
             </w:r>
           </w:p>
@@ -14186,7 +14620,6 @@
                 <w:color w:val="000000"/>
                 <w:szCs w:val="22"/>
               </w:rPr>
-              <w:lastRenderedPageBreak/>
               <w:t xml:space="preserve">    …</w:t>
             </w:r>
           </w:p>

</xml_diff>

<commit_message>
update blog and RDS
</commit_message>
<xml_diff>
--- a/RDS-Document.docx
+++ b/RDS-Document.docx
@@ -2012,7 +2012,24 @@
                 <w:szCs w:val="22"/>
                 <w:lang w:val="vi-VN"/>
               </w:rPr>
-              <w:t>/06/2024</w:t>
+              <w:t>/0</w:t>
+            </w:r>
+            <w:r>
+              <w:rPr>
+                <w:rFonts w:asciiTheme="minorHAnsi" w:hAnsiTheme="minorHAnsi" w:cstheme="minorHAnsi"/>
+                <w:sz w:val="22"/>
+                <w:szCs w:val="22"/>
+              </w:rPr>
+              <w:t>6</w:t>
+            </w:r>
+            <w:r>
+              <w:rPr>
+                <w:rFonts w:asciiTheme="minorHAnsi" w:hAnsiTheme="minorHAnsi" w:cstheme="minorHAnsi"/>
+                <w:sz w:val="22"/>
+                <w:szCs w:val="22"/>
+                <w:lang w:val="vi-VN"/>
+              </w:rPr>
+              <w:t>/2024</w:t>
             </w:r>
           </w:p>
         </w:tc>
@@ -2132,6 +2149,14 @@
                 <w:szCs w:val="22"/>
               </w:rPr>
             </w:pPr>
+            <w:r>
+              <w:rPr>
+                <w:rFonts w:asciiTheme="minorHAnsi" w:hAnsiTheme="minorHAnsi" w:cstheme="minorHAnsi"/>
+                <w:sz w:val="22"/>
+                <w:szCs w:val="22"/>
+              </w:rPr>
+              <w:t>V1.0</w:t>
+            </w:r>
           </w:p>
         </w:tc>
         <w:tc>
@@ -2148,6 +2173,14 @@
                 <w:szCs w:val="22"/>
               </w:rPr>
             </w:pPr>
+            <w:r>
+              <w:rPr>
+                <w:rFonts w:asciiTheme="minorHAnsi" w:hAnsiTheme="minorHAnsi" w:cstheme="minorHAnsi"/>
+                <w:sz w:val="22"/>
+                <w:szCs w:val="22"/>
+              </w:rPr>
+              <w:t>16/05/2024</w:t>
+            </w:r>
           </w:p>
         </w:tc>
         <w:tc>
@@ -2164,6 +2197,14 @@
                 <w:szCs w:val="22"/>
               </w:rPr>
             </w:pPr>
+            <w:r>
+              <w:rPr>
+                <w:rFonts w:asciiTheme="minorHAnsi" w:hAnsiTheme="minorHAnsi" w:cstheme="minorHAnsi"/>
+                <w:sz w:val="22"/>
+                <w:szCs w:val="22"/>
+              </w:rPr>
+              <w:t>A</w:t>
+            </w:r>
           </w:p>
         </w:tc>
         <w:tc>
@@ -2177,8 +2218,26 @@
                 <w:rFonts w:asciiTheme="minorHAnsi" w:hAnsiTheme="minorHAnsi" w:cstheme="minorHAnsi"/>
                 <w:sz w:val="22"/>
                 <w:szCs w:val="22"/>
-              </w:rPr>
-            </w:pPr>
+                <w:lang w:val="vi-VN"/>
+              </w:rPr>
+            </w:pPr>
+            <w:r>
+              <w:rPr>
+                <w:rFonts w:asciiTheme="minorHAnsi" w:hAnsiTheme="minorHAnsi" w:cstheme="minorHAnsi"/>
+                <w:sz w:val="22"/>
+                <w:szCs w:val="22"/>
+              </w:rPr>
+              <w:t>Nguyễn</w:t>
+            </w:r>
+            <w:r>
+              <w:rPr>
+                <w:rFonts w:asciiTheme="minorHAnsi" w:hAnsiTheme="minorHAnsi" w:cstheme="minorHAnsi"/>
+                <w:sz w:val="22"/>
+                <w:szCs w:val="22"/>
+                <w:lang w:val="vi-VN"/>
+              </w:rPr>
+              <w:t xml:space="preserve"> Tiến Đăng</w:t>
+            </w:r>
           </w:p>
         </w:tc>
         <w:tc>
@@ -2192,8 +2251,26 @@
                 <w:rFonts w:asciiTheme="minorHAnsi" w:hAnsiTheme="minorHAnsi" w:cstheme="minorHAnsi"/>
                 <w:sz w:val="22"/>
                 <w:szCs w:val="22"/>
-              </w:rPr>
-            </w:pPr>
+                <w:lang w:val="vi-VN"/>
+              </w:rPr>
+            </w:pPr>
+            <w:r>
+              <w:rPr>
+                <w:rFonts w:asciiTheme="minorHAnsi" w:hAnsiTheme="minorHAnsi" w:cstheme="minorHAnsi"/>
+                <w:sz w:val="22"/>
+                <w:szCs w:val="22"/>
+              </w:rPr>
+              <w:t>List</w:t>
+            </w:r>
+            <w:r>
+              <w:rPr>
+                <w:rFonts w:asciiTheme="minorHAnsi" w:hAnsiTheme="minorHAnsi" w:cstheme="minorHAnsi"/>
+                <w:sz w:val="22"/>
+                <w:szCs w:val="22"/>
+                <w:lang w:val="vi-VN"/>
+              </w:rPr>
+              <w:t xml:space="preserve"> Blog</w:t>
+            </w:r>
           </w:p>
         </w:tc>
       </w:tr>
@@ -4672,13 +4749,12 @@
       <w:r>
         <w:rPr>
           <w:noProof/>
-          <w:lang w:val="vi-VN"/>
         </w:rPr>
         <w:drawing>
-          <wp:inline distT="0" distB="0" distL="0" distR="0" wp14:anchorId="7811F1E0" wp14:editId="0CF690F6">
-            <wp:extent cx="6588087" cy="4732020"/>
-            <wp:effectExtent l="0" t="0" r="3810" b="0"/>
-            <wp:docPr id="9" name="Picture 9"/>
+          <wp:inline distT="0" distB="0" distL="0" distR="0" wp14:anchorId="71CBC591" wp14:editId="3F0E88AA">
+            <wp:extent cx="6605140" cy="4907280"/>
+            <wp:effectExtent l="0" t="0" r="5715" b="7620"/>
+            <wp:docPr id="6" name="Picture 6"/>
             <wp:cNvGraphicFramePr>
               <a:graphicFrameLocks xmlns:a="http://schemas.openxmlformats.org/drawingml/2006/main" noChangeAspect="1"/>
             </wp:cNvGraphicFramePr>
@@ -4686,23 +4762,36 @@
               <a:graphicData uri="http://schemas.openxmlformats.org/drawingml/2006/picture">
                 <pic:pic xmlns:pic="http://schemas.openxmlformats.org/drawingml/2006/picture">
                   <pic:nvPicPr>
-                    <pic:cNvPr id="1" name=""/>
-                    <pic:cNvPicPr/>
+                    <pic:cNvPr id="0" name="Picture 1"/>
+                    <pic:cNvPicPr>
+                      <a:picLocks noChangeAspect="1" noChangeArrowheads="1"/>
+                    </pic:cNvPicPr>
                   </pic:nvPicPr>
                   <pic:blipFill>
-                    <a:blip r:embed="rId9"/>
+                    <a:blip r:embed="rId9">
+                      <a:extLst>
+                        <a:ext uri="{28A0092B-C50C-407E-A947-70E740481C1C}">
+                          <a14:useLocalDpi xmlns:a14="http://schemas.microsoft.com/office/drawing/2010/main" val="0"/>
+                        </a:ext>
+                      </a:extLst>
+                    </a:blip>
+                    <a:srcRect/>
                     <a:stretch>
                       <a:fillRect/>
                     </a:stretch>
                   </pic:blipFill>
-                  <pic:spPr>
+                  <pic:spPr bwMode="auto">
                     <a:xfrm>
                       <a:off x="0" y="0"/>
-                      <a:ext cx="6591818" cy="4734700"/>
+                      <a:ext cx="6607939" cy="4909360"/>
                     </a:xfrm>
                     <a:prstGeom prst="rect">
                       <a:avLst/>
                     </a:prstGeom>
+                    <a:noFill/>
+                    <a:ln>
+                      <a:noFill/>
+                    </a:ln>
                   </pic:spPr>
                 </pic:pic>
               </a:graphicData>
@@ -4799,10 +4888,10 @@
         </w:rPr>
         <w:lastRenderedPageBreak/>
         <w:drawing>
-          <wp:inline distT="0" distB="0" distL="0" distR="0" wp14:anchorId="32238B2F" wp14:editId="2BF9A4AF">
-            <wp:extent cx="6362700" cy="3836670"/>
-            <wp:effectExtent l="0" t="0" r="0" b="0"/>
-            <wp:docPr id="12" name="Picture 12"/>
+          <wp:inline distT="0" distB="0" distL="0" distR="0" wp14:anchorId="153C7E8E" wp14:editId="5F024E03">
+            <wp:extent cx="6362700" cy="3839845"/>
+            <wp:effectExtent l="0" t="0" r="0" b="8255"/>
+            <wp:docPr id="16" name="Picture 16"/>
             <wp:cNvGraphicFramePr>
               <a:graphicFrameLocks xmlns:a="http://schemas.openxmlformats.org/drawingml/2006/main" noChangeAspect="1"/>
             </wp:cNvGraphicFramePr>
@@ -4810,36 +4899,23 @@
               <a:graphicData uri="http://schemas.openxmlformats.org/drawingml/2006/picture">
                 <pic:pic xmlns:pic="http://schemas.openxmlformats.org/drawingml/2006/picture">
                   <pic:nvPicPr>
-                    <pic:cNvPr id="0" name="Picture 8"/>
-                    <pic:cNvPicPr>
-                      <a:picLocks noChangeAspect="1" noChangeArrowheads="1"/>
-                    </pic:cNvPicPr>
+                    <pic:cNvPr id="1" name=""/>
+                    <pic:cNvPicPr/>
                   </pic:nvPicPr>
                   <pic:blipFill>
-                    <a:blip r:embed="rId11">
-                      <a:extLst>
-                        <a:ext uri="{28A0092B-C50C-407E-A947-70E740481C1C}">
-                          <a14:useLocalDpi xmlns:a14="http://schemas.microsoft.com/office/drawing/2010/main" val="0"/>
-                        </a:ext>
-                      </a:extLst>
-                    </a:blip>
-                    <a:srcRect/>
+                    <a:blip r:embed="rId11"/>
                     <a:stretch>
                       <a:fillRect/>
                     </a:stretch>
                   </pic:blipFill>
-                  <pic:spPr bwMode="auto">
+                  <pic:spPr>
                     <a:xfrm>
                       <a:off x="0" y="0"/>
-                      <a:ext cx="6362700" cy="3836670"/>
+                      <a:ext cx="6374788" cy="3847140"/>
                     </a:xfrm>
                     <a:prstGeom prst="rect">
                       <a:avLst/>
                     </a:prstGeom>
-                    <a:noFill/>
-                    <a:ln>
-                      <a:noFill/>
-                    </a:ln>
                   </pic:spPr>
                 </pic:pic>
               </a:graphicData>
@@ -4917,10 +4993,10 @@
         </w:rPr>
         <w:lastRenderedPageBreak/>
         <w:drawing>
-          <wp:inline distT="0" distB="0" distL="0" distR="0" wp14:anchorId="1B3C1717" wp14:editId="088518B0">
-            <wp:extent cx="5943600" cy="7588885"/>
-            <wp:effectExtent l="0" t="0" r="0" b="0"/>
-            <wp:docPr id="10" name="Picture 10"/>
+          <wp:inline distT="0" distB="0" distL="0" distR="0" wp14:anchorId="18441924" wp14:editId="4E1DCF49">
+            <wp:extent cx="5943600" cy="7785100"/>
+            <wp:effectExtent l="0" t="0" r="0" b="6350"/>
+            <wp:docPr id="8" name="Picture 8"/>
             <wp:cNvGraphicFramePr>
               <a:graphicFrameLocks xmlns:a="http://schemas.openxmlformats.org/drawingml/2006/main" noChangeAspect="1"/>
             </wp:cNvGraphicFramePr>
@@ -4928,23 +5004,36 @@
               <a:graphicData uri="http://schemas.openxmlformats.org/drawingml/2006/picture">
                 <pic:pic xmlns:pic="http://schemas.openxmlformats.org/drawingml/2006/picture">
                   <pic:nvPicPr>
-                    <pic:cNvPr id="1" name=""/>
-                    <pic:cNvPicPr/>
+                    <pic:cNvPr id="0" name="Picture 3"/>
+                    <pic:cNvPicPr>
+                      <a:picLocks noChangeAspect="1" noChangeArrowheads="1"/>
+                    </pic:cNvPicPr>
                   </pic:nvPicPr>
                   <pic:blipFill>
-                    <a:blip r:embed="rId13"/>
+                    <a:blip r:embed="rId13">
+                      <a:extLst>
+                        <a:ext uri="{28A0092B-C50C-407E-A947-70E740481C1C}">
+                          <a14:useLocalDpi xmlns:a14="http://schemas.microsoft.com/office/drawing/2010/main" val="0"/>
+                        </a:ext>
+                      </a:extLst>
+                    </a:blip>
+                    <a:srcRect/>
                     <a:stretch>
                       <a:fillRect/>
                     </a:stretch>
                   </pic:blipFill>
-                  <pic:spPr>
+                  <pic:spPr bwMode="auto">
                     <a:xfrm>
                       <a:off x="0" y="0"/>
-                      <a:ext cx="5943600" cy="7588885"/>
+                      <a:ext cx="5943600" cy="7785100"/>
                     </a:xfrm>
                     <a:prstGeom prst="rect">
                       <a:avLst/>
                     </a:prstGeom>
+                    <a:noFill/>
+                    <a:ln>
+                      <a:noFill/>
+                    </a:ln>
                   </pic:spPr>
                 </pic:pic>
               </a:graphicData>
@@ -11466,7 +11555,15 @@
                 <w:sz w:val="24"/>
                 <w:szCs w:val="24"/>
               </w:rPr>
-              <w:t>UC44</w:t>
+              <w:t>UC4</w:t>
+            </w:r>
+            <w:r>
+              <w:rPr>
+                <w:color w:val="000000"/>
+                <w:sz w:val="24"/>
+                <w:szCs w:val="24"/>
+              </w:rPr>
+              <w:t>4</w:t>
             </w:r>
           </w:p>
         </w:tc>
@@ -11494,23 +11591,22 @@
                 <w:sz w:val="24"/>
                 <w:szCs w:val="24"/>
               </w:rPr>
-              <w:t>Manager</w:t>
-            </w:r>
-          </w:p>
-          <w:p>
-            <w:pPr>
-              <w:jc w:val="center"/>
-              <w:rPr>
-                <w:sz w:val="24"/>
-                <w:szCs w:val="24"/>
-              </w:rPr>
-            </w:pPr>
-            <w:r>
-              <w:rPr>
-                <w:sz w:val="24"/>
-                <w:szCs w:val="24"/>
-              </w:rPr>
-              <w:t>Order</w:t>
+              <w:t>Manage</w:t>
+            </w:r>
+            <w:r>
+              <w:rPr>
+                <w:sz w:val="24"/>
+                <w:szCs w:val="24"/>
+                <w:lang w:val="vi-VN"/>
+              </w:rPr>
+              <w:t xml:space="preserve"> </w:t>
+            </w:r>
+            <w:r>
+              <w:rPr>
+                <w:sz w:val="24"/>
+                <w:szCs w:val="24"/>
+              </w:rPr>
+              <w:t>blog</w:t>
             </w:r>
           </w:p>
         </w:tc>
@@ -11540,7 +11636,14 @@
                 <w:sz w:val="24"/>
                 <w:szCs w:val="24"/>
               </w:rPr>
-              <w:t>View List Order</w:t>
+              <w:t xml:space="preserve">View List </w:t>
+            </w:r>
+            <w:r>
+              <w:rPr>
+                <w:sz w:val="24"/>
+                <w:szCs w:val="24"/>
+              </w:rPr>
+              <w:t>blog</w:t>
             </w:r>
           </w:p>
         </w:tc>
@@ -11558,7 +11661,6 @@
           <w:p>
             <w:pPr>
               <w:rPr>
-                <w:color w:val="000000"/>
                 <w:sz w:val="24"/>
                 <w:szCs w:val="24"/>
               </w:rPr>
@@ -11584,25 +11686,34 @@
               <w:rPr>
                 <w:sz w:val="24"/>
                 <w:szCs w:val="24"/>
-              </w:rPr>
-              <w:t>Staff</w:t>
-            </w:r>
-            <w:r>
-              <w:rPr>
+                <w:lang w:val="en" w:eastAsia="ja-JP"/>
+              </w:rPr>
+              <w:t>Manager</w:t>
+            </w:r>
+            <w:r>
+              <w:rPr>
+                <w:sz w:val="24"/>
+                <w:szCs w:val="24"/>
+                <w:lang w:val="vi-VN" w:eastAsia="ja-JP"/>
+              </w:rPr>
+              <w:t xml:space="preserve"> </w:t>
+            </w:r>
+            <w:r>
+              <w:rPr>
+                <w:color w:val="000000"/>
                 <w:sz w:val="24"/>
                 <w:szCs w:val="24"/>
                 <w:lang w:val="vi-VN"/>
               </w:rPr>
-              <w:t xml:space="preserve"> </w:t>
-            </w:r>
-            <w:r>
-              <w:rPr>
-                <w:color w:val="000000"/>
-                <w:sz w:val="24"/>
-                <w:szCs w:val="24"/>
-                <w:lang w:val="vi-VN"/>
-              </w:rPr>
-              <w:t>to views list of order history</w:t>
+              <w:t xml:space="preserve">to views list of </w:t>
+            </w:r>
+            <w:r>
+              <w:rPr>
+                <w:color w:val="000000"/>
+                <w:sz w:val="24"/>
+                <w:szCs w:val="24"/>
+              </w:rPr>
+              <w:t>blog</w:t>
             </w:r>
           </w:p>
         </w:tc>
@@ -11640,7 +11751,15 @@
                 <w:sz w:val="24"/>
                 <w:szCs w:val="24"/>
               </w:rPr>
-              <w:t>UC45</w:t>
+              <w:t>UC4</w:t>
+            </w:r>
+            <w:r>
+              <w:rPr>
+                <w:color w:val="000000"/>
+                <w:sz w:val="24"/>
+                <w:szCs w:val="24"/>
+              </w:rPr>
+              <w:t>5</w:t>
             </w:r>
           </w:p>
         </w:tc>
@@ -11668,23 +11787,22 @@
                 <w:sz w:val="24"/>
                 <w:szCs w:val="24"/>
               </w:rPr>
-              <w:t>Manager</w:t>
-            </w:r>
-          </w:p>
-          <w:p>
-            <w:pPr>
-              <w:jc w:val="center"/>
-              <w:rPr>
-                <w:sz w:val="24"/>
-                <w:szCs w:val="24"/>
-              </w:rPr>
-            </w:pPr>
-            <w:r>
-              <w:rPr>
-                <w:sz w:val="24"/>
-                <w:szCs w:val="24"/>
-              </w:rPr>
-              <w:t>Order</w:t>
+              <w:t>Manage</w:t>
+            </w:r>
+            <w:r>
+              <w:rPr>
+                <w:sz w:val="24"/>
+                <w:szCs w:val="24"/>
+                <w:lang w:val="vi-VN"/>
+              </w:rPr>
+              <w:t xml:space="preserve"> </w:t>
+            </w:r>
+            <w:r>
+              <w:rPr>
+                <w:sz w:val="24"/>
+                <w:szCs w:val="24"/>
+              </w:rPr>
+              <w:t>blog</w:t>
             </w:r>
           </w:p>
         </w:tc>
@@ -11714,22 +11832,7 @@
                 <w:sz w:val="24"/>
                 <w:szCs w:val="24"/>
               </w:rPr>
-              <w:t>View</w:t>
-            </w:r>
-            <w:r>
-              <w:rPr>
-                <w:sz w:val="24"/>
-                <w:szCs w:val="24"/>
-                <w:lang w:val="vi-VN"/>
-              </w:rPr>
-              <w:t xml:space="preserve"> s</w:t>
-            </w:r>
-            <w:r>
-              <w:rPr>
-                <w:sz w:val="24"/>
-                <w:szCs w:val="24"/>
-              </w:rPr>
-              <w:t>hipper accepting orders</w:t>
+              <w:t>Add blog</w:t>
             </w:r>
           </w:p>
         </w:tc>
@@ -11747,58 +11850,45 @@
           <w:p>
             <w:pPr>
               <w:rPr>
-                <w:color w:val="000000"/>
-                <w:sz w:val="24"/>
-                <w:szCs w:val="24"/>
-              </w:rPr>
-            </w:pPr>
-            <w:r>
-              <w:rPr>
-                <w:color w:val="000000"/>
-                <w:sz w:val="24"/>
-                <w:szCs w:val="24"/>
-              </w:rPr>
-              <w:t>This</w:t>
-            </w:r>
-            <w:r>
-              <w:rPr>
-                <w:color w:val="000000"/>
+                <w:sz w:val="24"/>
+                <w:szCs w:val="24"/>
+              </w:rPr>
+            </w:pPr>
+            <w:r>
+              <w:rPr>
+                <w:sz w:val="24"/>
+                <w:szCs w:val="24"/>
+              </w:rPr>
+              <w:t xml:space="preserve">This use case allows </w:t>
+            </w:r>
+            <w:r>
+              <w:rPr>
+                <w:sz w:val="24"/>
+                <w:szCs w:val="24"/>
+              </w:rPr>
+              <w:t>manage</w:t>
+            </w:r>
+            <w:r>
+              <w:rPr>
                 <w:sz w:val="24"/>
                 <w:szCs w:val="24"/>
                 <w:lang w:val="vi-VN"/>
               </w:rPr>
-              <w:t xml:space="preserve"> use case allows </w:t>
-            </w:r>
-            <w:r>
-              <w:rPr>
-                <w:sz w:val="24"/>
-                <w:szCs w:val="24"/>
-              </w:rPr>
-              <w:t>Staff</w:t>
-            </w:r>
-            <w:r>
-              <w:rPr>
-                <w:sz w:val="24"/>
-                <w:szCs w:val="24"/>
-                <w:lang w:val="vi-VN"/>
-              </w:rPr>
               <w:t xml:space="preserve"> </w:t>
             </w:r>
             <w:r>
               <w:rPr>
-                <w:color w:val="000000"/>
-                <w:sz w:val="24"/>
-                <w:szCs w:val="24"/>
-                <w:lang w:val="vi-VN"/>
-              </w:rPr>
-              <w:t>to views list of s</w:t>
-            </w:r>
-            <w:r>
-              <w:rPr>
-                <w:sz w:val="24"/>
-                <w:szCs w:val="24"/>
-              </w:rPr>
-              <w:t>hipper accepting orders</w:t>
+                <w:sz w:val="24"/>
+                <w:szCs w:val="24"/>
+              </w:rPr>
+              <w:t xml:space="preserve">to </w:t>
+            </w:r>
+            <w:r>
+              <w:rPr>
+                <w:sz w:val="24"/>
+                <w:szCs w:val="24"/>
+              </w:rPr>
+              <w:t>add a new blog</w:t>
             </w:r>
           </w:p>
         </w:tc>
@@ -11836,7 +11926,15 @@
                 <w:sz w:val="24"/>
                 <w:szCs w:val="24"/>
               </w:rPr>
-              <w:t>UC46</w:t>
+              <w:t>UC4</w:t>
+            </w:r>
+            <w:r>
+              <w:rPr>
+                <w:color w:val="000000"/>
+                <w:sz w:val="24"/>
+                <w:szCs w:val="24"/>
+              </w:rPr>
+              <w:t>6</w:t>
             </w:r>
           </w:p>
         </w:tc>
@@ -11864,7 +11962,22 @@
                 <w:sz w:val="24"/>
                 <w:szCs w:val="24"/>
               </w:rPr>
-              <w:t>Manager</w:t>
+              <w:t>Manage</w:t>
+            </w:r>
+            <w:r>
+              <w:rPr>
+                <w:sz w:val="24"/>
+                <w:szCs w:val="24"/>
+                <w:lang w:val="vi-VN"/>
+              </w:rPr>
+              <w:t xml:space="preserve"> </w:t>
+            </w:r>
+            <w:r>
+              <w:rPr>
+                <w:sz w:val="24"/>
+                <w:szCs w:val="24"/>
+              </w:rPr>
+              <w:t>blog</w:t>
             </w:r>
           </w:p>
         </w:tc>
@@ -11887,23 +12000,14 @@
               <w:rPr>
                 <w:sz w:val="24"/>
                 <w:szCs w:val="24"/>
-                <w:lang w:val="vi-VN"/>
-              </w:rPr>
-            </w:pPr>
-            <w:r>
-              <w:rPr>
-                <w:sz w:val="24"/>
-                <w:szCs w:val="24"/>
-              </w:rPr>
-              <w:t>View</w:t>
-            </w:r>
-            <w:r>
-              <w:rPr>
-                <w:sz w:val="24"/>
-                <w:szCs w:val="24"/>
-                <w:lang w:val="vi-VN"/>
-              </w:rPr>
-              <w:t xml:space="preserve"> statistical</w:t>
+              </w:rPr>
+            </w:pPr>
+            <w:r>
+              <w:rPr>
+                <w:sz w:val="24"/>
+                <w:szCs w:val="24"/>
+              </w:rPr>
+              <w:t>Delete blog</w:t>
             </w:r>
           </w:p>
         </w:tc>
@@ -11921,28 +12025,59 @@
           <w:p>
             <w:pPr>
               <w:rPr>
-                <w:color w:val="000000"/>
+                <w:sz w:val="24"/>
+                <w:szCs w:val="24"/>
+              </w:rPr>
+            </w:pPr>
+            <w:r>
+              <w:rPr>
+                <w:sz w:val="24"/>
+                <w:szCs w:val="24"/>
+              </w:rPr>
+              <w:t xml:space="preserve">This use case allows </w:t>
+            </w:r>
+            <w:r>
+              <w:rPr>
+                <w:sz w:val="24"/>
+                <w:szCs w:val="24"/>
+              </w:rPr>
+              <w:t>manage</w:t>
+            </w:r>
+            <w:r>
+              <w:rPr>
                 <w:sz w:val="24"/>
                 <w:szCs w:val="24"/>
                 <w:lang w:val="vi-VN"/>
               </w:rPr>
-            </w:pPr>
-            <w:r>
-              <w:rPr>
-                <w:color w:val="000000"/>
-                <w:sz w:val="24"/>
-                <w:szCs w:val="24"/>
-              </w:rPr>
-              <w:t>This</w:t>
-            </w:r>
-            <w:r>
-              <w:rPr>
-                <w:color w:val="000000"/>
-                <w:sz w:val="24"/>
-                <w:szCs w:val="24"/>
-                <w:lang w:val="vi-VN"/>
-              </w:rPr>
-              <w:t xml:space="preserve"> use case allows Manager to views statistical of shop</w:t>
+              <w:t xml:space="preserve"> </w:t>
+            </w:r>
+            <w:r>
+              <w:rPr>
+                <w:sz w:val="24"/>
+                <w:szCs w:val="24"/>
+              </w:rPr>
+              <w:t xml:space="preserve">to </w:t>
+            </w:r>
+            <w:r>
+              <w:rPr>
+                <w:sz w:val="24"/>
+                <w:szCs w:val="24"/>
+              </w:rPr>
+              <w:t>delete</w:t>
+            </w:r>
+            <w:r>
+              <w:rPr>
+                <w:sz w:val="24"/>
+                <w:szCs w:val="24"/>
+              </w:rPr>
+              <w:t xml:space="preserve"> </w:t>
+            </w:r>
+            <w:r>
+              <w:rPr>
+                <w:sz w:val="24"/>
+                <w:szCs w:val="24"/>
+              </w:rPr>
+              <w:t>blog</w:t>
             </w:r>
           </w:p>
         </w:tc>
@@ -11980,7 +12115,15 @@
                 <w:sz w:val="24"/>
                 <w:szCs w:val="24"/>
               </w:rPr>
-              <w:t>UC47</w:t>
+              <w:t>UC4</w:t>
+            </w:r>
+            <w:r>
+              <w:rPr>
+                <w:color w:val="000000"/>
+                <w:sz w:val="24"/>
+                <w:szCs w:val="24"/>
+              </w:rPr>
+              <w:t>7</w:t>
             </w:r>
           </w:p>
         </w:tc>
@@ -12001,31 +12144,29 @@
               <w:rPr>
                 <w:sz w:val="24"/>
                 <w:szCs w:val="24"/>
+              </w:rPr>
+            </w:pPr>
+            <w:r>
+              <w:rPr>
+                <w:sz w:val="24"/>
+                <w:szCs w:val="24"/>
+              </w:rPr>
+              <w:t>Manage</w:t>
+            </w:r>
+            <w:r>
+              <w:rPr>
+                <w:sz w:val="24"/>
+                <w:szCs w:val="24"/>
                 <w:lang w:val="vi-VN"/>
               </w:rPr>
-            </w:pPr>
-            <w:r>
-              <w:rPr>
-                <w:sz w:val="24"/>
-                <w:szCs w:val="24"/>
-              </w:rPr>
-              <w:t>Manage</w:t>
-            </w:r>
-            <w:r>
-              <w:rPr>
-                <w:sz w:val="24"/>
-                <w:szCs w:val="24"/>
-                <w:lang w:val="vi-VN"/>
-              </w:rPr>
               <w:t xml:space="preserve"> </w:t>
             </w:r>
             <w:r>
               <w:rPr>
                 <w:sz w:val="24"/>
                 <w:szCs w:val="24"/>
-                <w:lang w:val="vi-VN"/>
-              </w:rPr>
-              <w:t>Staff</w:t>
+              </w:rPr>
+              <w:t>blog</w:t>
             </w:r>
           </w:p>
         </w:tc>
@@ -12048,31 +12189,14 @@
               <w:rPr>
                 <w:sz w:val="24"/>
                 <w:szCs w:val="24"/>
-                <w:lang w:val="vi-VN"/>
-              </w:rPr>
-            </w:pPr>
-            <w:r>
-              <w:rPr>
-                <w:sz w:val="24"/>
-                <w:szCs w:val="24"/>
-              </w:rPr>
-              <w:t>View</w:t>
-            </w:r>
-            <w:r>
-              <w:rPr>
-                <w:sz w:val="24"/>
-                <w:szCs w:val="24"/>
-                <w:lang w:val="vi-VN"/>
-              </w:rPr>
-              <w:t xml:space="preserve"> list </w:t>
-            </w:r>
-            <w:r>
-              <w:rPr>
-                <w:sz w:val="24"/>
-                <w:szCs w:val="24"/>
-                <w:lang w:val="vi-VN"/>
-              </w:rPr>
-              <w:t>staff</w:t>
+              </w:rPr>
+            </w:pPr>
+            <w:r>
+              <w:rPr>
+                <w:sz w:val="24"/>
+                <w:szCs w:val="24"/>
+              </w:rPr>
+              <w:t>Update blog</w:t>
             </w:r>
           </w:p>
         </w:tc>
@@ -12090,7 +12214,6 @@
           <w:p>
             <w:pPr>
               <w:rPr>
-                <w:color w:val="000000"/>
                 <w:sz w:val="24"/>
                 <w:szCs w:val="24"/>
               </w:rPr>
@@ -12104,35 +12227,32 @@
             </w:r>
             <w:r>
               <w:rPr>
-                <w:color w:val="000000"/>
+                <w:sz w:val="24"/>
+                <w:szCs w:val="24"/>
+              </w:rPr>
+              <w:t>manage</w:t>
+            </w:r>
+            <w:r>
+              <w:rPr>
                 <w:sz w:val="24"/>
                 <w:szCs w:val="24"/>
                 <w:lang w:val="vi-VN"/>
               </w:rPr>
-              <w:t xml:space="preserve">Manager </w:t>
-            </w:r>
-            <w:r>
-              <w:rPr>
-                <w:sz w:val="24"/>
-                <w:szCs w:val="24"/>
-              </w:rPr>
-              <w:t>to view</w:t>
-            </w:r>
-            <w:r>
-              <w:rPr>
-                <w:sz w:val="24"/>
-                <w:szCs w:val="24"/>
-                <w:lang w:val="vi-VN"/>
-              </w:rPr>
-              <w:t xml:space="preserve"> list of </w:t>
-            </w:r>
-            <w:r>
-              <w:rPr>
-                <w:sz w:val="24"/>
-                <w:szCs w:val="24"/>
-                <w:lang w:val="vi-VN"/>
-              </w:rPr>
-              <w:t>staff</w:t>
+              <w:t xml:space="preserve"> </w:t>
+            </w:r>
+            <w:r>
+              <w:rPr>
+                <w:sz w:val="24"/>
+                <w:szCs w:val="24"/>
+              </w:rPr>
+              <w:t xml:space="preserve">to </w:t>
+            </w:r>
+            <w:r>
+              <w:rPr>
+                <w:sz w:val="24"/>
+                <w:szCs w:val="24"/>
+              </w:rPr>
+              <w:t>update blog</w:t>
             </w:r>
           </w:p>
         </w:tc>
@@ -12170,7 +12290,15 @@
                 <w:sz w:val="24"/>
                 <w:szCs w:val="24"/>
               </w:rPr>
-              <w:t>UC48</w:t>
+              <w:t>UC4</w:t>
+            </w:r>
+            <w:r>
+              <w:rPr>
+                <w:color w:val="000000"/>
+                <w:sz w:val="24"/>
+                <w:szCs w:val="24"/>
+              </w:rPr>
+              <w:t>8</w:t>
             </w:r>
           </w:p>
         </w:tc>
@@ -12198,23 +12326,23 @@
                 <w:sz w:val="24"/>
                 <w:szCs w:val="24"/>
               </w:rPr>
-              <w:t>Manage</w:t>
-            </w:r>
-            <w:r>
-              <w:rPr>
-                <w:sz w:val="24"/>
-                <w:szCs w:val="24"/>
-                <w:lang w:val="vi-VN"/>
-              </w:rPr>
-              <w:t xml:space="preserve"> </w:t>
-            </w:r>
-            <w:r>
-              <w:rPr>
-                <w:sz w:val="24"/>
-                <w:szCs w:val="24"/>
-                <w:lang w:val="vi-VN"/>
-              </w:rPr>
-              <w:t>Staff</w:t>
+              <w:t>Manager</w:t>
+            </w:r>
+          </w:p>
+          <w:p>
+            <w:pPr>
+              <w:jc w:val="center"/>
+              <w:rPr>
+                <w:sz w:val="24"/>
+                <w:szCs w:val="24"/>
+              </w:rPr>
+            </w:pPr>
+            <w:r>
+              <w:rPr>
+                <w:sz w:val="24"/>
+                <w:szCs w:val="24"/>
+              </w:rPr>
+              <w:t>Order</w:t>
             </w:r>
           </w:p>
         </w:tc>
@@ -12244,15 +12372,7 @@
                 <w:sz w:val="24"/>
                 <w:szCs w:val="24"/>
               </w:rPr>
-              <w:t xml:space="preserve">Add </w:t>
-            </w:r>
-            <w:r>
-              <w:rPr>
-                <w:sz w:val="24"/>
-                <w:szCs w:val="24"/>
-                <w:lang w:val="vi-VN"/>
-              </w:rPr>
-              <w:t>Staff</w:t>
+              <w:t>View List Order</w:t>
             </w:r>
           </w:p>
         </w:tc>
@@ -12277,10 +12397,11 @@
             </w:pPr>
             <w:r>
               <w:rPr>
-                <w:sz w:val="24"/>
-                <w:szCs w:val="24"/>
-              </w:rPr>
-              <w:t xml:space="preserve">This use case allows </w:t>
+                <w:color w:val="000000"/>
+                <w:sz w:val="24"/>
+                <w:szCs w:val="24"/>
+              </w:rPr>
+              <w:t>This</w:t>
             </w:r>
             <w:r>
               <w:rPr>
@@ -12289,14 +12410,14 @@
                 <w:szCs w:val="24"/>
                 <w:lang w:val="vi-VN"/>
               </w:rPr>
-              <w:t xml:space="preserve">Manager </w:t>
-            </w:r>
-            <w:r>
-              <w:rPr>
-                <w:sz w:val="24"/>
-                <w:szCs w:val="24"/>
-              </w:rPr>
-              <w:t>to add</w:t>
+              <w:t xml:space="preserve"> use case allows </w:t>
+            </w:r>
+            <w:r>
+              <w:rPr>
+                <w:sz w:val="24"/>
+                <w:szCs w:val="24"/>
+              </w:rPr>
+              <w:t>Staff</w:t>
             </w:r>
             <w:r>
               <w:rPr>
@@ -12304,15 +12425,16 @@
                 <w:szCs w:val="24"/>
                 <w:lang w:val="vi-VN"/>
               </w:rPr>
-              <w:t xml:space="preserve"> a new </w:t>
-            </w:r>
-            <w:r>
-              <w:rPr>
+              <w:t xml:space="preserve"> </w:t>
+            </w:r>
+            <w:r>
+              <w:rPr>
+                <w:color w:val="000000"/>
                 <w:sz w:val="24"/>
                 <w:szCs w:val="24"/>
                 <w:lang w:val="vi-VN"/>
               </w:rPr>
-              <w:t>staff</w:t>
+              <w:t>to views list of order history</w:t>
             </w:r>
           </w:p>
         </w:tc>
@@ -12350,7 +12472,15 @@
                 <w:sz w:val="24"/>
                 <w:szCs w:val="24"/>
               </w:rPr>
-              <w:t>UC49</w:t>
+              <w:t>UC4</w:t>
+            </w:r>
+            <w:r>
+              <w:rPr>
+                <w:color w:val="000000"/>
+                <w:sz w:val="24"/>
+                <w:szCs w:val="24"/>
+              </w:rPr>
+              <w:t>9</w:t>
             </w:r>
           </w:p>
         </w:tc>
@@ -12378,23 +12508,23 @@
                 <w:sz w:val="24"/>
                 <w:szCs w:val="24"/>
               </w:rPr>
-              <w:t>Manage</w:t>
-            </w:r>
-            <w:r>
-              <w:rPr>
-                <w:sz w:val="24"/>
-                <w:szCs w:val="24"/>
-                <w:lang w:val="vi-VN"/>
-              </w:rPr>
-              <w:t xml:space="preserve"> </w:t>
-            </w:r>
-            <w:r>
-              <w:rPr>
-                <w:sz w:val="24"/>
-                <w:szCs w:val="24"/>
-                <w:lang w:val="vi-VN"/>
-              </w:rPr>
-              <w:t>Staff</w:t>
+              <w:t>Manager</w:t>
+            </w:r>
+          </w:p>
+          <w:p>
+            <w:pPr>
+              <w:jc w:val="center"/>
+              <w:rPr>
+                <w:sz w:val="24"/>
+                <w:szCs w:val="24"/>
+              </w:rPr>
+            </w:pPr>
+            <w:r>
+              <w:rPr>
+                <w:sz w:val="24"/>
+                <w:szCs w:val="24"/>
+              </w:rPr>
+              <w:t>Order</w:t>
             </w:r>
           </w:p>
         </w:tc>
@@ -12424,7 +12554,7 @@
                 <w:sz w:val="24"/>
                 <w:szCs w:val="24"/>
               </w:rPr>
-              <w:t xml:space="preserve">Update </w:t>
+              <w:t>View</w:t>
             </w:r>
             <w:r>
               <w:rPr>
@@ -12432,7 +12562,14 @@
                 <w:szCs w:val="24"/>
                 <w:lang w:val="vi-VN"/>
               </w:rPr>
-              <w:t>Staff</w:t>
+              <w:t xml:space="preserve"> s</w:t>
+            </w:r>
+            <w:r>
+              <w:rPr>
+                <w:sz w:val="24"/>
+                <w:szCs w:val="24"/>
+              </w:rPr>
+              <w:t>hipper accepting orders</w:t>
             </w:r>
           </w:p>
         </w:tc>
@@ -12457,10 +12594,11 @@
             </w:pPr>
             <w:r>
               <w:rPr>
-                <w:sz w:val="24"/>
-                <w:szCs w:val="24"/>
-              </w:rPr>
-              <w:t xml:space="preserve">This use case allows </w:t>
+                <w:color w:val="000000"/>
+                <w:sz w:val="24"/>
+                <w:szCs w:val="24"/>
+              </w:rPr>
+              <w:t>This</w:t>
             </w:r>
             <w:r>
               <w:rPr>
@@ -12469,14 +12607,14 @@
                 <w:szCs w:val="24"/>
                 <w:lang w:val="vi-VN"/>
               </w:rPr>
-              <w:t xml:space="preserve">Manager </w:t>
-            </w:r>
-            <w:r>
-              <w:rPr>
-                <w:sz w:val="24"/>
-                <w:szCs w:val="24"/>
-              </w:rPr>
-              <w:t>to update</w:t>
+              <w:t xml:space="preserve"> use case allows </w:t>
+            </w:r>
+            <w:r>
+              <w:rPr>
+                <w:sz w:val="24"/>
+                <w:szCs w:val="24"/>
+              </w:rPr>
+              <w:t>Staff</w:t>
             </w:r>
             <w:r>
               <w:rPr>
@@ -12488,11 +12626,19 @@
             </w:r>
             <w:r>
               <w:rPr>
+                <w:color w:val="000000"/>
                 <w:sz w:val="24"/>
                 <w:szCs w:val="24"/>
                 <w:lang w:val="vi-VN"/>
               </w:rPr>
-              <w:t>staff</w:t>
+              <w:t>to views list of s</w:t>
+            </w:r>
+            <w:r>
+              <w:rPr>
+                <w:sz w:val="24"/>
+                <w:szCs w:val="24"/>
+              </w:rPr>
+              <w:t>hipper accepting orders</w:t>
             </w:r>
           </w:p>
         </w:tc>
@@ -12530,7 +12676,742 @@
                 <w:sz w:val="24"/>
                 <w:szCs w:val="24"/>
               </w:rPr>
-              <w:t>UC50</w:t>
+              <w:t>UC</w:t>
+            </w:r>
+            <w:r>
+              <w:rPr>
+                <w:color w:val="000000"/>
+                <w:sz w:val="24"/>
+                <w:szCs w:val="24"/>
+              </w:rPr>
+              <w:t>50</w:t>
+            </w:r>
+          </w:p>
+        </w:tc>
+        <w:tc>
+          <w:tcPr>
+            <w:tcW w:w="1596" w:type="dxa"/>
+            <w:tcBorders>
+              <w:top w:val="single" w:sz="4" w:space="0" w:color="auto"/>
+              <w:left w:val="nil"/>
+              <w:bottom w:val="single" w:sz="4" w:space="0" w:color="auto"/>
+              <w:right w:val="single" w:sz="4" w:space="0" w:color="auto"/>
+            </w:tcBorders>
+            <w:vAlign w:val="center"/>
+          </w:tcPr>
+          <w:p>
+            <w:pPr>
+              <w:jc w:val="center"/>
+              <w:rPr>
+                <w:sz w:val="24"/>
+                <w:szCs w:val="24"/>
+              </w:rPr>
+            </w:pPr>
+            <w:r>
+              <w:rPr>
+                <w:sz w:val="24"/>
+                <w:szCs w:val="24"/>
+              </w:rPr>
+              <w:t>Manager</w:t>
+            </w:r>
+          </w:p>
+        </w:tc>
+        <w:tc>
+          <w:tcPr>
+            <w:tcW w:w="2064" w:type="dxa"/>
+            <w:tcBorders>
+              <w:top w:val="single" w:sz="4" w:space="0" w:color="auto"/>
+              <w:left w:val="single" w:sz="4" w:space="0" w:color="auto"/>
+              <w:bottom w:val="single" w:sz="4" w:space="0" w:color="auto"/>
+              <w:right w:val="single" w:sz="4" w:space="0" w:color="auto"/>
+            </w:tcBorders>
+            <w:shd w:val="clear" w:color="auto" w:fill="auto"/>
+            <w:noWrap/>
+            <w:vAlign w:val="center"/>
+          </w:tcPr>
+          <w:p>
+            <w:pPr>
+              <w:jc w:val="center"/>
+              <w:rPr>
+                <w:sz w:val="24"/>
+                <w:szCs w:val="24"/>
+                <w:lang w:val="vi-VN"/>
+              </w:rPr>
+            </w:pPr>
+            <w:r>
+              <w:rPr>
+                <w:sz w:val="24"/>
+                <w:szCs w:val="24"/>
+              </w:rPr>
+              <w:t>View</w:t>
+            </w:r>
+            <w:r>
+              <w:rPr>
+                <w:sz w:val="24"/>
+                <w:szCs w:val="24"/>
+                <w:lang w:val="vi-VN"/>
+              </w:rPr>
+              <w:t xml:space="preserve"> statistical</w:t>
+            </w:r>
+          </w:p>
+        </w:tc>
+        <w:tc>
+          <w:tcPr>
+            <w:tcW w:w="4481" w:type="dxa"/>
+            <w:tcBorders>
+              <w:top w:val="single" w:sz="4" w:space="0" w:color="auto"/>
+              <w:left w:val="nil"/>
+              <w:bottom w:val="single" w:sz="4" w:space="0" w:color="auto"/>
+              <w:right w:val="single" w:sz="4" w:space="0" w:color="auto"/>
+            </w:tcBorders>
+            <w:vAlign w:val="center"/>
+          </w:tcPr>
+          <w:p>
+            <w:pPr>
+              <w:rPr>
+                <w:color w:val="000000"/>
+                <w:sz w:val="24"/>
+                <w:szCs w:val="24"/>
+                <w:lang w:val="vi-VN"/>
+              </w:rPr>
+            </w:pPr>
+            <w:r>
+              <w:rPr>
+                <w:color w:val="000000"/>
+                <w:sz w:val="24"/>
+                <w:szCs w:val="24"/>
+              </w:rPr>
+              <w:t>This</w:t>
+            </w:r>
+            <w:r>
+              <w:rPr>
+                <w:color w:val="000000"/>
+                <w:sz w:val="24"/>
+                <w:szCs w:val="24"/>
+                <w:lang w:val="vi-VN"/>
+              </w:rPr>
+              <w:t xml:space="preserve"> use case allows Manager to views statistical of shop</w:t>
+            </w:r>
+          </w:p>
+        </w:tc>
+      </w:tr>
+      <w:tr>
+        <w:trPr>
+          <w:trHeight w:val="288"/>
+        </w:trPr>
+        <w:tc>
+          <w:tcPr>
+            <w:tcW w:w="790" w:type="dxa"/>
+            <w:tcBorders>
+              <w:top w:val="single" w:sz="4" w:space="0" w:color="auto"/>
+              <w:left w:val="single" w:sz="4" w:space="0" w:color="auto"/>
+              <w:bottom w:val="single" w:sz="4" w:space="0" w:color="auto"/>
+              <w:right w:val="single" w:sz="4" w:space="0" w:color="auto"/>
+            </w:tcBorders>
+            <w:vAlign w:val="center"/>
+          </w:tcPr>
+          <w:p>
+            <w:pPr>
+              <w:tabs>
+                <w:tab w:val="left" w:pos="708"/>
+              </w:tabs>
+              <w:jc w:val="center"/>
+              <w:rPr>
+                <w:color w:val="000000"/>
+                <w:sz w:val="24"/>
+                <w:szCs w:val="24"/>
+              </w:rPr>
+            </w:pPr>
+            <w:r>
+              <w:rPr>
+                <w:color w:val="000000"/>
+                <w:sz w:val="24"/>
+                <w:szCs w:val="24"/>
+              </w:rPr>
+              <w:t>UC</w:t>
+            </w:r>
+            <w:r>
+              <w:rPr>
+                <w:color w:val="000000"/>
+                <w:sz w:val="24"/>
+                <w:szCs w:val="24"/>
+              </w:rPr>
+              <w:t>51</w:t>
+            </w:r>
+          </w:p>
+        </w:tc>
+        <w:tc>
+          <w:tcPr>
+            <w:tcW w:w="1596" w:type="dxa"/>
+            <w:tcBorders>
+              <w:top w:val="single" w:sz="4" w:space="0" w:color="auto"/>
+              <w:left w:val="nil"/>
+              <w:bottom w:val="single" w:sz="4" w:space="0" w:color="auto"/>
+              <w:right w:val="single" w:sz="4" w:space="0" w:color="auto"/>
+            </w:tcBorders>
+            <w:vAlign w:val="center"/>
+          </w:tcPr>
+          <w:p>
+            <w:pPr>
+              <w:jc w:val="center"/>
+              <w:rPr>
+                <w:sz w:val="24"/>
+                <w:szCs w:val="24"/>
+                <w:lang w:val="vi-VN"/>
+              </w:rPr>
+            </w:pPr>
+            <w:r>
+              <w:rPr>
+                <w:sz w:val="24"/>
+                <w:szCs w:val="24"/>
+              </w:rPr>
+              <w:t>Manage</w:t>
+            </w:r>
+            <w:r>
+              <w:rPr>
+                <w:sz w:val="24"/>
+                <w:szCs w:val="24"/>
+                <w:lang w:val="vi-VN"/>
+              </w:rPr>
+              <w:t xml:space="preserve"> </w:t>
+            </w:r>
+            <w:r>
+              <w:rPr>
+                <w:sz w:val="24"/>
+                <w:szCs w:val="24"/>
+                <w:lang w:val="vi-VN"/>
+              </w:rPr>
+              <w:t>Staff</w:t>
+            </w:r>
+          </w:p>
+        </w:tc>
+        <w:tc>
+          <w:tcPr>
+            <w:tcW w:w="2064" w:type="dxa"/>
+            <w:tcBorders>
+              <w:top w:val="single" w:sz="4" w:space="0" w:color="auto"/>
+              <w:left w:val="single" w:sz="4" w:space="0" w:color="auto"/>
+              <w:bottom w:val="single" w:sz="4" w:space="0" w:color="auto"/>
+              <w:right w:val="single" w:sz="4" w:space="0" w:color="auto"/>
+            </w:tcBorders>
+            <w:shd w:val="clear" w:color="auto" w:fill="auto"/>
+            <w:noWrap/>
+            <w:vAlign w:val="center"/>
+          </w:tcPr>
+          <w:p>
+            <w:pPr>
+              <w:jc w:val="center"/>
+              <w:rPr>
+                <w:sz w:val="24"/>
+                <w:szCs w:val="24"/>
+                <w:lang w:val="vi-VN"/>
+              </w:rPr>
+            </w:pPr>
+            <w:r>
+              <w:rPr>
+                <w:sz w:val="24"/>
+                <w:szCs w:val="24"/>
+              </w:rPr>
+              <w:t>View</w:t>
+            </w:r>
+            <w:r>
+              <w:rPr>
+                <w:sz w:val="24"/>
+                <w:szCs w:val="24"/>
+                <w:lang w:val="vi-VN"/>
+              </w:rPr>
+              <w:t xml:space="preserve"> list </w:t>
+            </w:r>
+            <w:r>
+              <w:rPr>
+                <w:sz w:val="24"/>
+                <w:szCs w:val="24"/>
+                <w:lang w:val="vi-VN"/>
+              </w:rPr>
+              <w:t>staff</w:t>
+            </w:r>
+          </w:p>
+        </w:tc>
+        <w:tc>
+          <w:tcPr>
+            <w:tcW w:w="4481" w:type="dxa"/>
+            <w:tcBorders>
+              <w:top w:val="single" w:sz="4" w:space="0" w:color="auto"/>
+              <w:left w:val="nil"/>
+              <w:bottom w:val="single" w:sz="4" w:space="0" w:color="auto"/>
+              <w:right w:val="single" w:sz="4" w:space="0" w:color="auto"/>
+            </w:tcBorders>
+            <w:vAlign w:val="center"/>
+          </w:tcPr>
+          <w:p>
+            <w:pPr>
+              <w:rPr>
+                <w:color w:val="000000"/>
+                <w:sz w:val="24"/>
+                <w:szCs w:val="24"/>
+              </w:rPr>
+            </w:pPr>
+            <w:r>
+              <w:rPr>
+                <w:sz w:val="24"/>
+                <w:szCs w:val="24"/>
+              </w:rPr>
+              <w:t xml:space="preserve">This use case allows </w:t>
+            </w:r>
+            <w:r>
+              <w:rPr>
+                <w:color w:val="000000"/>
+                <w:sz w:val="24"/>
+                <w:szCs w:val="24"/>
+                <w:lang w:val="vi-VN"/>
+              </w:rPr>
+              <w:t xml:space="preserve">Manager </w:t>
+            </w:r>
+            <w:r>
+              <w:rPr>
+                <w:sz w:val="24"/>
+                <w:szCs w:val="24"/>
+              </w:rPr>
+              <w:t>to view</w:t>
+            </w:r>
+            <w:r>
+              <w:rPr>
+                <w:sz w:val="24"/>
+                <w:szCs w:val="24"/>
+                <w:lang w:val="vi-VN"/>
+              </w:rPr>
+              <w:t xml:space="preserve"> list of </w:t>
+            </w:r>
+            <w:r>
+              <w:rPr>
+                <w:sz w:val="24"/>
+                <w:szCs w:val="24"/>
+                <w:lang w:val="vi-VN"/>
+              </w:rPr>
+              <w:t>staff</w:t>
+            </w:r>
+          </w:p>
+        </w:tc>
+      </w:tr>
+      <w:tr>
+        <w:trPr>
+          <w:trHeight w:val="288"/>
+        </w:trPr>
+        <w:tc>
+          <w:tcPr>
+            <w:tcW w:w="790" w:type="dxa"/>
+            <w:tcBorders>
+              <w:top w:val="single" w:sz="4" w:space="0" w:color="auto"/>
+              <w:left w:val="single" w:sz="4" w:space="0" w:color="auto"/>
+              <w:bottom w:val="single" w:sz="4" w:space="0" w:color="auto"/>
+              <w:right w:val="single" w:sz="4" w:space="0" w:color="auto"/>
+            </w:tcBorders>
+            <w:vAlign w:val="center"/>
+          </w:tcPr>
+          <w:p>
+            <w:pPr>
+              <w:tabs>
+                <w:tab w:val="left" w:pos="708"/>
+              </w:tabs>
+              <w:jc w:val="center"/>
+              <w:rPr>
+                <w:color w:val="000000"/>
+                <w:sz w:val="24"/>
+                <w:szCs w:val="24"/>
+              </w:rPr>
+            </w:pPr>
+            <w:r>
+              <w:rPr>
+                <w:color w:val="000000"/>
+                <w:sz w:val="24"/>
+                <w:szCs w:val="24"/>
+              </w:rPr>
+              <w:t>UC</w:t>
+            </w:r>
+            <w:r>
+              <w:rPr>
+                <w:color w:val="000000"/>
+                <w:sz w:val="24"/>
+                <w:szCs w:val="24"/>
+              </w:rPr>
+              <w:t>52</w:t>
+            </w:r>
+          </w:p>
+        </w:tc>
+        <w:tc>
+          <w:tcPr>
+            <w:tcW w:w="1596" w:type="dxa"/>
+            <w:tcBorders>
+              <w:top w:val="single" w:sz="4" w:space="0" w:color="auto"/>
+              <w:left w:val="nil"/>
+              <w:bottom w:val="single" w:sz="4" w:space="0" w:color="auto"/>
+              <w:right w:val="single" w:sz="4" w:space="0" w:color="auto"/>
+            </w:tcBorders>
+            <w:vAlign w:val="center"/>
+          </w:tcPr>
+          <w:p>
+            <w:pPr>
+              <w:jc w:val="center"/>
+              <w:rPr>
+                <w:sz w:val="24"/>
+                <w:szCs w:val="24"/>
+              </w:rPr>
+            </w:pPr>
+            <w:r>
+              <w:rPr>
+                <w:sz w:val="24"/>
+                <w:szCs w:val="24"/>
+              </w:rPr>
+              <w:t>Manage</w:t>
+            </w:r>
+            <w:r>
+              <w:rPr>
+                <w:sz w:val="24"/>
+                <w:szCs w:val="24"/>
+                <w:lang w:val="vi-VN"/>
+              </w:rPr>
+              <w:t xml:space="preserve"> </w:t>
+            </w:r>
+            <w:r>
+              <w:rPr>
+                <w:sz w:val="24"/>
+                <w:szCs w:val="24"/>
+                <w:lang w:val="vi-VN"/>
+              </w:rPr>
+              <w:t>Staff</w:t>
+            </w:r>
+          </w:p>
+        </w:tc>
+        <w:tc>
+          <w:tcPr>
+            <w:tcW w:w="2064" w:type="dxa"/>
+            <w:tcBorders>
+              <w:top w:val="single" w:sz="4" w:space="0" w:color="auto"/>
+              <w:left w:val="single" w:sz="4" w:space="0" w:color="auto"/>
+              <w:bottom w:val="single" w:sz="4" w:space="0" w:color="auto"/>
+              <w:right w:val="single" w:sz="4" w:space="0" w:color="auto"/>
+            </w:tcBorders>
+            <w:shd w:val="clear" w:color="auto" w:fill="auto"/>
+            <w:noWrap/>
+            <w:vAlign w:val="center"/>
+          </w:tcPr>
+          <w:p>
+            <w:pPr>
+              <w:jc w:val="center"/>
+              <w:rPr>
+                <w:sz w:val="24"/>
+                <w:szCs w:val="24"/>
+              </w:rPr>
+            </w:pPr>
+            <w:r>
+              <w:rPr>
+                <w:sz w:val="24"/>
+                <w:szCs w:val="24"/>
+              </w:rPr>
+              <w:t xml:space="preserve">Add </w:t>
+            </w:r>
+            <w:r>
+              <w:rPr>
+                <w:sz w:val="24"/>
+                <w:szCs w:val="24"/>
+                <w:lang w:val="vi-VN"/>
+              </w:rPr>
+              <w:t>Staff</w:t>
+            </w:r>
+          </w:p>
+        </w:tc>
+        <w:tc>
+          <w:tcPr>
+            <w:tcW w:w="4481" w:type="dxa"/>
+            <w:tcBorders>
+              <w:top w:val="single" w:sz="4" w:space="0" w:color="auto"/>
+              <w:left w:val="nil"/>
+              <w:bottom w:val="single" w:sz="4" w:space="0" w:color="auto"/>
+              <w:right w:val="single" w:sz="4" w:space="0" w:color="auto"/>
+            </w:tcBorders>
+            <w:vAlign w:val="center"/>
+          </w:tcPr>
+          <w:p>
+            <w:pPr>
+              <w:rPr>
+                <w:color w:val="000000"/>
+                <w:sz w:val="24"/>
+                <w:szCs w:val="24"/>
+              </w:rPr>
+            </w:pPr>
+            <w:r>
+              <w:rPr>
+                <w:sz w:val="24"/>
+                <w:szCs w:val="24"/>
+              </w:rPr>
+              <w:t xml:space="preserve">This use case allows </w:t>
+            </w:r>
+            <w:r>
+              <w:rPr>
+                <w:color w:val="000000"/>
+                <w:sz w:val="24"/>
+                <w:szCs w:val="24"/>
+                <w:lang w:val="vi-VN"/>
+              </w:rPr>
+              <w:t xml:space="preserve">Manager </w:t>
+            </w:r>
+            <w:r>
+              <w:rPr>
+                <w:sz w:val="24"/>
+                <w:szCs w:val="24"/>
+              </w:rPr>
+              <w:t>to add</w:t>
+            </w:r>
+            <w:r>
+              <w:rPr>
+                <w:sz w:val="24"/>
+                <w:szCs w:val="24"/>
+                <w:lang w:val="vi-VN"/>
+              </w:rPr>
+              <w:t xml:space="preserve"> a new </w:t>
+            </w:r>
+            <w:r>
+              <w:rPr>
+                <w:sz w:val="24"/>
+                <w:szCs w:val="24"/>
+                <w:lang w:val="vi-VN"/>
+              </w:rPr>
+              <w:t>staff</w:t>
+            </w:r>
+          </w:p>
+        </w:tc>
+      </w:tr>
+      <w:tr>
+        <w:trPr>
+          <w:trHeight w:val="288"/>
+        </w:trPr>
+        <w:tc>
+          <w:tcPr>
+            <w:tcW w:w="790" w:type="dxa"/>
+            <w:tcBorders>
+              <w:top w:val="single" w:sz="4" w:space="0" w:color="auto"/>
+              <w:left w:val="single" w:sz="4" w:space="0" w:color="auto"/>
+              <w:bottom w:val="single" w:sz="4" w:space="0" w:color="auto"/>
+              <w:right w:val="single" w:sz="4" w:space="0" w:color="auto"/>
+            </w:tcBorders>
+            <w:vAlign w:val="center"/>
+          </w:tcPr>
+          <w:p>
+            <w:pPr>
+              <w:tabs>
+                <w:tab w:val="left" w:pos="708"/>
+              </w:tabs>
+              <w:jc w:val="center"/>
+              <w:rPr>
+                <w:color w:val="000000"/>
+                <w:sz w:val="24"/>
+                <w:szCs w:val="24"/>
+              </w:rPr>
+            </w:pPr>
+            <w:r>
+              <w:rPr>
+                <w:color w:val="000000"/>
+                <w:sz w:val="24"/>
+                <w:szCs w:val="24"/>
+              </w:rPr>
+              <w:lastRenderedPageBreak/>
+              <w:t>UC</w:t>
+            </w:r>
+            <w:r>
+              <w:rPr>
+                <w:color w:val="000000"/>
+                <w:sz w:val="24"/>
+                <w:szCs w:val="24"/>
+              </w:rPr>
+              <w:t>53</w:t>
+            </w:r>
+          </w:p>
+        </w:tc>
+        <w:tc>
+          <w:tcPr>
+            <w:tcW w:w="1596" w:type="dxa"/>
+            <w:tcBorders>
+              <w:top w:val="single" w:sz="4" w:space="0" w:color="auto"/>
+              <w:left w:val="nil"/>
+              <w:bottom w:val="single" w:sz="4" w:space="0" w:color="auto"/>
+              <w:right w:val="single" w:sz="4" w:space="0" w:color="auto"/>
+            </w:tcBorders>
+            <w:vAlign w:val="center"/>
+          </w:tcPr>
+          <w:p>
+            <w:pPr>
+              <w:jc w:val="center"/>
+              <w:rPr>
+                <w:sz w:val="24"/>
+                <w:szCs w:val="24"/>
+              </w:rPr>
+            </w:pPr>
+            <w:r>
+              <w:rPr>
+                <w:sz w:val="24"/>
+                <w:szCs w:val="24"/>
+              </w:rPr>
+              <w:t>Manage</w:t>
+            </w:r>
+            <w:r>
+              <w:rPr>
+                <w:sz w:val="24"/>
+                <w:szCs w:val="24"/>
+                <w:lang w:val="vi-VN"/>
+              </w:rPr>
+              <w:t xml:space="preserve"> </w:t>
+            </w:r>
+            <w:r>
+              <w:rPr>
+                <w:sz w:val="24"/>
+                <w:szCs w:val="24"/>
+                <w:lang w:val="vi-VN"/>
+              </w:rPr>
+              <w:t>Staff</w:t>
+            </w:r>
+          </w:p>
+        </w:tc>
+        <w:tc>
+          <w:tcPr>
+            <w:tcW w:w="2064" w:type="dxa"/>
+            <w:tcBorders>
+              <w:top w:val="single" w:sz="4" w:space="0" w:color="auto"/>
+              <w:left w:val="single" w:sz="4" w:space="0" w:color="auto"/>
+              <w:bottom w:val="single" w:sz="4" w:space="0" w:color="auto"/>
+              <w:right w:val="single" w:sz="4" w:space="0" w:color="auto"/>
+            </w:tcBorders>
+            <w:shd w:val="clear" w:color="auto" w:fill="auto"/>
+            <w:noWrap/>
+            <w:vAlign w:val="center"/>
+          </w:tcPr>
+          <w:p>
+            <w:pPr>
+              <w:jc w:val="center"/>
+              <w:rPr>
+                <w:sz w:val="24"/>
+                <w:szCs w:val="24"/>
+              </w:rPr>
+            </w:pPr>
+            <w:r>
+              <w:rPr>
+                <w:sz w:val="24"/>
+                <w:szCs w:val="24"/>
+              </w:rPr>
+              <w:t xml:space="preserve">Update </w:t>
+            </w:r>
+            <w:r>
+              <w:rPr>
+                <w:sz w:val="24"/>
+                <w:szCs w:val="24"/>
+                <w:lang w:val="vi-VN"/>
+              </w:rPr>
+              <w:t>Staff</w:t>
+            </w:r>
+          </w:p>
+        </w:tc>
+        <w:tc>
+          <w:tcPr>
+            <w:tcW w:w="4481" w:type="dxa"/>
+            <w:tcBorders>
+              <w:top w:val="single" w:sz="4" w:space="0" w:color="auto"/>
+              <w:left w:val="nil"/>
+              <w:bottom w:val="single" w:sz="4" w:space="0" w:color="auto"/>
+              <w:right w:val="single" w:sz="4" w:space="0" w:color="auto"/>
+            </w:tcBorders>
+            <w:vAlign w:val="center"/>
+          </w:tcPr>
+          <w:p>
+            <w:pPr>
+              <w:rPr>
+                <w:color w:val="000000"/>
+                <w:sz w:val="24"/>
+                <w:szCs w:val="24"/>
+              </w:rPr>
+            </w:pPr>
+            <w:r>
+              <w:rPr>
+                <w:sz w:val="24"/>
+                <w:szCs w:val="24"/>
+              </w:rPr>
+              <w:t xml:space="preserve">This use case allows </w:t>
+            </w:r>
+            <w:r>
+              <w:rPr>
+                <w:color w:val="000000"/>
+                <w:sz w:val="24"/>
+                <w:szCs w:val="24"/>
+                <w:lang w:val="vi-VN"/>
+              </w:rPr>
+              <w:t xml:space="preserve">Manager </w:t>
+            </w:r>
+            <w:r>
+              <w:rPr>
+                <w:sz w:val="24"/>
+                <w:szCs w:val="24"/>
+              </w:rPr>
+              <w:t>to update</w:t>
+            </w:r>
+            <w:r>
+              <w:rPr>
+                <w:sz w:val="24"/>
+                <w:szCs w:val="24"/>
+                <w:lang w:val="vi-VN"/>
+              </w:rPr>
+              <w:t xml:space="preserve"> </w:t>
+            </w:r>
+            <w:r>
+              <w:rPr>
+                <w:sz w:val="24"/>
+                <w:szCs w:val="24"/>
+                <w:lang w:val="vi-VN"/>
+              </w:rPr>
+              <w:t>staff</w:t>
+            </w:r>
+          </w:p>
+        </w:tc>
+      </w:tr>
+      <w:tr>
+        <w:trPr>
+          <w:trHeight w:val="288"/>
+        </w:trPr>
+        <w:tc>
+          <w:tcPr>
+            <w:tcW w:w="790" w:type="dxa"/>
+            <w:tcBorders>
+              <w:top w:val="single" w:sz="4" w:space="0" w:color="auto"/>
+              <w:left w:val="single" w:sz="4" w:space="0" w:color="auto"/>
+              <w:bottom w:val="single" w:sz="4" w:space="0" w:color="auto"/>
+              <w:right w:val="single" w:sz="4" w:space="0" w:color="auto"/>
+            </w:tcBorders>
+            <w:vAlign w:val="center"/>
+          </w:tcPr>
+          <w:p>
+            <w:pPr>
+              <w:tabs>
+                <w:tab w:val="left" w:pos="708"/>
+              </w:tabs>
+              <w:jc w:val="center"/>
+              <w:rPr>
+                <w:color w:val="000000"/>
+                <w:sz w:val="24"/>
+                <w:szCs w:val="24"/>
+              </w:rPr>
+            </w:pPr>
+            <w:r>
+              <w:rPr>
+                <w:color w:val="000000"/>
+                <w:sz w:val="24"/>
+                <w:szCs w:val="24"/>
+              </w:rPr>
+              <w:t>UC5</w:t>
+            </w:r>
+            <w:r>
+              <w:rPr>
+                <w:color w:val="000000"/>
+                <w:sz w:val="24"/>
+                <w:szCs w:val="24"/>
+              </w:rPr>
+              <w:t>4</w:t>
             </w:r>
           </w:p>
         </w:tc>
@@ -12700,7 +13581,6 @@
         <w:rPr>
           <w:lang w:val="vi-VN"/>
         </w:rPr>
-        <w:lastRenderedPageBreak/>
         <w:t>2</w:t>
       </w:r>
       <w:r>
@@ -14223,6 +15103,7 @@
                 <w:color w:val="000000"/>
                 <w:szCs w:val="22"/>
               </w:rPr>
+              <w:lastRenderedPageBreak/>
               <w:t xml:space="preserve">    Update All Data</w:t>
             </w:r>
           </w:p>
@@ -14526,7 +15407,6 @@
                 <w:color w:val="000000"/>
                 <w:szCs w:val="22"/>
               </w:rPr>
-              <w:lastRenderedPageBreak/>
               <w:t xml:space="preserve">    Delete Data</w:t>
             </w:r>
           </w:p>
@@ -15481,7 +16361,6 @@
         <w:rPr>
           <w:lang w:val="vi-VN"/>
         </w:rPr>
-        <w:lastRenderedPageBreak/>
         <w:t>3.</w:t>
       </w:r>
       <w:r>

</xml_diff>

<commit_message>
update database, home page
</commit_message>
<xml_diff>
--- a/RDS-Document.docx
+++ b/RDS-Document.docx
@@ -4751,10 +4751,10 @@
           <w:noProof/>
         </w:rPr>
         <w:drawing>
-          <wp:inline distT="0" distB="0" distL="0" distR="0" wp14:anchorId="71CBC591" wp14:editId="3F0E88AA">
-            <wp:extent cx="6605140" cy="4907280"/>
-            <wp:effectExtent l="0" t="0" r="5715" b="7620"/>
-            <wp:docPr id="6" name="Picture 6"/>
+          <wp:inline distT="0" distB="0" distL="0" distR="0" wp14:anchorId="70831F42" wp14:editId="5B6D284C">
+            <wp:extent cx="6758940" cy="4975331"/>
+            <wp:effectExtent l="0" t="0" r="3810" b="0"/>
+            <wp:docPr id="5" name="Picture 5"/>
             <wp:cNvGraphicFramePr>
               <a:graphicFrameLocks xmlns:a="http://schemas.openxmlformats.org/drawingml/2006/main" noChangeAspect="1"/>
             </wp:cNvGraphicFramePr>
@@ -4783,7 +4783,7 @@
                   <pic:spPr bwMode="auto">
                     <a:xfrm>
                       <a:off x="0" y="0"/>
-                      <a:ext cx="6607939" cy="4909360"/>
+                      <a:ext cx="6763665" cy="4978809"/>
                     </a:xfrm>
                     <a:prstGeom prst="rect">
                       <a:avLst/>
@@ -4993,10 +4993,10 @@
         </w:rPr>
         <w:lastRenderedPageBreak/>
         <w:drawing>
-          <wp:inline distT="0" distB="0" distL="0" distR="0" wp14:anchorId="18441924" wp14:editId="4E1DCF49">
-            <wp:extent cx="5943600" cy="7785100"/>
-            <wp:effectExtent l="0" t="0" r="0" b="6350"/>
-            <wp:docPr id="8" name="Picture 8"/>
+          <wp:inline distT="0" distB="0" distL="0" distR="0" wp14:anchorId="00124536" wp14:editId="480B9F1D">
+            <wp:extent cx="5661660" cy="8115300"/>
+            <wp:effectExtent l="0" t="0" r="0" b="0"/>
+            <wp:docPr id="10" name="Picture 10"/>
             <wp:cNvGraphicFramePr>
               <a:graphicFrameLocks xmlns:a="http://schemas.openxmlformats.org/drawingml/2006/main" noChangeAspect="1"/>
             </wp:cNvGraphicFramePr>
@@ -5025,7 +5025,7 @@
                   <pic:spPr bwMode="auto">
                     <a:xfrm>
                       <a:off x="0" y="0"/>
-                      <a:ext cx="5943600" cy="7785100"/>
+                      <a:ext cx="5661660" cy="8115300"/>
                     </a:xfrm>
                     <a:prstGeom prst="rect">
                       <a:avLst/>
@@ -5048,7 +5048,6 @@
         <w:rPr>
           <w:noProof/>
         </w:rPr>
-        <w:lastRenderedPageBreak/>
         <w:drawing>
           <wp:inline distT="0" distB="0" distL="0" distR="0" wp14:anchorId="3B493E1D" wp14:editId="73D2E2A0">
             <wp:extent cx="5943600" cy="4615815"/>
@@ -6182,6 +6181,7 @@
                 <w:sz w:val="24"/>
                 <w:szCs w:val="24"/>
               </w:rPr>
+              <w:lastRenderedPageBreak/>
               <w:t>UC7</w:t>
             </w:r>
           </w:p>
@@ -6321,7 +6321,6 @@
                 <w:sz w:val="24"/>
                 <w:szCs w:val="24"/>
               </w:rPr>
-              <w:lastRenderedPageBreak/>
               <w:t>UC8</w:t>
             </w:r>
           </w:p>
@@ -9004,22 +9003,21 @@
               <w:rPr>
                 <w:sz w:val="24"/>
                 <w:szCs w:val="24"/>
+              </w:rPr>
+            </w:pPr>
+            <w:r>
+              <w:rPr>
+                <w:sz w:val="24"/>
+                <w:szCs w:val="24"/>
+              </w:rPr>
+              <w:t>Manage</w:t>
+            </w:r>
+            <w:r>
+              <w:rPr>
+                <w:sz w:val="24"/>
+                <w:szCs w:val="24"/>
                 <w:lang w:val="vi-VN"/>
               </w:rPr>
-            </w:pPr>
-            <w:r>
-              <w:rPr>
-                <w:sz w:val="24"/>
-                <w:szCs w:val="24"/>
-              </w:rPr>
-              <w:t>Manage</w:t>
-            </w:r>
-            <w:r>
-              <w:rPr>
-                <w:sz w:val="24"/>
-                <w:szCs w:val="24"/>
-                <w:lang w:val="vi-VN"/>
-              </w:rPr>
               <w:t xml:space="preserve"> </w:t>
             </w:r>
             <w:r>
@@ -9027,7 +9025,7 @@
                 <w:sz w:val="24"/>
                 <w:szCs w:val="24"/>
               </w:rPr>
-              <w:t>Category</w:t>
+              <w:t>Brand</w:t>
             </w:r>
           </w:p>
         </w:tc>
@@ -9050,23 +9048,29 @@
               <w:rPr>
                 <w:sz w:val="24"/>
                 <w:szCs w:val="24"/>
+              </w:rPr>
+            </w:pPr>
+            <w:r>
+              <w:rPr>
+                <w:sz w:val="24"/>
+                <w:szCs w:val="24"/>
+              </w:rPr>
+              <w:t>View</w:t>
+            </w:r>
+            <w:r>
+              <w:rPr>
+                <w:sz w:val="24"/>
+                <w:szCs w:val="24"/>
                 <w:lang w:val="vi-VN"/>
               </w:rPr>
-            </w:pPr>
-            <w:r>
-              <w:rPr>
-                <w:sz w:val="24"/>
-                <w:szCs w:val="24"/>
-              </w:rPr>
-              <w:t>View</w:t>
-            </w:r>
-            <w:r>
-              <w:rPr>
-                <w:sz w:val="24"/>
-                <w:szCs w:val="24"/>
-                <w:lang w:val="vi-VN"/>
-              </w:rPr>
-              <w:t xml:space="preserve"> list category</w:t>
+              <w:t xml:space="preserve"> list </w:t>
+            </w:r>
+            <w:r>
+              <w:rPr>
+                <w:sz w:val="24"/>
+                <w:szCs w:val="24"/>
+              </w:rPr>
+              <w:t>Brand</w:t>
             </w:r>
           </w:p>
         </w:tc>
@@ -9084,7 +9088,6 @@
           <w:p>
             <w:pPr>
               <w:rPr>
-                <w:color w:val="000000"/>
                 <w:sz w:val="24"/>
                 <w:szCs w:val="24"/>
               </w:rPr>
@@ -9109,7 +9112,14 @@
                 <w:sz w:val="24"/>
                 <w:szCs w:val="24"/>
               </w:rPr>
-              <w:t>list of category</w:t>
+              <w:t xml:space="preserve">list of </w:t>
+            </w:r>
+            <w:r>
+              <w:rPr>
+                <w:sz w:val="24"/>
+                <w:szCs w:val="24"/>
+              </w:rPr>
+              <w:t>Brand</w:t>
             </w:r>
           </w:p>
         </w:tc>
@@ -9175,7 +9185,22 @@
                 <w:sz w:val="24"/>
                 <w:szCs w:val="24"/>
               </w:rPr>
-              <w:t>Manage Category</w:t>
+              <w:t>Manage</w:t>
+            </w:r>
+            <w:r>
+              <w:rPr>
+                <w:sz w:val="24"/>
+                <w:szCs w:val="24"/>
+                <w:lang w:val="vi-VN"/>
+              </w:rPr>
+              <w:t xml:space="preserve"> </w:t>
+            </w:r>
+            <w:r>
+              <w:rPr>
+                <w:sz w:val="24"/>
+                <w:szCs w:val="24"/>
+              </w:rPr>
+              <w:t>Brand</w:t>
             </w:r>
           </w:p>
         </w:tc>
@@ -9205,7 +9230,14 @@
                 <w:sz w:val="24"/>
                 <w:szCs w:val="24"/>
               </w:rPr>
-              <w:t>Add Category</w:t>
+              <w:t xml:space="preserve">Add </w:t>
+            </w:r>
+            <w:r>
+              <w:rPr>
+                <w:sz w:val="24"/>
+                <w:szCs w:val="24"/>
+              </w:rPr>
+              <w:t>Brand</w:t>
             </w:r>
           </w:p>
         </w:tc>
@@ -9223,17 +9255,23 @@
           <w:p>
             <w:pPr>
               <w:rPr>
-                <w:color w:val="000000"/>
-                <w:sz w:val="24"/>
-                <w:szCs w:val="24"/>
-              </w:rPr>
-            </w:pPr>
-            <w:r>
-              <w:rPr>
-                <w:sz w:val="24"/>
-                <w:szCs w:val="24"/>
-              </w:rPr>
-              <w:t>This use case allows Manager to add a new category</w:t>
+                <w:sz w:val="24"/>
+                <w:szCs w:val="24"/>
+              </w:rPr>
+            </w:pPr>
+            <w:r>
+              <w:rPr>
+                <w:sz w:val="24"/>
+                <w:szCs w:val="24"/>
+              </w:rPr>
+              <w:t xml:space="preserve">This use case allows Manager to add a new </w:t>
+            </w:r>
+            <w:r>
+              <w:rPr>
+                <w:sz w:val="24"/>
+                <w:szCs w:val="24"/>
+              </w:rPr>
+              <w:t>Brand</w:t>
             </w:r>
           </w:p>
         </w:tc>
@@ -9271,6 +9309,7 @@
                 <w:sz w:val="24"/>
                 <w:szCs w:val="24"/>
               </w:rPr>
+              <w:lastRenderedPageBreak/>
               <w:t>UC29</w:t>
             </w:r>
           </w:p>
@@ -9299,7 +9338,22 @@
                 <w:sz w:val="24"/>
                 <w:szCs w:val="24"/>
               </w:rPr>
-              <w:t>Manage Category</w:t>
+              <w:t>Manage</w:t>
+            </w:r>
+            <w:r>
+              <w:rPr>
+                <w:sz w:val="24"/>
+                <w:szCs w:val="24"/>
+                <w:lang w:val="vi-VN"/>
+              </w:rPr>
+              <w:t xml:space="preserve"> </w:t>
+            </w:r>
+            <w:r>
+              <w:rPr>
+                <w:sz w:val="24"/>
+                <w:szCs w:val="24"/>
+              </w:rPr>
+              <w:t>Brand</w:t>
             </w:r>
           </w:p>
         </w:tc>
@@ -9329,7 +9383,14 @@
                 <w:sz w:val="24"/>
                 <w:szCs w:val="24"/>
               </w:rPr>
-              <w:t>Remove Category</w:t>
+              <w:t xml:space="preserve">Remove </w:t>
+            </w:r>
+            <w:r>
+              <w:rPr>
+                <w:sz w:val="24"/>
+                <w:szCs w:val="24"/>
+              </w:rPr>
+              <w:t>Brand</w:t>
             </w:r>
           </w:p>
         </w:tc>
@@ -9347,7 +9408,6 @@
           <w:p>
             <w:pPr>
               <w:rPr>
-                <w:color w:val="000000"/>
                 <w:sz w:val="24"/>
                 <w:szCs w:val="24"/>
               </w:rPr>
@@ -9365,7 +9425,14 @@
                 <w:szCs w:val="24"/>
                 <w:lang w:val="vi-VN"/>
               </w:rPr>
-              <w:t xml:space="preserve"> category</w:t>
+              <w:t xml:space="preserve"> </w:t>
+            </w:r>
+            <w:r>
+              <w:rPr>
+                <w:sz w:val="24"/>
+                <w:szCs w:val="24"/>
+              </w:rPr>
+              <w:t>Brand</w:t>
             </w:r>
           </w:p>
         </w:tc>
@@ -9403,7 +9470,6 @@
                 <w:sz w:val="24"/>
                 <w:szCs w:val="24"/>
               </w:rPr>
-              <w:lastRenderedPageBreak/>
               <w:t>UC30</w:t>
             </w:r>
           </w:p>
@@ -9432,7 +9498,22 @@
                 <w:sz w:val="24"/>
                 <w:szCs w:val="24"/>
               </w:rPr>
-              <w:t>Manage Category</w:t>
+              <w:t>Manage</w:t>
+            </w:r>
+            <w:r>
+              <w:rPr>
+                <w:sz w:val="24"/>
+                <w:szCs w:val="24"/>
+                <w:lang w:val="vi-VN"/>
+              </w:rPr>
+              <w:t xml:space="preserve"> </w:t>
+            </w:r>
+            <w:r>
+              <w:rPr>
+                <w:sz w:val="24"/>
+                <w:szCs w:val="24"/>
+              </w:rPr>
+              <w:t>Brand</w:t>
             </w:r>
           </w:p>
         </w:tc>
@@ -9462,7 +9543,14 @@
                 <w:sz w:val="24"/>
                 <w:szCs w:val="24"/>
               </w:rPr>
-              <w:t>Update Category</w:t>
+              <w:t xml:space="preserve">Update </w:t>
+            </w:r>
+            <w:r>
+              <w:rPr>
+                <w:sz w:val="24"/>
+                <w:szCs w:val="24"/>
+              </w:rPr>
+              <w:t>Brand</w:t>
             </w:r>
           </w:p>
         </w:tc>
@@ -9480,7 +9568,6 @@
           <w:p>
             <w:pPr>
               <w:rPr>
-                <w:color w:val="000000"/>
                 <w:sz w:val="24"/>
                 <w:szCs w:val="24"/>
               </w:rPr>
@@ -9498,7 +9585,14 @@
                 <w:szCs w:val="24"/>
                 <w:lang w:val="vi-VN"/>
               </w:rPr>
-              <w:t xml:space="preserve"> category</w:t>
+              <w:t xml:space="preserve"> </w:t>
+            </w:r>
+            <w:r>
+              <w:rPr>
+                <w:sz w:val="24"/>
+                <w:szCs w:val="24"/>
+              </w:rPr>
+              <w:t>Brand</w:t>
             </w:r>
           </w:p>
         </w:tc>
@@ -9573,7 +9667,14 @@
                 <w:szCs w:val="24"/>
                 <w:lang w:val="vi-VN"/>
               </w:rPr>
-              <w:t xml:space="preserve"> product</w:t>
+              <w:t xml:space="preserve"> </w:t>
+            </w:r>
+            <w:r>
+              <w:rPr>
+                <w:sz w:val="24"/>
+                <w:szCs w:val="24"/>
+              </w:rPr>
+              <w:t>Category</w:t>
             </w:r>
           </w:p>
         </w:tc>
@@ -9596,6 +9697,7 @@
               <w:rPr>
                 <w:sz w:val="24"/>
                 <w:szCs w:val="24"/>
+                <w:lang w:val="vi-VN"/>
               </w:rPr>
             </w:pPr>
             <w:r>
@@ -9611,14 +9713,7 @@
                 <w:szCs w:val="24"/>
                 <w:lang w:val="vi-VN"/>
               </w:rPr>
-              <w:t xml:space="preserve"> list</w:t>
-            </w:r>
-            <w:r>
-              <w:rPr>
-                <w:sz w:val="24"/>
-                <w:szCs w:val="24"/>
-              </w:rPr>
-              <w:t xml:space="preserve"> Product</w:t>
+              <w:t xml:space="preserve"> list category</w:t>
             </w:r>
           </w:p>
         </w:tc>
@@ -9639,23 +9734,29 @@
                 <w:color w:val="000000"/>
                 <w:sz w:val="24"/>
                 <w:szCs w:val="24"/>
+              </w:rPr>
+            </w:pPr>
+            <w:r>
+              <w:rPr>
+                <w:sz w:val="24"/>
+                <w:szCs w:val="24"/>
+              </w:rPr>
+              <w:t>This use case allows Manager to view</w:t>
+            </w:r>
+            <w:r>
+              <w:rPr>
+                <w:sz w:val="24"/>
+                <w:szCs w:val="24"/>
                 <w:lang w:val="vi-VN"/>
               </w:rPr>
-            </w:pPr>
-            <w:r>
-              <w:rPr>
-                <w:sz w:val="24"/>
-                <w:szCs w:val="24"/>
-              </w:rPr>
-              <w:t>This use case allows Manager to view</w:t>
-            </w:r>
-            <w:r>
-              <w:rPr>
-                <w:sz w:val="24"/>
-                <w:szCs w:val="24"/>
-                <w:lang w:val="vi-VN"/>
-              </w:rPr>
-              <w:t xml:space="preserve"> list of product</w:t>
+              <w:t xml:space="preserve"> </w:t>
+            </w:r>
+            <w:r>
+              <w:rPr>
+                <w:sz w:val="24"/>
+                <w:szCs w:val="24"/>
+              </w:rPr>
+              <w:t>list of category</w:t>
             </w:r>
           </w:p>
         </w:tc>
@@ -9721,15 +9822,7 @@
                 <w:sz w:val="24"/>
                 <w:szCs w:val="24"/>
               </w:rPr>
-              <w:t>Manage</w:t>
-            </w:r>
-            <w:r>
-              <w:rPr>
-                <w:sz w:val="24"/>
-                <w:szCs w:val="24"/>
-                <w:lang w:val="vi-VN"/>
-              </w:rPr>
-              <w:t xml:space="preserve"> product</w:t>
+              <w:t>Manage Category</w:t>
             </w:r>
           </w:p>
         </w:tc>
@@ -9759,7 +9852,7 @@
                 <w:sz w:val="24"/>
                 <w:szCs w:val="24"/>
               </w:rPr>
-              <w:t>Add Product</w:t>
+              <w:t>Add Category</w:t>
             </w:r>
           </w:p>
         </w:tc>
@@ -9787,7 +9880,7 @@
                 <w:sz w:val="24"/>
                 <w:szCs w:val="24"/>
               </w:rPr>
-              <w:t>This use case allows Manager to add a new product</w:t>
+              <w:t>This use case allows Manager to add a new category</w:t>
             </w:r>
           </w:p>
         </w:tc>
@@ -9853,15 +9946,7 @@
                 <w:sz w:val="24"/>
                 <w:szCs w:val="24"/>
               </w:rPr>
-              <w:t>Manage</w:t>
-            </w:r>
-            <w:r>
-              <w:rPr>
-                <w:sz w:val="24"/>
-                <w:szCs w:val="24"/>
-                <w:lang w:val="vi-VN"/>
-              </w:rPr>
-              <w:t xml:space="preserve"> product</w:t>
+              <w:t>Manage Category</w:t>
             </w:r>
           </w:p>
         </w:tc>
@@ -9891,7 +9976,7 @@
                 <w:sz w:val="24"/>
                 <w:szCs w:val="24"/>
               </w:rPr>
-              <w:t>Remove Product</w:t>
+              <w:t>Remove Category</w:t>
             </w:r>
           </w:p>
         </w:tc>
@@ -9927,7 +10012,7 @@
                 <w:szCs w:val="24"/>
                 <w:lang w:val="vi-VN"/>
               </w:rPr>
-              <w:t xml:space="preserve"> product</w:t>
+              <w:t xml:space="preserve"> category</w:t>
             </w:r>
           </w:p>
         </w:tc>
@@ -9993,15 +10078,7 @@
                 <w:sz w:val="24"/>
                 <w:szCs w:val="24"/>
               </w:rPr>
-              <w:t>Manage</w:t>
-            </w:r>
-            <w:r>
-              <w:rPr>
-                <w:sz w:val="24"/>
-                <w:szCs w:val="24"/>
-                <w:lang w:val="vi-VN"/>
-              </w:rPr>
-              <w:t xml:space="preserve"> product</w:t>
+              <w:t>Manage Category</w:t>
             </w:r>
           </w:p>
         </w:tc>
@@ -10031,7 +10108,7 @@
                 <w:sz w:val="24"/>
                 <w:szCs w:val="24"/>
               </w:rPr>
-              <w:t>Update Product</w:t>
+              <w:t>Update Category</w:t>
             </w:r>
           </w:p>
         </w:tc>
@@ -10052,23 +10129,22 @@
                 <w:color w:val="000000"/>
                 <w:sz w:val="24"/>
                 <w:szCs w:val="24"/>
+              </w:rPr>
+            </w:pPr>
+            <w:r>
+              <w:rPr>
+                <w:sz w:val="24"/>
+                <w:szCs w:val="24"/>
+              </w:rPr>
+              <w:t>This use case allows Manager to update</w:t>
+            </w:r>
+            <w:r>
+              <w:rPr>
+                <w:sz w:val="24"/>
+                <w:szCs w:val="24"/>
                 <w:lang w:val="vi-VN"/>
               </w:rPr>
-            </w:pPr>
-            <w:r>
-              <w:rPr>
-                <w:sz w:val="24"/>
-                <w:szCs w:val="24"/>
-              </w:rPr>
-              <w:t>This use case allows Manager to update</w:t>
-            </w:r>
-            <w:r>
-              <w:rPr>
-                <w:sz w:val="24"/>
-                <w:szCs w:val="24"/>
-                <w:lang w:val="vi-VN"/>
-              </w:rPr>
-              <w:t xml:space="preserve"> product</w:t>
+              <w:t xml:space="preserve"> category</w:t>
             </w:r>
           </w:p>
         </w:tc>
@@ -10127,6 +10203,7 @@
               <w:rPr>
                 <w:sz w:val="24"/>
                 <w:szCs w:val="24"/>
+                <w:lang w:val="vi-VN"/>
               </w:rPr>
             </w:pPr>
             <w:r>
@@ -10142,7 +10219,7 @@
                 <w:szCs w:val="24"/>
                 <w:lang w:val="vi-VN"/>
               </w:rPr>
-              <w:t xml:space="preserve"> customer</w:t>
+              <w:t xml:space="preserve"> product</w:t>
             </w:r>
           </w:p>
         </w:tc>
@@ -10187,7 +10264,7 @@
                 <w:sz w:val="24"/>
                 <w:szCs w:val="24"/>
               </w:rPr>
-              <w:t xml:space="preserve"> User</w:t>
+              <w:t xml:space="preserve"> Product</w:t>
             </w:r>
           </w:p>
         </w:tc>
@@ -10208,29 +10285,15 @@
                 <w:color w:val="000000"/>
                 <w:sz w:val="24"/>
                 <w:szCs w:val="24"/>
-              </w:rPr>
-            </w:pPr>
-            <w:r>
-              <w:rPr>
-                <w:sz w:val="24"/>
-                <w:szCs w:val="24"/>
-              </w:rPr>
-              <w:t>This use case allows Manager</w:t>
-            </w:r>
-            <w:r>
-              <w:rPr>
-                <w:sz w:val="24"/>
-                <w:szCs w:val="24"/>
                 <w:lang w:val="vi-VN"/>
               </w:rPr>
-              <w:t xml:space="preserve"> </w:t>
-            </w:r>
-            <w:r>
-              <w:rPr>
-                <w:sz w:val="24"/>
-                <w:szCs w:val="24"/>
-              </w:rPr>
-              <w:t>to</w:t>
+            </w:pPr>
+            <w:r>
+              <w:rPr>
+                <w:sz w:val="24"/>
+                <w:szCs w:val="24"/>
+              </w:rPr>
+              <w:t>This use case allows Manager to view</w:t>
             </w:r>
             <w:r>
               <w:rPr>
@@ -10238,7 +10301,7 @@
                 <w:szCs w:val="24"/>
                 <w:lang w:val="vi-VN"/>
               </w:rPr>
-              <w:t xml:space="preserve"> view list of user</w:t>
+              <w:t xml:space="preserve"> list of product</w:t>
             </w:r>
           </w:p>
         </w:tc>
@@ -10312,7 +10375,7 @@
                 <w:szCs w:val="24"/>
                 <w:lang w:val="vi-VN"/>
               </w:rPr>
-              <w:t xml:space="preserve"> customer</w:t>
+              <w:t xml:space="preserve"> product</w:t>
             </w:r>
           </w:p>
         </w:tc>
@@ -10342,7 +10405,7 @@
                 <w:sz w:val="24"/>
                 <w:szCs w:val="24"/>
               </w:rPr>
-              <w:t>Block User</w:t>
+              <w:t>Add Product</w:t>
             </w:r>
           </w:p>
         </w:tc>
@@ -10359,36 +10422,18 @@
           </w:tcPr>
           <w:p>
             <w:pPr>
-              <w:shd w:val="clear" w:color="auto" w:fill="FDFDFD"/>
-              <w:rPr>
-                <w:sz w:val="24"/>
-                <w:szCs w:val="24"/>
-                <w:lang w:val="en" w:eastAsia="ja-JP"/>
-              </w:rPr>
-            </w:pPr>
-            <w:r>
-              <w:rPr>
-                <w:sz w:val="24"/>
-                <w:szCs w:val="24"/>
-                <w:lang w:val="en" w:eastAsia="ja-JP"/>
-              </w:rPr>
-              <w:t>This use case allows Manager</w:t>
-            </w:r>
-            <w:r>
-              <w:rPr>
-                <w:sz w:val="24"/>
-                <w:szCs w:val="24"/>
-                <w:lang w:val="vi-VN" w:eastAsia="ja-JP"/>
-              </w:rPr>
-              <w:t xml:space="preserve"> </w:t>
-            </w:r>
-            <w:r>
-              <w:rPr>
-                <w:sz w:val="24"/>
-                <w:szCs w:val="24"/>
-                <w:lang w:val="en" w:eastAsia="ja-JP"/>
-              </w:rPr>
-              <w:t>to block user</w:t>
+              <w:rPr>
+                <w:color w:val="000000"/>
+                <w:sz w:val="24"/>
+                <w:szCs w:val="24"/>
+              </w:rPr>
+            </w:pPr>
+            <w:r>
+              <w:rPr>
+                <w:sz w:val="24"/>
+                <w:szCs w:val="24"/>
+              </w:rPr>
+              <w:t>This use case allows Manager to add a new product</w:t>
             </w:r>
           </w:p>
         </w:tc>
@@ -10462,7 +10507,7 @@
                 <w:szCs w:val="24"/>
                 <w:lang w:val="vi-VN"/>
               </w:rPr>
-              <w:t xml:space="preserve"> customer</w:t>
+              <w:t xml:space="preserve"> product</w:t>
             </w:r>
           </w:p>
         </w:tc>
@@ -10492,7 +10537,7 @@
                 <w:sz w:val="24"/>
                 <w:szCs w:val="24"/>
               </w:rPr>
-              <w:t>Active User</w:t>
+              <w:t>Remove Product</w:t>
             </w:r>
           </w:p>
         </w:tc>
@@ -10509,36 +10554,26 @@
           </w:tcPr>
           <w:p>
             <w:pPr>
-              <w:shd w:val="clear" w:color="auto" w:fill="FDFDFD"/>
-              <w:rPr>
-                <w:sz w:val="24"/>
-                <w:szCs w:val="24"/>
-                <w:lang w:val="en" w:eastAsia="ja-JP"/>
-              </w:rPr>
-            </w:pPr>
-            <w:r>
-              <w:rPr>
-                <w:sz w:val="24"/>
-                <w:szCs w:val="24"/>
-                <w:lang w:val="en" w:eastAsia="ja-JP"/>
-              </w:rPr>
-              <w:t>This use case allows Manager</w:t>
-            </w:r>
-            <w:r>
-              <w:rPr>
-                <w:sz w:val="24"/>
-                <w:szCs w:val="24"/>
-                <w:lang w:val="vi-VN" w:eastAsia="ja-JP"/>
-              </w:rPr>
-              <w:t xml:space="preserve"> </w:t>
-            </w:r>
-            <w:r>
-              <w:rPr>
-                <w:sz w:val="24"/>
-                <w:szCs w:val="24"/>
-                <w:lang w:val="en" w:eastAsia="ja-JP"/>
-              </w:rPr>
-              <w:t>to active user</w:t>
+              <w:rPr>
+                <w:color w:val="000000"/>
+                <w:sz w:val="24"/>
+                <w:szCs w:val="24"/>
+              </w:rPr>
+            </w:pPr>
+            <w:r>
+              <w:rPr>
+                <w:sz w:val="24"/>
+                <w:szCs w:val="24"/>
+              </w:rPr>
+              <w:t>This use case allows Manager to delete</w:t>
+            </w:r>
+            <w:r>
+              <w:rPr>
+                <w:sz w:val="24"/>
+                <w:szCs w:val="24"/>
+                <w:lang w:val="vi-VN"/>
+              </w:rPr>
+              <w:t xml:space="preserve"> product</w:t>
             </w:r>
           </w:p>
         </w:tc>
@@ -10612,7 +10647,7 @@
                 <w:szCs w:val="24"/>
                 <w:lang w:val="vi-VN"/>
               </w:rPr>
-              <w:t xml:space="preserve"> Shipper</w:t>
+              <w:t xml:space="preserve"> product</w:t>
             </w:r>
           </w:p>
         </w:tc>
@@ -10642,7 +10677,7 @@
                 <w:sz w:val="24"/>
                 <w:szCs w:val="24"/>
               </w:rPr>
-              <w:t>Add Shipper</w:t>
+              <w:t>Update Product</w:t>
             </w:r>
           </w:p>
         </w:tc>
@@ -10663,37 +10698,23 @@
                 <w:color w:val="000000"/>
                 <w:sz w:val="24"/>
                 <w:szCs w:val="24"/>
-              </w:rPr>
-            </w:pPr>
-            <w:r>
-              <w:rPr>
-                <w:sz w:val="24"/>
-                <w:szCs w:val="24"/>
-              </w:rPr>
-              <w:t xml:space="preserve">This use case allows </w:t>
-            </w:r>
-            <w:r>
-              <w:rPr>
-                <w:sz w:val="24"/>
-                <w:szCs w:val="24"/>
-                <w:lang w:val="en" w:eastAsia="ja-JP"/>
-              </w:rPr>
-              <w:t>Manager</w:t>
-            </w:r>
-            <w:r>
-              <w:rPr>
-                <w:sz w:val="24"/>
-                <w:szCs w:val="24"/>
-                <w:lang w:val="vi-VN" w:eastAsia="ja-JP"/>
-              </w:rPr>
-              <w:t xml:space="preserve"> </w:t>
-            </w:r>
-            <w:r>
-              <w:rPr>
-                <w:sz w:val="24"/>
-                <w:szCs w:val="24"/>
-              </w:rPr>
-              <w:t>to add a new shipper</w:t>
+                <w:lang w:val="vi-VN"/>
+              </w:rPr>
+            </w:pPr>
+            <w:r>
+              <w:rPr>
+                <w:sz w:val="24"/>
+                <w:szCs w:val="24"/>
+              </w:rPr>
+              <w:t>This use case allows Manager to update</w:t>
+            </w:r>
+            <w:r>
+              <w:rPr>
+                <w:sz w:val="24"/>
+                <w:szCs w:val="24"/>
+                <w:lang w:val="vi-VN"/>
+              </w:rPr>
+              <w:t xml:space="preserve"> product</w:t>
             </w:r>
           </w:p>
         </w:tc>
@@ -10767,7 +10788,7 @@
                 <w:szCs w:val="24"/>
                 <w:lang w:val="vi-VN"/>
               </w:rPr>
-              <w:t xml:space="preserve"> Shipper</w:t>
+              <w:t xml:space="preserve"> customer</w:t>
             </w:r>
           </w:p>
         </w:tc>
@@ -10797,7 +10818,22 @@
                 <w:sz w:val="24"/>
                 <w:szCs w:val="24"/>
               </w:rPr>
-              <w:t>Remove Shipper</w:t>
+              <w:t>View</w:t>
+            </w:r>
+            <w:r>
+              <w:rPr>
+                <w:sz w:val="24"/>
+                <w:szCs w:val="24"/>
+                <w:lang w:val="vi-VN"/>
+              </w:rPr>
+              <w:t xml:space="preserve"> list</w:t>
+            </w:r>
+            <w:r>
+              <w:rPr>
+                <w:sz w:val="24"/>
+                <w:szCs w:val="24"/>
+              </w:rPr>
+              <w:t xml:space="preserve"> User</w:t>
             </w:r>
           </w:p>
         </w:tc>
@@ -10825,21 +10861,13 @@
                 <w:sz w:val="24"/>
                 <w:szCs w:val="24"/>
               </w:rPr>
-              <w:t xml:space="preserve">This use case allows </w:t>
-            </w:r>
-            <w:r>
-              <w:rPr>
-                <w:sz w:val="24"/>
-                <w:szCs w:val="24"/>
-                <w:lang w:val="en" w:eastAsia="ja-JP"/>
-              </w:rPr>
-              <w:t>Manager</w:t>
-            </w:r>
-            <w:r>
-              <w:rPr>
-                <w:sz w:val="24"/>
-                <w:szCs w:val="24"/>
-                <w:lang w:val="vi-VN" w:eastAsia="ja-JP"/>
+              <w:t>This use case allows Manager</w:t>
+            </w:r>
+            <w:r>
+              <w:rPr>
+                <w:sz w:val="24"/>
+                <w:szCs w:val="24"/>
+                <w:lang w:val="vi-VN"/>
               </w:rPr>
               <w:t xml:space="preserve"> </w:t>
             </w:r>
@@ -10848,7 +10876,7 @@
                 <w:sz w:val="24"/>
                 <w:szCs w:val="24"/>
               </w:rPr>
-              <w:t>to delete</w:t>
+              <w:t>to</w:t>
             </w:r>
             <w:r>
               <w:rPr>
@@ -10856,7 +10884,7 @@
                 <w:szCs w:val="24"/>
                 <w:lang w:val="vi-VN"/>
               </w:rPr>
-              <w:t xml:space="preserve"> shipper</w:t>
+              <w:t xml:space="preserve"> view list of user</w:t>
             </w:r>
           </w:p>
         </w:tc>
@@ -10930,7 +10958,7 @@
                 <w:szCs w:val="24"/>
                 <w:lang w:val="vi-VN"/>
               </w:rPr>
-              <w:t xml:space="preserve"> Shipper</w:t>
+              <w:t xml:space="preserve"> customer</w:t>
             </w:r>
           </w:p>
         </w:tc>
@@ -10960,7 +10988,7 @@
                 <w:sz w:val="24"/>
                 <w:szCs w:val="24"/>
               </w:rPr>
-              <w:t>View List Shipper</w:t>
+              <w:t>Block User</w:t>
             </w:r>
           </w:p>
         </w:tc>
@@ -10977,37 +11005,20 @@
           </w:tcPr>
           <w:p>
             <w:pPr>
-              <w:rPr>
-                <w:color w:val="000000"/>
-                <w:sz w:val="24"/>
-                <w:szCs w:val="24"/>
-                <w:lang w:val="vi-VN"/>
-              </w:rPr>
-            </w:pPr>
-            <w:r>
-              <w:rPr>
-                <w:color w:val="000000"/>
-                <w:sz w:val="24"/>
-                <w:szCs w:val="24"/>
-              </w:rPr>
-              <w:t>This</w:t>
-            </w:r>
-            <w:r>
-              <w:rPr>
-                <w:color w:val="000000"/>
-                <w:sz w:val="24"/>
-                <w:szCs w:val="24"/>
-                <w:lang w:val="vi-VN"/>
-              </w:rPr>
-              <w:t xml:space="preserve"> use case allows </w:t>
-            </w:r>
-            <w:r>
+              <w:shd w:val="clear" w:color="auto" w:fill="FDFDFD"/>
               <w:rPr>
                 <w:sz w:val="24"/>
                 <w:szCs w:val="24"/>
                 <w:lang w:val="en" w:eastAsia="ja-JP"/>
               </w:rPr>
-              <w:t>Manager</w:t>
+            </w:pPr>
+            <w:r>
+              <w:rPr>
+                <w:sz w:val="24"/>
+                <w:szCs w:val="24"/>
+                <w:lang w:val="en" w:eastAsia="ja-JP"/>
+              </w:rPr>
+              <w:t>This use case allows Manager</w:t>
             </w:r>
             <w:r>
               <w:rPr>
@@ -11019,12 +11030,11 @@
             </w:r>
             <w:r>
               <w:rPr>
-                <w:color w:val="000000"/>
-                <w:sz w:val="24"/>
-                <w:szCs w:val="24"/>
-                <w:lang w:val="vi-VN"/>
-              </w:rPr>
-              <w:t>to views list of shipper</w:t>
+                <w:sz w:val="24"/>
+                <w:szCs w:val="24"/>
+                <w:lang w:val="en" w:eastAsia="ja-JP"/>
+              </w:rPr>
+              <w:t>to block user</w:t>
             </w:r>
           </w:p>
         </w:tc>
@@ -11098,7 +11108,7 @@
                 <w:szCs w:val="24"/>
                 <w:lang w:val="vi-VN"/>
               </w:rPr>
-              <w:t xml:space="preserve"> Comment</w:t>
+              <w:t xml:space="preserve"> customer</w:t>
             </w:r>
           </w:p>
         </w:tc>
@@ -11128,22 +11138,7 @@
                 <w:sz w:val="24"/>
                 <w:szCs w:val="24"/>
               </w:rPr>
-              <w:t>View</w:t>
-            </w:r>
-            <w:r>
-              <w:rPr>
-                <w:sz w:val="24"/>
-                <w:szCs w:val="24"/>
-                <w:lang w:val="vi-VN"/>
-              </w:rPr>
-              <w:t xml:space="preserve"> list c</w:t>
-            </w:r>
-            <w:r>
-              <w:rPr>
-                <w:sz w:val="24"/>
-                <w:szCs w:val="24"/>
-              </w:rPr>
-              <w:t>omment</w:t>
+              <w:t>Active User</w:t>
             </w:r>
           </w:p>
         </w:tc>
@@ -11160,31 +11155,26 @@
           </w:tcPr>
           <w:p>
             <w:pPr>
-              <w:rPr>
-                <w:color w:val="000000"/>
-                <w:sz w:val="24"/>
-                <w:szCs w:val="24"/>
-              </w:rPr>
-            </w:pPr>
-            <w:r>
-              <w:rPr>
-                <w:sz w:val="24"/>
-                <w:szCs w:val="24"/>
-              </w:rPr>
-              <w:t xml:space="preserve">This use case allows </w:t>
-            </w:r>
-            <w:r>
-              <w:rPr>
-                <w:sz w:val="24"/>
-                <w:szCs w:val="24"/>
-              </w:rPr>
-              <w:t>Staff</w:t>
-            </w:r>
-            <w:r>
-              <w:rPr>
-                <w:sz w:val="24"/>
-                <w:szCs w:val="24"/>
-                <w:lang w:val="vi-VN"/>
+              <w:shd w:val="clear" w:color="auto" w:fill="FDFDFD"/>
+              <w:rPr>
+                <w:sz w:val="24"/>
+                <w:szCs w:val="24"/>
+                <w:lang w:val="en" w:eastAsia="ja-JP"/>
+              </w:rPr>
+            </w:pPr>
+            <w:r>
+              <w:rPr>
+                <w:sz w:val="24"/>
+                <w:szCs w:val="24"/>
+                <w:lang w:val="en" w:eastAsia="ja-JP"/>
+              </w:rPr>
+              <w:t>This use case allows Manager</w:t>
+            </w:r>
+            <w:r>
+              <w:rPr>
+                <w:sz w:val="24"/>
+                <w:szCs w:val="24"/>
+                <w:lang w:val="vi-VN" w:eastAsia="ja-JP"/>
               </w:rPr>
               <w:t xml:space="preserve"> </w:t>
             </w:r>
@@ -11192,16 +11182,9 @@
               <w:rPr>
                 <w:sz w:val="24"/>
                 <w:szCs w:val="24"/>
-              </w:rPr>
-              <w:t>to view</w:t>
-            </w:r>
-            <w:r>
-              <w:rPr>
-                <w:sz w:val="24"/>
-                <w:szCs w:val="24"/>
-                <w:lang w:val="vi-VN"/>
-              </w:rPr>
-              <w:t xml:space="preserve"> list of comment</w:t>
+                <w:lang w:val="en" w:eastAsia="ja-JP"/>
+              </w:rPr>
+              <w:t>to active user</w:t>
             </w:r>
           </w:p>
         </w:tc>
@@ -11275,7 +11258,7 @@
                 <w:szCs w:val="24"/>
                 <w:lang w:val="vi-VN"/>
               </w:rPr>
-              <w:t xml:space="preserve"> Comment</w:t>
+              <w:t xml:space="preserve"> Shipper</w:t>
             </w:r>
           </w:p>
         </w:tc>
@@ -11305,7 +11288,7 @@
                 <w:sz w:val="24"/>
                 <w:szCs w:val="24"/>
               </w:rPr>
-              <w:t>Add Comment</w:t>
+              <w:t>Add Shipper</w:t>
             </w:r>
           </w:p>
         </w:tc>
@@ -11339,14 +11322,15 @@
               <w:rPr>
                 <w:sz w:val="24"/>
                 <w:szCs w:val="24"/>
-              </w:rPr>
-              <w:t>Staff</w:t>
-            </w:r>
-            <w:r>
-              <w:rPr>
-                <w:sz w:val="24"/>
-                <w:szCs w:val="24"/>
-                <w:lang w:val="vi-VN"/>
+                <w:lang w:val="en" w:eastAsia="ja-JP"/>
+              </w:rPr>
+              <w:t>Manager</w:t>
+            </w:r>
+            <w:r>
+              <w:rPr>
+                <w:sz w:val="24"/>
+                <w:szCs w:val="24"/>
+                <w:lang w:val="vi-VN" w:eastAsia="ja-JP"/>
               </w:rPr>
               <w:t xml:space="preserve"> </w:t>
             </w:r>
@@ -11355,7 +11339,7 @@
                 <w:sz w:val="24"/>
                 <w:szCs w:val="24"/>
               </w:rPr>
-              <w:t>to add a new comment</w:t>
+              <w:t>to add a new shipper</w:t>
             </w:r>
           </w:p>
         </w:tc>
@@ -11429,7 +11413,7 @@
                 <w:szCs w:val="24"/>
                 <w:lang w:val="vi-VN"/>
               </w:rPr>
-              <w:t xml:space="preserve"> Comment</w:t>
+              <w:t xml:space="preserve"> Shipper</w:t>
             </w:r>
           </w:p>
         </w:tc>
@@ -11459,7 +11443,7 @@
                 <w:sz w:val="24"/>
                 <w:szCs w:val="24"/>
               </w:rPr>
-              <w:t>Remove Comment</w:t>
+              <w:t>Remove Shipper</w:t>
             </w:r>
           </w:p>
         </w:tc>
@@ -11493,8 +11477,24 @@
               <w:rPr>
                 <w:sz w:val="24"/>
                 <w:szCs w:val="24"/>
-              </w:rPr>
-              <w:t>Staff</w:t>
+                <w:lang w:val="en" w:eastAsia="ja-JP"/>
+              </w:rPr>
+              <w:t>Manager</w:t>
+            </w:r>
+            <w:r>
+              <w:rPr>
+                <w:sz w:val="24"/>
+                <w:szCs w:val="24"/>
+                <w:lang w:val="vi-VN" w:eastAsia="ja-JP"/>
+              </w:rPr>
+              <w:t xml:space="preserve"> </w:t>
+            </w:r>
+            <w:r>
+              <w:rPr>
+                <w:sz w:val="24"/>
+                <w:szCs w:val="24"/>
+              </w:rPr>
+              <w:t>to delete</w:t>
             </w:r>
             <w:r>
               <w:rPr>
@@ -11502,22 +11502,7 @@
                 <w:szCs w:val="24"/>
                 <w:lang w:val="vi-VN"/>
               </w:rPr>
-              <w:t xml:space="preserve"> </w:t>
-            </w:r>
-            <w:r>
-              <w:rPr>
-                <w:sz w:val="24"/>
-                <w:szCs w:val="24"/>
-              </w:rPr>
-              <w:t>to delete</w:t>
-            </w:r>
-            <w:r>
-              <w:rPr>
-                <w:sz w:val="24"/>
-                <w:szCs w:val="24"/>
-                <w:lang w:val="vi-VN"/>
-              </w:rPr>
-              <w:t xml:space="preserve"> comment</w:t>
+              <w:t xml:space="preserve"> shipper</w:t>
             </w:r>
           </w:p>
         </w:tc>
@@ -11591,14 +11576,7 @@
                 <w:szCs w:val="24"/>
                 <w:lang w:val="vi-VN"/>
               </w:rPr>
-              <w:t xml:space="preserve"> </w:t>
-            </w:r>
-            <w:r>
-              <w:rPr>
-                <w:sz w:val="24"/>
-                <w:szCs w:val="24"/>
-              </w:rPr>
-              <w:t>blog</w:t>
+              <w:t xml:space="preserve"> Shipper</w:t>
             </w:r>
           </w:p>
         </w:tc>
@@ -11628,14 +11606,7 @@
                 <w:sz w:val="24"/>
                 <w:szCs w:val="24"/>
               </w:rPr>
-              <w:t xml:space="preserve">View List </w:t>
-            </w:r>
-            <w:r>
-              <w:rPr>
-                <w:sz w:val="24"/>
-                <w:szCs w:val="24"/>
-              </w:rPr>
-              <w:t>blog</w:t>
+              <w:t>View List Shipper</w:t>
             </w:r>
           </w:p>
         </w:tc>
@@ -11653,8 +11624,10 @@
           <w:p>
             <w:pPr>
               <w:rPr>
-                <w:sz w:val="24"/>
-                <w:szCs w:val="24"/>
+                <w:color w:val="000000"/>
+                <w:sz w:val="24"/>
+                <w:szCs w:val="24"/>
+                <w:lang w:val="vi-VN"/>
               </w:rPr>
             </w:pPr>
             <w:r>
@@ -11697,15 +11670,7 @@
                 <w:szCs w:val="24"/>
                 <w:lang w:val="vi-VN"/>
               </w:rPr>
-              <w:t xml:space="preserve">to views list of </w:t>
-            </w:r>
-            <w:r>
-              <w:rPr>
-                <w:color w:val="000000"/>
-                <w:sz w:val="24"/>
-                <w:szCs w:val="24"/>
-              </w:rPr>
-              <w:t>blog</w:t>
+              <w:t>to views list of shipper</w:t>
             </w:r>
           </w:p>
         </w:tc>
@@ -11779,14 +11744,7 @@
                 <w:szCs w:val="24"/>
                 <w:lang w:val="vi-VN"/>
               </w:rPr>
-              <w:t xml:space="preserve"> </w:t>
-            </w:r>
-            <w:r>
-              <w:rPr>
-                <w:sz w:val="24"/>
-                <w:szCs w:val="24"/>
-              </w:rPr>
-              <w:t>blog</w:t>
+              <w:t xml:space="preserve"> Comment</w:t>
             </w:r>
           </w:p>
         </w:tc>
@@ -11816,7 +11774,22 @@
                 <w:sz w:val="24"/>
                 <w:szCs w:val="24"/>
               </w:rPr>
-              <w:t>Add blog</w:t>
+              <w:t>View</w:t>
+            </w:r>
+            <w:r>
+              <w:rPr>
+                <w:sz w:val="24"/>
+                <w:szCs w:val="24"/>
+                <w:lang w:val="vi-VN"/>
+              </w:rPr>
+              <w:t xml:space="preserve"> list c</w:t>
+            </w:r>
+            <w:r>
+              <w:rPr>
+                <w:sz w:val="24"/>
+                <w:szCs w:val="24"/>
+              </w:rPr>
+              <w:t>omment</w:t>
             </w:r>
           </w:p>
         </w:tc>
@@ -11834,23 +11807,17 @@
           <w:p>
             <w:pPr>
               <w:rPr>
-                <w:sz w:val="24"/>
-                <w:szCs w:val="24"/>
-              </w:rPr>
-            </w:pPr>
-            <w:r>
-              <w:rPr>
-                <w:sz w:val="24"/>
-                <w:szCs w:val="24"/>
-              </w:rPr>
-              <w:t xml:space="preserve">This use case allows </w:t>
-            </w:r>
-            <w:r>
-              <w:rPr>
-                <w:sz w:val="24"/>
-                <w:szCs w:val="24"/>
-              </w:rPr>
-              <w:t>manage</w:t>
+                <w:color w:val="000000"/>
+                <w:sz w:val="24"/>
+                <w:szCs w:val="24"/>
+              </w:rPr>
+            </w:pPr>
+            <w:r>
+              <w:rPr>
+                <w:sz w:val="24"/>
+                <w:szCs w:val="24"/>
+              </w:rPr>
+              <w:t>This use case allows Staff</w:t>
             </w:r>
             <w:r>
               <w:rPr>
@@ -11865,14 +11832,15 @@
                 <w:sz w:val="24"/>
                 <w:szCs w:val="24"/>
               </w:rPr>
-              <w:t xml:space="preserve">to </w:t>
-            </w:r>
-            <w:r>
-              <w:rPr>
-                <w:sz w:val="24"/>
-                <w:szCs w:val="24"/>
-              </w:rPr>
-              <w:t>add a new blog</w:t>
+              <w:t>to view</w:t>
+            </w:r>
+            <w:r>
+              <w:rPr>
+                <w:sz w:val="24"/>
+                <w:szCs w:val="24"/>
+                <w:lang w:val="vi-VN"/>
+              </w:rPr>
+              <w:t xml:space="preserve"> list of comment</w:t>
             </w:r>
           </w:p>
         </w:tc>
@@ -11946,14 +11914,7 @@
                 <w:szCs w:val="24"/>
                 <w:lang w:val="vi-VN"/>
               </w:rPr>
-              <w:t xml:space="preserve"> </w:t>
-            </w:r>
-            <w:r>
-              <w:rPr>
-                <w:sz w:val="24"/>
-                <w:szCs w:val="24"/>
-              </w:rPr>
-              <w:t>blog</w:t>
+              <w:t xml:space="preserve"> Comment</w:t>
             </w:r>
           </w:p>
         </w:tc>
@@ -11983,7 +11944,7 @@
                 <w:sz w:val="24"/>
                 <w:szCs w:val="24"/>
               </w:rPr>
-              <w:t>Delete blog</w:t>
+              <w:t>Add Comment</w:t>
             </w:r>
           </w:p>
         </w:tc>
@@ -12001,23 +11962,17 @@
           <w:p>
             <w:pPr>
               <w:rPr>
-                <w:sz w:val="24"/>
-                <w:szCs w:val="24"/>
-              </w:rPr>
-            </w:pPr>
-            <w:r>
-              <w:rPr>
-                <w:sz w:val="24"/>
-                <w:szCs w:val="24"/>
-              </w:rPr>
-              <w:t xml:space="preserve">This use case allows </w:t>
-            </w:r>
-            <w:r>
-              <w:rPr>
-                <w:sz w:val="24"/>
-                <w:szCs w:val="24"/>
-              </w:rPr>
-              <w:t>manage</w:t>
+                <w:color w:val="000000"/>
+                <w:sz w:val="24"/>
+                <w:szCs w:val="24"/>
+              </w:rPr>
+            </w:pPr>
+            <w:r>
+              <w:rPr>
+                <w:sz w:val="24"/>
+                <w:szCs w:val="24"/>
+              </w:rPr>
+              <w:t>This use case allows Staff</w:t>
             </w:r>
             <w:r>
               <w:rPr>
@@ -12032,28 +11987,7 @@
                 <w:sz w:val="24"/>
                 <w:szCs w:val="24"/>
               </w:rPr>
-              <w:t xml:space="preserve">to </w:t>
-            </w:r>
-            <w:r>
-              <w:rPr>
-                <w:sz w:val="24"/>
-                <w:szCs w:val="24"/>
-              </w:rPr>
-              <w:t>delete</w:t>
-            </w:r>
-            <w:r>
-              <w:rPr>
-                <w:sz w:val="24"/>
-                <w:szCs w:val="24"/>
-              </w:rPr>
-              <w:t xml:space="preserve"> </w:t>
-            </w:r>
-            <w:r>
-              <w:rPr>
-                <w:sz w:val="24"/>
-                <w:szCs w:val="24"/>
-              </w:rPr>
-              <w:t>blog</w:t>
+              <w:t>to add a new comment</w:t>
             </w:r>
           </w:p>
         </w:tc>
@@ -12127,14 +12061,7 @@
                 <w:szCs w:val="24"/>
                 <w:lang w:val="vi-VN"/>
               </w:rPr>
-              <w:t xml:space="preserve"> </w:t>
-            </w:r>
-            <w:r>
-              <w:rPr>
-                <w:sz w:val="24"/>
-                <w:szCs w:val="24"/>
-              </w:rPr>
-              <w:t>blog</w:t>
+              <w:t xml:space="preserve"> Comment</w:t>
             </w:r>
           </w:p>
         </w:tc>
@@ -12164,7 +12091,7 @@
                 <w:sz w:val="24"/>
                 <w:szCs w:val="24"/>
               </w:rPr>
-              <w:t>Update blog</w:t>
+              <w:t>Remove Comment</w:t>
             </w:r>
           </w:p>
         </w:tc>
@@ -12182,23 +12109,17 @@
           <w:p>
             <w:pPr>
               <w:rPr>
-                <w:sz w:val="24"/>
-                <w:szCs w:val="24"/>
-              </w:rPr>
-            </w:pPr>
-            <w:r>
-              <w:rPr>
-                <w:sz w:val="24"/>
-                <w:szCs w:val="24"/>
-              </w:rPr>
-              <w:t xml:space="preserve">This use case allows </w:t>
-            </w:r>
-            <w:r>
-              <w:rPr>
-                <w:sz w:val="24"/>
-                <w:szCs w:val="24"/>
-              </w:rPr>
-              <w:t>manage</w:t>
+                <w:color w:val="000000"/>
+                <w:sz w:val="24"/>
+                <w:szCs w:val="24"/>
+              </w:rPr>
+            </w:pPr>
+            <w:r>
+              <w:rPr>
+                <w:sz w:val="24"/>
+                <w:szCs w:val="24"/>
+              </w:rPr>
+              <w:t>This use case allows Staff</w:t>
             </w:r>
             <w:r>
               <w:rPr>
@@ -12213,14 +12134,15 @@
                 <w:sz w:val="24"/>
                 <w:szCs w:val="24"/>
               </w:rPr>
-              <w:t xml:space="preserve">to </w:t>
-            </w:r>
-            <w:r>
-              <w:rPr>
-                <w:sz w:val="24"/>
-                <w:szCs w:val="24"/>
-              </w:rPr>
-              <w:t>update blog</w:t>
+              <w:t>to delete</w:t>
+            </w:r>
+            <w:r>
+              <w:rPr>
+                <w:sz w:val="24"/>
+                <w:szCs w:val="24"/>
+                <w:lang w:val="vi-VN"/>
+              </w:rPr>
+              <w:t xml:space="preserve"> comment</w:t>
             </w:r>
           </w:p>
         </w:tc>
@@ -12258,15 +12180,7 @@
                 <w:sz w:val="24"/>
                 <w:szCs w:val="24"/>
               </w:rPr>
-              <w:t>UC4</w:t>
-            </w:r>
-            <w:r>
-              <w:rPr>
-                <w:color w:val="000000"/>
-                <w:sz w:val="24"/>
-                <w:szCs w:val="24"/>
-              </w:rPr>
-              <w:t>8</w:t>
+              <w:t>UC48</w:t>
             </w:r>
           </w:p>
         </w:tc>
@@ -12294,23 +12208,22 @@
                 <w:sz w:val="24"/>
                 <w:szCs w:val="24"/>
               </w:rPr>
-              <w:t>Manager</w:t>
-            </w:r>
-          </w:p>
-          <w:p>
-            <w:pPr>
-              <w:jc w:val="center"/>
-              <w:rPr>
-                <w:sz w:val="24"/>
-                <w:szCs w:val="24"/>
-              </w:rPr>
-            </w:pPr>
-            <w:r>
-              <w:rPr>
-                <w:sz w:val="24"/>
-                <w:szCs w:val="24"/>
-              </w:rPr>
-              <w:t>Order</w:t>
+              <w:t>Manage</w:t>
+            </w:r>
+            <w:r>
+              <w:rPr>
+                <w:sz w:val="24"/>
+                <w:szCs w:val="24"/>
+                <w:lang w:val="vi-VN"/>
+              </w:rPr>
+              <w:t xml:space="preserve"> </w:t>
+            </w:r>
+            <w:r>
+              <w:rPr>
+                <w:sz w:val="24"/>
+                <w:szCs w:val="24"/>
+              </w:rPr>
+              <w:t>blog</w:t>
             </w:r>
           </w:p>
         </w:tc>
@@ -12340,7 +12253,14 @@
                 <w:sz w:val="24"/>
                 <w:szCs w:val="24"/>
               </w:rPr>
-              <w:t>View List Order</w:t>
+              <w:t xml:space="preserve">View List </w:t>
+            </w:r>
+            <w:r>
+              <w:rPr>
+                <w:sz w:val="24"/>
+                <w:szCs w:val="24"/>
+              </w:rPr>
+              <w:t>blog</w:t>
             </w:r>
           </w:p>
         </w:tc>
@@ -12358,7 +12278,6 @@
           <w:p>
             <w:pPr>
               <w:rPr>
-                <w:color w:val="000000"/>
                 <w:sz w:val="24"/>
                 <w:szCs w:val="24"/>
               </w:rPr>
@@ -12384,25 +12303,34 @@
               <w:rPr>
                 <w:sz w:val="24"/>
                 <w:szCs w:val="24"/>
-              </w:rPr>
-              <w:t>Staff</w:t>
-            </w:r>
-            <w:r>
-              <w:rPr>
+                <w:lang w:val="en" w:eastAsia="ja-JP"/>
+              </w:rPr>
+              <w:t>Manager</w:t>
+            </w:r>
+            <w:r>
+              <w:rPr>
+                <w:sz w:val="24"/>
+                <w:szCs w:val="24"/>
+                <w:lang w:val="vi-VN" w:eastAsia="ja-JP"/>
+              </w:rPr>
+              <w:t xml:space="preserve"> </w:t>
+            </w:r>
+            <w:r>
+              <w:rPr>
+                <w:color w:val="000000"/>
                 <w:sz w:val="24"/>
                 <w:szCs w:val="24"/>
                 <w:lang w:val="vi-VN"/>
               </w:rPr>
-              <w:t xml:space="preserve"> </w:t>
-            </w:r>
-            <w:r>
-              <w:rPr>
-                <w:color w:val="000000"/>
-                <w:sz w:val="24"/>
-                <w:szCs w:val="24"/>
-                <w:lang w:val="vi-VN"/>
-              </w:rPr>
-              <w:t>to views list of order history</w:t>
+              <w:t xml:space="preserve">to views list of </w:t>
+            </w:r>
+            <w:r>
+              <w:rPr>
+                <w:color w:val="000000"/>
+                <w:sz w:val="24"/>
+                <w:szCs w:val="24"/>
+              </w:rPr>
+              <w:t>blog</w:t>
             </w:r>
           </w:p>
         </w:tc>
@@ -12440,15 +12368,7 @@
                 <w:sz w:val="24"/>
                 <w:szCs w:val="24"/>
               </w:rPr>
-              <w:t>UC4</w:t>
-            </w:r>
-            <w:r>
-              <w:rPr>
-                <w:color w:val="000000"/>
-                <w:sz w:val="24"/>
-                <w:szCs w:val="24"/>
-              </w:rPr>
-              <w:t>9</w:t>
+              <w:t>UC49</w:t>
             </w:r>
           </w:p>
         </w:tc>
@@ -12476,23 +12396,22 @@
                 <w:sz w:val="24"/>
                 <w:szCs w:val="24"/>
               </w:rPr>
-              <w:t>Manager</w:t>
-            </w:r>
-          </w:p>
-          <w:p>
-            <w:pPr>
-              <w:jc w:val="center"/>
-              <w:rPr>
-                <w:sz w:val="24"/>
-                <w:szCs w:val="24"/>
-              </w:rPr>
-            </w:pPr>
-            <w:r>
-              <w:rPr>
-                <w:sz w:val="24"/>
-                <w:szCs w:val="24"/>
-              </w:rPr>
-              <w:t>Order</w:t>
+              <w:t>Manage</w:t>
+            </w:r>
+            <w:r>
+              <w:rPr>
+                <w:sz w:val="24"/>
+                <w:szCs w:val="24"/>
+                <w:lang w:val="vi-VN"/>
+              </w:rPr>
+              <w:t xml:space="preserve"> </w:t>
+            </w:r>
+            <w:r>
+              <w:rPr>
+                <w:sz w:val="24"/>
+                <w:szCs w:val="24"/>
+              </w:rPr>
+              <w:t>blog</w:t>
             </w:r>
           </w:p>
         </w:tc>
@@ -12522,22 +12441,7 @@
                 <w:sz w:val="24"/>
                 <w:szCs w:val="24"/>
               </w:rPr>
-              <w:t>View</w:t>
-            </w:r>
-            <w:r>
-              <w:rPr>
-                <w:sz w:val="24"/>
-                <w:szCs w:val="24"/>
-                <w:lang w:val="vi-VN"/>
-              </w:rPr>
-              <w:t xml:space="preserve"> s</w:t>
-            </w:r>
-            <w:r>
-              <w:rPr>
-                <w:sz w:val="24"/>
-                <w:szCs w:val="24"/>
-              </w:rPr>
-              <w:t>hipper accepting orders</w:t>
+              <w:t>Add blog</w:t>
             </w:r>
           </w:p>
         </w:tc>
@@ -12555,58 +12459,45 @@
           <w:p>
             <w:pPr>
               <w:rPr>
-                <w:color w:val="000000"/>
-                <w:sz w:val="24"/>
-                <w:szCs w:val="24"/>
-              </w:rPr>
-            </w:pPr>
-            <w:r>
-              <w:rPr>
-                <w:color w:val="000000"/>
-                <w:sz w:val="24"/>
-                <w:szCs w:val="24"/>
-              </w:rPr>
-              <w:t>This</w:t>
-            </w:r>
-            <w:r>
-              <w:rPr>
-                <w:color w:val="000000"/>
+                <w:sz w:val="24"/>
+                <w:szCs w:val="24"/>
+              </w:rPr>
+            </w:pPr>
+            <w:r>
+              <w:rPr>
+                <w:sz w:val="24"/>
+                <w:szCs w:val="24"/>
+              </w:rPr>
+              <w:t xml:space="preserve">This use case allows </w:t>
+            </w:r>
+            <w:r>
+              <w:rPr>
+                <w:sz w:val="24"/>
+                <w:szCs w:val="24"/>
+              </w:rPr>
+              <w:t>manage</w:t>
+            </w:r>
+            <w:r>
+              <w:rPr>
                 <w:sz w:val="24"/>
                 <w:szCs w:val="24"/>
                 <w:lang w:val="vi-VN"/>
               </w:rPr>
-              <w:t xml:space="preserve"> use case allows </w:t>
-            </w:r>
-            <w:r>
-              <w:rPr>
-                <w:sz w:val="24"/>
-                <w:szCs w:val="24"/>
-              </w:rPr>
-              <w:t>Staff</w:t>
-            </w:r>
-            <w:r>
-              <w:rPr>
-                <w:sz w:val="24"/>
-                <w:szCs w:val="24"/>
-                <w:lang w:val="vi-VN"/>
-              </w:rPr>
               <w:t xml:space="preserve"> </w:t>
             </w:r>
             <w:r>
               <w:rPr>
-                <w:color w:val="000000"/>
-                <w:sz w:val="24"/>
-                <w:szCs w:val="24"/>
-                <w:lang w:val="vi-VN"/>
-              </w:rPr>
-              <w:t>to views list of s</w:t>
-            </w:r>
-            <w:r>
-              <w:rPr>
-                <w:sz w:val="24"/>
-                <w:szCs w:val="24"/>
-              </w:rPr>
-              <w:t>hipper accepting orders</w:t>
+                <w:sz w:val="24"/>
+                <w:szCs w:val="24"/>
+              </w:rPr>
+              <w:t xml:space="preserve">to </w:t>
+            </w:r>
+            <w:r>
+              <w:rPr>
+                <w:sz w:val="24"/>
+                <w:szCs w:val="24"/>
+              </w:rPr>
+              <w:t>add a new blog</w:t>
             </w:r>
           </w:p>
         </w:tc>
@@ -12644,15 +12535,7 @@
                 <w:sz w:val="24"/>
                 <w:szCs w:val="24"/>
               </w:rPr>
-              <w:t>UC</w:t>
-            </w:r>
-            <w:r>
-              <w:rPr>
-                <w:color w:val="000000"/>
-                <w:sz w:val="24"/>
-                <w:szCs w:val="24"/>
-              </w:rPr>
-              <w:t>50</w:t>
+              <w:t>UC50</w:t>
             </w:r>
           </w:p>
         </w:tc>
@@ -12680,7 +12563,22 @@
                 <w:sz w:val="24"/>
                 <w:szCs w:val="24"/>
               </w:rPr>
-              <w:t>Manager</w:t>
+              <w:t>Manage</w:t>
+            </w:r>
+            <w:r>
+              <w:rPr>
+                <w:sz w:val="24"/>
+                <w:szCs w:val="24"/>
+                <w:lang w:val="vi-VN"/>
+              </w:rPr>
+              <w:t xml:space="preserve"> </w:t>
+            </w:r>
+            <w:r>
+              <w:rPr>
+                <w:sz w:val="24"/>
+                <w:szCs w:val="24"/>
+              </w:rPr>
+              <w:t>blog</w:t>
             </w:r>
           </w:p>
         </w:tc>
@@ -12703,23 +12601,14 @@
               <w:rPr>
                 <w:sz w:val="24"/>
                 <w:szCs w:val="24"/>
-                <w:lang w:val="vi-VN"/>
-              </w:rPr>
-            </w:pPr>
-            <w:r>
-              <w:rPr>
-                <w:sz w:val="24"/>
-                <w:szCs w:val="24"/>
-              </w:rPr>
-              <w:t>View</w:t>
-            </w:r>
-            <w:r>
-              <w:rPr>
-                <w:sz w:val="24"/>
-                <w:szCs w:val="24"/>
-                <w:lang w:val="vi-VN"/>
-              </w:rPr>
-              <w:t xml:space="preserve"> statistical</w:t>
+              </w:rPr>
+            </w:pPr>
+            <w:r>
+              <w:rPr>
+                <w:sz w:val="24"/>
+                <w:szCs w:val="24"/>
+              </w:rPr>
+              <w:t>Delete blog</w:t>
             </w:r>
           </w:p>
         </w:tc>
@@ -12737,28 +12626,59 @@
           <w:p>
             <w:pPr>
               <w:rPr>
-                <w:color w:val="000000"/>
+                <w:sz w:val="24"/>
+                <w:szCs w:val="24"/>
+              </w:rPr>
+            </w:pPr>
+            <w:r>
+              <w:rPr>
+                <w:sz w:val="24"/>
+                <w:szCs w:val="24"/>
+              </w:rPr>
+              <w:t xml:space="preserve">This use case allows </w:t>
+            </w:r>
+            <w:r>
+              <w:rPr>
+                <w:sz w:val="24"/>
+                <w:szCs w:val="24"/>
+              </w:rPr>
+              <w:t>manage</w:t>
+            </w:r>
+            <w:r>
+              <w:rPr>
                 <w:sz w:val="24"/>
                 <w:szCs w:val="24"/>
                 <w:lang w:val="vi-VN"/>
               </w:rPr>
-            </w:pPr>
-            <w:r>
-              <w:rPr>
-                <w:color w:val="000000"/>
-                <w:sz w:val="24"/>
-                <w:szCs w:val="24"/>
-              </w:rPr>
-              <w:t>This</w:t>
-            </w:r>
-            <w:r>
-              <w:rPr>
-                <w:color w:val="000000"/>
-                <w:sz w:val="24"/>
-                <w:szCs w:val="24"/>
-                <w:lang w:val="vi-VN"/>
-              </w:rPr>
-              <w:t xml:space="preserve"> use case allows Manager to views statistical of shop</w:t>
+              <w:t xml:space="preserve"> </w:t>
+            </w:r>
+            <w:r>
+              <w:rPr>
+                <w:sz w:val="24"/>
+                <w:szCs w:val="24"/>
+              </w:rPr>
+              <w:t xml:space="preserve">to </w:t>
+            </w:r>
+            <w:r>
+              <w:rPr>
+                <w:sz w:val="24"/>
+                <w:szCs w:val="24"/>
+              </w:rPr>
+              <w:t>delete</w:t>
+            </w:r>
+            <w:r>
+              <w:rPr>
+                <w:sz w:val="24"/>
+                <w:szCs w:val="24"/>
+              </w:rPr>
+              <w:t xml:space="preserve"> </w:t>
+            </w:r>
+            <w:r>
+              <w:rPr>
+                <w:sz w:val="24"/>
+                <w:szCs w:val="24"/>
+              </w:rPr>
+              <w:t>blog</w:t>
             </w:r>
           </w:p>
         </w:tc>
@@ -12796,15 +12716,7 @@
                 <w:sz w:val="24"/>
                 <w:szCs w:val="24"/>
               </w:rPr>
-              <w:t>UC</w:t>
-            </w:r>
-            <w:r>
-              <w:rPr>
-                <w:color w:val="000000"/>
-                <w:sz w:val="24"/>
-                <w:szCs w:val="24"/>
-              </w:rPr>
-              <w:t>51</w:t>
+              <w:t>UC51</w:t>
             </w:r>
           </w:p>
         </w:tc>
@@ -12825,31 +12737,29 @@
               <w:rPr>
                 <w:sz w:val="24"/>
                 <w:szCs w:val="24"/>
+              </w:rPr>
+            </w:pPr>
+            <w:r>
+              <w:rPr>
+                <w:sz w:val="24"/>
+                <w:szCs w:val="24"/>
+              </w:rPr>
+              <w:t>Manage</w:t>
+            </w:r>
+            <w:r>
+              <w:rPr>
+                <w:sz w:val="24"/>
+                <w:szCs w:val="24"/>
                 <w:lang w:val="vi-VN"/>
               </w:rPr>
-            </w:pPr>
-            <w:r>
-              <w:rPr>
-                <w:sz w:val="24"/>
-                <w:szCs w:val="24"/>
-              </w:rPr>
-              <w:t>Manage</w:t>
-            </w:r>
-            <w:r>
-              <w:rPr>
-                <w:sz w:val="24"/>
-                <w:szCs w:val="24"/>
-                <w:lang w:val="vi-VN"/>
-              </w:rPr>
               <w:t xml:space="preserve"> </w:t>
             </w:r>
             <w:r>
               <w:rPr>
                 <w:sz w:val="24"/>
                 <w:szCs w:val="24"/>
-                <w:lang w:val="vi-VN"/>
-              </w:rPr>
-              <w:t>Staff</w:t>
+              </w:rPr>
+              <w:t>blog</w:t>
             </w:r>
           </w:p>
         </w:tc>
@@ -12872,31 +12782,14 @@
               <w:rPr>
                 <w:sz w:val="24"/>
                 <w:szCs w:val="24"/>
-                <w:lang w:val="vi-VN"/>
-              </w:rPr>
-            </w:pPr>
-            <w:r>
-              <w:rPr>
-                <w:sz w:val="24"/>
-                <w:szCs w:val="24"/>
-              </w:rPr>
-              <w:t>View</w:t>
-            </w:r>
-            <w:r>
-              <w:rPr>
-                <w:sz w:val="24"/>
-                <w:szCs w:val="24"/>
-                <w:lang w:val="vi-VN"/>
-              </w:rPr>
-              <w:t xml:space="preserve"> list </w:t>
-            </w:r>
-            <w:r>
-              <w:rPr>
-                <w:sz w:val="24"/>
-                <w:szCs w:val="24"/>
-                <w:lang w:val="vi-VN"/>
-              </w:rPr>
-              <w:t>staff</w:t>
+              </w:rPr>
+            </w:pPr>
+            <w:r>
+              <w:rPr>
+                <w:sz w:val="24"/>
+                <w:szCs w:val="24"/>
+              </w:rPr>
+              <w:t>Update blog</w:t>
             </w:r>
           </w:p>
         </w:tc>
@@ -12914,7 +12807,6 @@
           <w:p>
             <w:pPr>
               <w:rPr>
-                <w:color w:val="000000"/>
                 <w:sz w:val="24"/>
                 <w:szCs w:val="24"/>
               </w:rPr>
@@ -12928,35 +12820,32 @@
             </w:r>
             <w:r>
               <w:rPr>
-                <w:color w:val="000000"/>
+                <w:sz w:val="24"/>
+                <w:szCs w:val="24"/>
+              </w:rPr>
+              <w:t>manage</w:t>
+            </w:r>
+            <w:r>
+              <w:rPr>
                 <w:sz w:val="24"/>
                 <w:szCs w:val="24"/>
                 <w:lang w:val="vi-VN"/>
               </w:rPr>
-              <w:t xml:space="preserve">Manager </w:t>
-            </w:r>
-            <w:r>
-              <w:rPr>
-                <w:sz w:val="24"/>
-                <w:szCs w:val="24"/>
-              </w:rPr>
-              <w:t>to view</w:t>
-            </w:r>
-            <w:r>
-              <w:rPr>
-                <w:sz w:val="24"/>
-                <w:szCs w:val="24"/>
-                <w:lang w:val="vi-VN"/>
-              </w:rPr>
-              <w:t xml:space="preserve"> list of </w:t>
-            </w:r>
-            <w:r>
-              <w:rPr>
-                <w:sz w:val="24"/>
-                <w:szCs w:val="24"/>
-                <w:lang w:val="vi-VN"/>
-              </w:rPr>
-              <w:t>staff</w:t>
+              <w:t xml:space="preserve"> </w:t>
+            </w:r>
+            <w:r>
+              <w:rPr>
+                <w:sz w:val="24"/>
+                <w:szCs w:val="24"/>
+              </w:rPr>
+              <w:t xml:space="preserve">to </w:t>
+            </w:r>
+            <w:r>
+              <w:rPr>
+                <w:sz w:val="24"/>
+                <w:szCs w:val="24"/>
+              </w:rPr>
+              <w:t>update blog</w:t>
             </w:r>
           </w:p>
         </w:tc>
@@ -12994,15 +12883,8 @@
                 <w:sz w:val="24"/>
                 <w:szCs w:val="24"/>
               </w:rPr>
-              <w:t>UC</w:t>
-            </w:r>
-            <w:r>
-              <w:rPr>
-                <w:color w:val="000000"/>
-                <w:sz w:val="24"/>
-                <w:szCs w:val="24"/>
-              </w:rPr>
-              <w:t>52</w:t>
+              <w:lastRenderedPageBreak/>
+              <w:t>UC52</w:t>
             </w:r>
           </w:p>
         </w:tc>
@@ -13030,23 +12912,23 @@
                 <w:sz w:val="24"/>
                 <w:szCs w:val="24"/>
               </w:rPr>
-              <w:t>Manage</w:t>
-            </w:r>
-            <w:r>
-              <w:rPr>
-                <w:sz w:val="24"/>
-                <w:szCs w:val="24"/>
-                <w:lang w:val="vi-VN"/>
-              </w:rPr>
-              <w:t xml:space="preserve"> </w:t>
-            </w:r>
-            <w:r>
-              <w:rPr>
-                <w:sz w:val="24"/>
-                <w:szCs w:val="24"/>
-                <w:lang w:val="vi-VN"/>
-              </w:rPr>
-              <w:t>Staff</w:t>
+              <w:t>Manager</w:t>
+            </w:r>
+          </w:p>
+          <w:p>
+            <w:pPr>
+              <w:jc w:val="center"/>
+              <w:rPr>
+                <w:sz w:val="24"/>
+                <w:szCs w:val="24"/>
+              </w:rPr>
+            </w:pPr>
+            <w:r>
+              <w:rPr>
+                <w:sz w:val="24"/>
+                <w:szCs w:val="24"/>
+              </w:rPr>
+              <w:t>Order</w:t>
             </w:r>
           </w:p>
         </w:tc>
@@ -13076,15 +12958,7 @@
                 <w:sz w:val="24"/>
                 <w:szCs w:val="24"/>
               </w:rPr>
-              <w:t xml:space="preserve">Add </w:t>
-            </w:r>
-            <w:r>
-              <w:rPr>
-                <w:sz w:val="24"/>
-                <w:szCs w:val="24"/>
-                <w:lang w:val="vi-VN"/>
-              </w:rPr>
-              <w:t>Staff</w:t>
+              <w:t>View List Order</w:t>
             </w:r>
           </w:p>
         </w:tc>
@@ -13109,10 +12983,11 @@
             </w:pPr>
             <w:r>
               <w:rPr>
-                <w:sz w:val="24"/>
-                <w:szCs w:val="24"/>
-              </w:rPr>
-              <w:t xml:space="preserve">This use case allows </w:t>
+                <w:color w:val="000000"/>
+                <w:sz w:val="24"/>
+                <w:szCs w:val="24"/>
+              </w:rPr>
+              <w:t>This</w:t>
             </w:r>
             <w:r>
               <w:rPr>
@@ -13121,14 +12996,14 @@
                 <w:szCs w:val="24"/>
                 <w:lang w:val="vi-VN"/>
               </w:rPr>
-              <w:t xml:space="preserve">Manager </w:t>
-            </w:r>
-            <w:r>
-              <w:rPr>
-                <w:sz w:val="24"/>
-                <w:szCs w:val="24"/>
-              </w:rPr>
-              <w:t>to add</w:t>
+              <w:t xml:space="preserve"> use case allows </w:t>
+            </w:r>
+            <w:r>
+              <w:rPr>
+                <w:sz w:val="24"/>
+                <w:szCs w:val="24"/>
+              </w:rPr>
+              <w:t>Staff</w:t>
             </w:r>
             <w:r>
               <w:rPr>
@@ -13136,15 +13011,16 @@
                 <w:szCs w:val="24"/>
                 <w:lang w:val="vi-VN"/>
               </w:rPr>
-              <w:t xml:space="preserve"> a new </w:t>
-            </w:r>
-            <w:r>
-              <w:rPr>
+              <w:t xml:space="preserve"> </w:t>
+            </w:r>
+            <w:r>
+              <w:rPr>
+                <w:color w:val="000000"/>
                 <w:sz w:val="24"/>
                 <w:szCs w:val="24"/>
                 <w:lang w:val="vi-VN"/>
               </w:rPr>
-              <w:t>staff</w:t>
+              <w:t>to views list of order history</w:t>
             </w:r>
           </w:p>
         </w:tc>
@@ -13182,16 +13058,7 @@
                 <w:sz w:val="24"/>
                 <w:szCs w:val="24"/>
               </w:rPr>
-              <w:lastRenderedPageBreak/>
-              <w:t>UC</w:t>
-            </w:r>
-            <w:r>
-              <w:rPr>
-                <w:color w:val="000000"/>
-                <w:sz w:val="24"/>
-                <w:szCs w:val="24"/>
-              </w:rPr>
-              <w:t>53</w:t>
+              <w:t>UC53</w:t>
             </w:r>
           </w:p>
         </w:tc>
@@ -13219,23 +13086,23 @@
                 <w:sz w:val="24"/>
                 <w:szCs w:val="24"/>
               </w:rPr>
-              <w:t>Manage</w:t>
-            </w:r>
-            <w:r>
-              <w:rPr>
-                <w:sz w:val="24"/>
-                <w:szCs w:val="24"/>
-                <w:lang w:val="vi-VN"/>
-              </w:rPr>
-              <w:t xml:space="preserve"> </w:t>
-            </w:r>
-            <w:r>
-              <w:rPr>
-                <w:sz w:val="24"/>
-                <w:szCs w:val="24"/>
-                <w:lang w:val="vi-VN"/>
-              </w:rPr>
-              <w:t>Staff</w:t>
+              <w:t>Manager</w:t>
+            </w:r>
+          </w:p>
+          <w:p>
+            <w:pPr>
+              <w:jc w:val="center"/>
+              <w:rPr>
+                <w:sz w:val="24"/>
+                <w:szCs w:val="24"/>
+              </w:rPr>
+            </w:pPr>
+            <w:r>
+              <w:rPr>
+                <w:sz w:val="24"/>
+                <w:szCs w:val="24"/>
+              </w:rPr>
+              <w:t>Order</w:t>
             </w:r>
           </w:p>
         </w:tc>
@@ -13265,7 +13132,7 @@
                 <w:sz w:val="24"/>
                 <w:szCs w:val="24"/>
               </w:rPr>
-              <w:t xml:space="preserve">Update </w:t>
+              <w:t>View</w:t>
             </w:r>
             <w:r>
               <w:rPr>
@@ -13273,7 +13140,14 @@
                 <w:szCs w:val="24"/>
                 <w:lang w:val="vi-VN"/>
               </w:rPr>
-              <w:t>Staff</w:t>
+              <w:t xml:space="preserve"> s</w:t>
+            </w:r>
+            <w:r>
+              <w:rPr>
+                <w:sz w:val="24"/>
+                <w:szCs w:val="24"/>
+              </w:rPr>
+              <w:t>hipper accepting orders</w:t>
             </w:r>
           </w:p>
         </w:tc>
@@ -13298,10 +13172,11 @@
             </w:pPr>
             <w:r>
               <w:rPr>
-                <w:sz w:val="24"/>
-                <w:szCs w:val="24"/>
-              </w:rPr>
-              <w:t xml:space="preserve">This use case allows </w:t>
+                <w:color w:val="000000"/>
+                <w:sz w:val="24"/>
+                <w:szCs w:val="24"/>
+              </w:rPr>
+              <w:t>This</w:t>
             </w:r>
             <w:r>
               <w:rPr>
@@ -13310,14 +13185,14 @@
                 <w:szCs w:val="24"/>
                 <w:lang w:val="vi-VN"/>
               </w:rPr>
-              <w:t xml:space="preserve">Manager </w:t>
-            </w:r>
-            <w:r>
-              <w:rPr>
-                <w:sz w:val="24"/>
-                <w:szCs w:val="24"/>
-              </w:rPr>
-              <w:t>to update</w:t>
+              <w:t xml:space="preserve"> use case allows </w:t>
+            </w:r>
+            <w:r>
+              <w:rPr>
+                <w:sz w:val="24"/>
+                <w:szCs w:val="24"/>
+              </w:rPr>
+              <w:t>Staff</w:t>
             </w:r>
             <w:r>
               <w:rPr>
@@ -13329,11 +13204,19 @@
             </w:r>
             <w:r>
               <w:rPr>
+                <w:color w:val="000000"/>
                 <w:sz w:val="24"/>
                 <w:szCs w:val="24"/>
                 <w:lang w:val="vi-VN"/>
               </w:rPr>
-              <w:t>staff</w:t>
+              <w:t>to views list of s</w:t>
+            </w:r>
+            <w:r>
+              <w:rPr>
+                <w:sz w:val="24"/>
+                <w:szCs w:val="24"/>
+              </w:rPr>
+              <w:t>hipper accepting orders</w:t>
             </w:r>
           </w:p>
         </w:tc>
@@ -13371,15 +13254,7 @@
                 <w:sz w:val="24"/>
                 <w:szCs w:val="24"/>
               </w:rPr>
-              <w:t>UC5</w:t>
-            </w:r>
-            <w:r>
-              <w:rPr>
-                <w:color w:val="000000"/>
-                <w:sz w:val="24"/>
-                <w:szCs w:val="24"/>
-              </w:rPr>
-              <w:t>4</w:t>
+              <w:t>UC54</w:t>
             </w:r>
           </w:p>
         </w:tc>
@@ -13407,23 +13282,7 @@
                 <w:sz w:val="24"/>
                 <w:szCs w:val="24"/>
               </w:rPr>
-              <w:t>Manage</w:t>
-            </w:r>
-            <w:r>
-              <w:rPr>
-                <w:sz w:val="24"/>
-                <w:szCs w:val="24"/>
-                <w:lang w:val="vi-VN"/>
-              </w:rPr>
-              <w:t xml:space="preserve"> </w:t>
-            </w:r>
-            <w:r>
-              <w:rPr>
-                <w:sz w:val="24"/>
-                <w:szCs w:val="24"/>
-                <w:lang w:val="vi-VN"/>
-              </w:rPr>
-              <w:t>Staff</w:t>
+              <w:t>Manager</w:t>
             </w:r>
           </w:p>
         </w:tc>
@@ -13454,7 +13313,7 @@
                 <w:sz w:val="24"/>
                 <w:szCs w:val="24"/>
               </w:rPr>
-              <w:t>Delete</w:t>
+              <w:t>View</w:t>
             </w:r>
             <w:r>
               <w:rPr>
@@ -13462,15 +13321,7 @@
                 <w:szCs w:val="24"/>
                 <w:lang w:val="vi-VN"/>
               </w:rPr>
-              <w:t xml:space="preserve"> </w:t>
-            </w:r>
-            <w:r>
-              <w:rPr>
-                <w:sz w:val="24"/>
-                <w:szCs w:val="24"/>
-                <w:lang w:val="vi-VN"/>
-              </w:rPr>
-              <w:t>Staff</w:t>
+              <w:t xml:space="preserve"> statistical</w:t>
             </w:r>
           </w:p>
         </w:tc>
@@ -13491,6 +13342,159 @@
                 <w:color w:val="000000"/>
                 <w:sz w:val="24"/>
                 <w:szCs w:val="24"/>
+                <w:lang w:val="vi-VN"/>
+              </w:rPr>
+            </w:pPr>
+            <w:r>
+              <w:rPr>
+                <w:color w:val="000000"/>
+                <w:sz w:val="24"/>
+                <w:szCs w:val="24"/>
+              </w:rPr>
+              <w:t>This</w:t>
+            </w:r>
+            <w:r>
+              <w:rPr>
+                <w:color w:val="000000"/>
+                <w:sz w:val="24"/>
+                <w:szCs w:val="24"/>
+                <w:lang w:val="vi-VN"/>
+              </w:rPr>
+              <w:t xml:space="preserve"> use case allows Manager to views statistical of shop</w:t>
+            </w:r>
+          </w:p>
+        </w:tc>
+      </w:tr>
+      <w:tr>
+        <w:trPr>
+          <w:trHeight w:val="288"/>
+        </w:trPr>
+        <w:tc>
+          <w:tcPr>
+            <w:tcW w:w="790" w:type="dxa"/>
+            <w:tcBorders>
+              <w:top w:val="single" w:sz="4" w:space="0" w:color="auto"/>
+              <w:left w:val="single" w:sz="4" w:space="0" w:color="auto"/>
+              <w:bottom w:val="single" w:sz="4" w:space="0" w:color="auto"/>
+              <w:right w:val="single" w:sz="4" w:space="0" w:color="auto"/>
+            </w:tcBorders>
+            <w:vAlign w:val="center"/>
+          </w:tcPr>
+          <w:p>
+            <w:pPr>
+              <w:tabs>
+                <w:tab w:val="left" w:pos="708"/>
+              </w:tabs>
+              <w:jc w:val="center"/>
+              <w:rPr>
+                <w:color w:val="000000"/>
+                <w:sz w:val="24"/>
+                <w:szCs w:val="24"/>
+              </w:rPr>
+            </w:pPr>
+            <w:r>
+              <w:rPr>
+                <w:color w:val="000000"/>
+                <w:sz w:val="24"/>
+                <w:szCs w:val="24"/>
+              </w:rPr>
+              <w:t>UC55</w:t>
+            </w:r>
+          </w:p>
+        </w:tc>
+        <w:tc>
+          <w:tcPr>
+            <w:tcW w:w="1596" w:type="dxa"/>
+            <w:tcBorders>
+              <w:top w:val="single" w:sz="4" w:space="0" w:color="auto"/>
+              <w:left w:val="nil"/>
+              <w:bottom w:val="single" w:sz="4" w:space="0" w:color="auto"/>
+              <w:right w:val="single" w:sz="4" w:space="0" w:color="auto"/>
+            </w:tcBorders>
+            <w:vAlign w:val="center"/>
+          </w:tcPr>
+          <w:p>
+            <w:pPr>
+              <w:jc w:val="center"/>
+              <w:rPr>
+                <w:sz w:val="24"/>
+                <w:szCs w:val="24"/>
+                <w:lang w:val="vi-VN"/>
+              </w:rPr>
+            </w:pPr>
+            <w:r>
+              <w:rPr>
+                <w:sz w:val="24"/>
+                <w:szCs w:val="24"/>
+              </w:rPr>
+              <w:t>Manage</w:t>
+            </w:r>
+            <w:r>
+              <w:rPr>
+                <w:sz w:val="24"/>
+                <w:szCs w:val="24"/>
+                <w:lang w:val="vi-VN"/>
+              </w:rPr>
+              <w:t xml:space="preserve"> Staff</w:t>
+            </w:r>
+          </w:p>
+        </w:tc>
+        <w:tc>
+          <w:tcPr>
+            <w:tcW w:w="2064" w:type="dxa"/>
+            <w:tcBorders>
+              <w:top w:val="single" w:sz="4" w:space="0" w:color="auto"/>
+              <w:left w:val="single" w:sz="4" w:space="0" w:color="auto"/>
+              <w:bottom w:val="single" w:sz="4" w:space="0" w:color="auto"/>
+              <w:right w:val="single" w:sz="4" w:space="0" w:color="auto"/>
+            </w:tcBorders>
+            <w:shd w:val="clear" w:color="auto" w:fill="auto"/>
+            <w:noWrap/>
+            <w:vAlign w:val="center"/>
+          </w:tcPr>
+          <w:p>
+            <w:pPr>
+              <w:jc w:val="center"/>
+              <w:rPr>
+                <w:sz w:val="24"/>
+                <w:szCs w:val="24"/>
+                <w:lang w:val="vi-VN"/>
+              </w:rPr>
+            </w:pPr>
+            <w:r>
+              <w:rPr>
+                <w:sz w:val="24"/>
+                <w:szCs w:val="24"/>
+              </w:rPr>
+              <w:t>View</w:t>
+            </w:r>
+            <w:r>
+              <w:rPr>
+                <w:sz w:val="24"/>
+                <w:szCs w:val="24"/>
+                <w:lang w:val="vi-VN"/>
+              </w:rPr>
+              <w:t xml:space="preserve"> list staff</w:t>
+            </w:r>
+          </w:p>
+        </w:tc>
+        <w:tc>
+          <w:tcPr>
+            <w:tcW w:w="4481" w:type="dxa"/>
+            <w:tcBorders>
+              <w:top w:val="single" w:sz="4" w:space="0" w:color="auto"/>
+              <w:left w:val="nil"/>
+              <w:bottom w:val="single" w:sz="4" w:space="0" w:color="auto"/>
+              <w:right w:val="single" w:sz="4" w:space="0" w:color="auto"/>
+            </w:tcBorders>
+            <w:vAlign w:val="center"/>
+          </w:tcPr>
+          <w:p>
+            <w:pPr>
+              <w:rPr>
+                <w:color w:val="000000"/>
+                <w:sz w:val="24"/>
+                <w:szCs w:val="24"/>
               </w:rPr>
             </w:pPr>
             <w:r>
@@ -13514,6 +13518,499 @@
                 <w:sz w:val="24"/>
                 <w:szCs w:val="24"/>
               </w:rPr>
+              <w:t>to view</w:t>
+            </w:r>
+            <w:r>
+              <w:rPr>
+                <w:sz w:val="24"/>
+                <w:szCs w:val="24"/>
+                <w:lang w:val="vi-VN"/>
+              </w:rPr>
+              <w:t xml:space="preserve"> list of staff</w:t>
+            </w:r>
+          </w:p>
+        </w:tc>
+      </w:tr>
+      <w:tr>
+        <w:trPr>
+          <w:trHeight w:val="288"/>
+        </w:trPr>
+        <w:tc>
+          <w:tcPr>
+            <w:tcW w:w="790" w:type="dxa"/>
+            <w:tcBorders>
+              <w:top w:val="single" w:sz="4" w:space="0" w:color="auto"/>
+              <w:left w:val="single" w:sz="4" w:space="0" w:color="auto"/>
+              <w:bottom w:val="single" w:sz="4" w:space="0" w:color="auto"/>
+              <w:right w:val="single" w:sz="4" w:space="0" w:color="auto"/>
+            </w:tcBorders>
+            <w:vAlign w:val="center"/>
+          </w:tcPr>
+          <w:p>
+            <w:pPr>
+              <w:tabs>
+                <w:tab w:val="left" w:pos="708"/>
+              </w:tabs>
+              <w:jc w:val="center"/>
+              <w:rPr>
+                <w:color w:val="000000"/>
+                <w:sz w:val="24"/>
+                <w:szCs w:val="24"/>
+              </w:rPr>
+            </w:pPr>
+            <w:r>
+              <w:rPr>
+                <w:color w:val="000000"/>
+                <w:sz w:val="24"/>
+                <w:szCs w:val="24"/>
+              </w:rPr>
+              <w:t>UC56</w:t>
+            </w:r>
+          </w:p>
+        </w:tc>
+        <w:tc>
+          <w:tcPr>
+            <w:tcW w:w="1596" w:type="dxa"/>
+            <w:tcBorders>
+              <w:top w:val="single" w:sz="4" w:space="0" w:color="auto"/>
+              <w:left w:val="nil"/>
+              <w:bottom w:val="single" w:sz="4" w:space="0" w:color="auto"/>
+              <w:right w:val="single" w:sz="4" w:space="0" w:color="auto"/>
+            </w:tcBorders>
+            <w:vAlign w:val="center"/>
+          </w:tcPr>
+          <w:p>
+            <w:pPr>
+              <w:jc w:val="center"/>
+              <w:rPr>
+                <w:sz w:val="24"/>
+                <w:szCs w:val="24"/>
+              </w:rPr>
+            </w:pPr>
+            <w:r>
+              <w:rPr>
+                <w:sz w:val="24"/>
+                <w:szCs w:val="24"/>
+              </w:rPr>
+              <w:t>Manage</w:t>
+            </w:r>
+            <w:r>
+              <w:rPr>
+                <w:sz w:val="24"/>
+                <w:szCs w:val="24"/>
+                <w:lang w:val="vi-VN"/>
+              </w:rPr>
+              <w:t xml:space="preserve"> Staff</w:t>
+            </w:r>
+          </w:p>
+        </w:tc>
+        <w:tc>
+          <w:tcPr>
+            <w:tcW w:w="2064" w:type="dxa"/>
+            <w:tcBorders>
+              <w:top w:val="single" w:sz="4" w:space="0" w:color="auto"/>
+              <w:left w:val="single" w:sz="4" w:space="0" w:color="auto"/>
+              <w:bottom w:val="single" w:sz="4" w:space="0" w:color="auto"/>
+              <w:right w:val="single" w:sz="4" w:space="0" w:color="auto"/>
+            </w:tcBorders>
+            <w:shd w:val="clear" w:color="auto" w:fill="auto"/>
+            <w:noWrap/>
+            <w:vAlign w:val="center"/>
+          </w:tcPr>
+          <w:p>
+            <w:pPr>
+              <w:jc w:val="center"/>
+              <w:rPr>
+                <w:sz w:val="24"/>
+                <w:szCs w:val="24"/>
+              </w:rPr>
+            </w:pPr>
+            <w:r>
+              <w:rPr>
+                <w:sz w:val="24"/>
+                <w:szCs w:val="24"/>
+              </w:rPr>
+              <w:t xml:space="preserve">Add </w:t>
+            </w:r>
+            <w:r>
+              <w:rPr>
+                <w:sz w:val="24"/>
+                <w:szCs w:val="24"/>
+                <w:lang w:val="vi-VN"/>
+              </w:rPr>
+              <w:t>Staff</w:t>
+            </w:r>
+          </w:p>
+        </w:tc>
+        <w:tc>
+          <w:tcPr>
+            <w:tcW w:w="4481" w:type="dxa"/>
+            <w:tcBorders>
+              <w:top w:val="single" w:sz="4" w:space="0" w:color="auto"/>
+              <w:left w:val="nil"/>
+              <w:bottom w:val="single" w:sz="4" w:space="0" w:color="auto"/>
+              <w:right w:val="single" w:sz="4" w:space="0" w:color="auto"/>
+            </w:tcBorders>
+            <w:vAlign w:val="center"/>
+          </w:tcPr>
+          <w:p>
+            <w:pPr>
+              <w:rPr>
+                <w:color w:val="000000"/>
+                <w:sz w:val="24"/>
+                <w:szCs w:val="24"/>
+              </w:rPr>
+            </w:pPr>
+            <w:r>
+              <w:rPr>
+                <w:sz w:val="24"/>
+                <w:szCs w:val="24"/>
+              </w:rPr>
+              <w:t xml:space="preserve">This use case allows </w:t>
+            </w:r>
+            <w:r>
+              <w:rPr>
+                <w:color w:val="000000"/>
+                <w:sz w:val="24"/>
+                <w:szCs w:val="24"/>
+                <w:lang w:val="vi-VN"/>
+              </w:rPr>
+              <w:t xml:space="preserve">Manager </w:t>
+            </w:r>
+            <w:r>
+              <w:rPr>
+                <w:sz w:val="24"/>
+                <w:szCs w:val="24"/>
+              </w:rPr>
+              <w:t>to add</w:t>
+            </w:r>
+            <w:r>
+              <w:rPr>
+                <w:sz w:val="24"/>
+                <w:szCs w:val="24"/>
+                <w:lang w:val="vi-VN"/>
+              </w:rPr>
+              <w:t xml:space="preserve"> a new staff</w:t>
+            </w:r>
+          </w:p>
+        </w:tc>
+      </w:tr>
+      <w:tr>
+        <w:trPr>
+          <w:trHeight w:val="288"/>
+        </w:trPr>
+        <w:tc>
+          <w:tcPr>
+            <w:tcW w:w="790" w:type="dxa"/>
+            <w:tcBorders>
+              <w:top w:val="single" w:sz="4" w:space="0" w:color="auto"/>
+              <w:left w:val="single" w:sz="4" w:space="0" w:color="auto"/>
+              <w:bottom w:val="single" w:sz="4" w:space="0" w:color="auto"/>
+              <w:right w:val="single" w:sz="4" w:space="0" w:color="auto"/>
+            </w:tcBorders>
+            <w:vAlign w:val="center"/>
+          </w:tcPr>
+          <w:p>
+            <w:pPr>
+              <w:tabs>
+                <w:tab w:val="left" w:pos="708"/>
+              </w:tabs>
+              <w:jc w:val="center"/>
+              <w:rPr>
+                <w:color w:val="000000"/>
+                <w:sz w:val="24"/>
+                <w:szCs w:val="24"/>
+              </w:rPr>
+            </w:pPr>
+            <w:r>
+              <w:rPr>
+                <w:color w:val="000000"/>
+                <w:sz w:val="24"/>
+                <w:szCs w:val="24"/>
+              </w:rPr>
+              <w:t>UC57</w:t>
+            </w:r>
+          </w:p>
+        </w:tc>
+        <w:tc>
+          <w:tcPr>
+            <w:tcW w:w="1596" w:type="dxa"/>
+            <w:tcBorders>
+              <w:top w:val="single" w:sz="4" w:space="0" w:color="auto"/>
+              <w:left w:val="nil"/>
+              <w:bottom w:val="single" w:sz="4" w:space="0" w:color="auto"/>
+              <w:right w:val="single" w:sz="4" w:space="0" w:color="auto"/>
+            </w:tcBorders>
+            <w:vAlign w:val="center"/>
+          </w:tcPr>
+          <w:p>
+            <w:pPr>
+              <w:jc w:val="center"/>
+              <w:rPr>
+                <w:sz w:val="24"/>
+                <w:szCs w:val="24"/>
+              </w:rPr>
+            </w:pPr>
+            <w:r>
+              <w:rPr>
+                <w:sz w:val="24"/>
+                <w:szCs w:val="24"/>
+              </w:rPr>
+              <w:t>Manage</w:t>
+            </w:r>
+            <w:r>
+              <w:rPr>
+                <w:sz w:val="24"/>
+                <w:szCs w:val="24"/>
+                <w:lang w:val="vi-VN"/>
+              </w:rPr>
+              <w:t xml:space="preserve"> Staff</w:t>
+            </w:r>
+          </w:p>
+        </w:tc>
+        <w:tc>
+          <w:tcPr>
+            <w:tcW w:w="2064" w:type="dxa"/>
+            <w:tcBorders>
+              <w:top w:val="single" w:sz="4" w:space="0" w:color="auto"/>
+              <w:left w:val="single" w:sz="4" w:space="0" w:color="auto"/>
+              <w:bottom w:val="single" w:sz="4" w:space="0" w:color="auto"/>
+              <w:right w:val="single" w:sz="4" w:space="0" w:color="auto"/>
+            </w:tcBorders>
+            <w:shd w:val="clear" w:color="auto" w:fill="auto"/>
+            <w:noWrap/>
+            <w:vAlign w:val="center"/>
+          </w:tcPr>
+          <w:p>
+            <w:pPr>
+              <w:jc w:val="center"/>
+              <w:rPr>
+                <w:sz w:val="24"/>
+                <w:szCs w:val="24"/>
+              </w:rPr>
+            </w:pPr>
+            <w:r>
+              <w:rPr>
+                <w:sz w:val="24"/>
+                <w:szCs w:val="24"/>
+              </w:rPr>
+              <w:t xml:space="preserve">Update </w:t>
+            </w:r>
+            <w:r>
+              <w:rPr>
+                <w:sz w:val="24"/>
+                <w:szCs w:val="24"/>
+                <w:lang w:val="vi-VN"/>
+              </w:rPr>
+              <w:t>Staff</w:t>
+            </w:r>
+          </w:p>
+        </w:tc>
+        <w:tc>
+          <w:tcPr>
+            <w:tcW w:w="4481" w:type="dxa"/>
+            <w:tcBorders>
+              <w:top w:val="single" w:sz="4" w:space="0" w:color="auto"/>
+              <w:left w:val="nil"/>
+              <w:bottom w:val="single" w:sz="4" w:space="0" w:color="auto"/>
+              <w:right w:val="single" w:sz="4" w:space="0" w:color="auto"/>
+            </w:tcBorders>
+            <w:vAlign w:val="center"/>
+          </w:tcPr>
+          <w:p>
+            <w:pPr>
+              <w:rPr>
+                <w:color w:val="000000"/>
+                <w:sz w:val="24"/>
+                <w:szCs w:val="24"/>
+              </w:rPr>
+            </w:pPr>
+            <w:r>
+              <w:rPr>
+                <w:sz w:val="24"/>
+                <w:szCs w:val="24"/>
+              </w:rPr>
+              <w:t xml:space="preserve">This use case allows </w:t>
+            </w:r>
+            <w:r>
+              <w:rPr>
+                <w:color w:val="000000"/>
+                <w:sz w:val="24"/>
+                <w:szCs w:val="24"/>
+                <w:lang w:val="vi-VN"/>
+              </w:rPr>
+              <w:t xml:space="preserve">Manager </w:t>
+            </w:r>
+            <w:r>
+              <w:rPr>
+                <w:sz w:val="24"/>
+                <w:szCs w:val="24"/>
+              </w:rPr>
+              <w:t>to update</w:t>
+            </w:r>
+            <w:r>
+              <w:rPr>
+                <w:sz w:val="24"/>
+                <w:szCs w:val="24"/>
+                <w:lang w:val="vi-VN"/>
+              </w:rPr>
+              <w:t xml:space="preserve"> staff</w:t>
+            </w:r>
+          </w:p>
+        </w:tc>
+      </w:tr>
+      <w:tr>
+        <w:trPr>
+          <w:trHeight w:val="288"/>
+        </w:trPr>
+        <w:tc>
+          <w:tcPr>
+            <w:tcW w:w="790" w:type="dxa"/>
+            <w:tcBorders>
+              <w:top w:val="single" w:sz="4" w:space="0" w:color="auto"/>
+              <w:left w:val="single" w:sz="4" w:space="0" w:color="auto"/>
+              <w:bottom w:val="single" w:sz="4" w:space="0" w:color="auto"/>
+              <w:right w:val="single" w:sz="4" w:space="0" w:color="auto"/>
+            </w:tcBorders>
+            <w:vAlign w:val="center"/>
+          </w:tcPr>
+          <w:p>
+            <w:pPr>
+              <w:tabs>
+                <w:tab w:val="left" w:pos="708"/>
+              </w:tabs>
+              <w:jc w:val="center"/>
+              <w:rPr>
+                <w:color w:val="000000"/>
+                <w:sz w:val="24"/>
+                <w:szCs w:val="24"/>
+              </w:rPr>
+            </w:pPr>
+            <w:r>
+              <w:rPr>
+                <w:color w:val="000000"/>
+                <w:sz w:val="24"/>
+                <w:szCs w:val="24"/>
+              </w:rPr>
+              <w:t>UC58</w:t>
+            </w:r>
+          </w:p>
+        </w:tc>
+        <w:tc>
+          <w:tcPr>
+            <w:tcW w:w="1596" w:type="dxa"/>
+            <w:tcBorders>
+              <w:top w:val="single" w:sz="4" w:space="0" w:color="auto"/>
+              <w:left w:val="nil"/>
+              <w:bottom w:val="single" w:sz="4" w:space="0" w:color="auto"/>
+              <w:right w:val="single" w:sz="4" w:space="0" w:color="auto"/>
+            </w:tcBorders>
+            <w:vAlign w:val="center"/>
+          </w:tcPr>
+          <w:p>
+            <w:pPr>
+              <w:jc w:val="center"/>
+              <w:rPr>
+                <w:sz w:val="24"/>
+                <w:szCs w:val="24"/>
+              </w:rPr>
+            </w:pPr>
+            <w:r>
+              <w:rPr>
+                <w:sz w:val="24"/>
+                <w:szCs w:val="24"/>
+              </w:rPr>
+              <w:t>Manage</w:t>
+            </w:r>
+            <w:r>
+              <w:rPr>
+                <w:sz w:val="24"/>
+                <w:szCs w:val="24"/>
+                <w:lang w:val="vi-VN"/>
+              </w:rPr>
+              <w:t xml:space="preserve"> Staff</w:t>
+            </w:r>
+          </w:p>
+        </w:tc>
+        <w:tc>
+          <w:tcPr>
+            <w:tcW w:w="2064" w:type="dxa"/>
+            <w:tcBorders>
+              <w:top w:val="single" w:sz="4" w:space="0" w:color="auto"/>
+              <w:left w:val="single" w:sz="4" w:space="0" w:color="auto"/>
+              <w:bottom w:val="single" w:sz="4" w:space="0" w:color="auto"/>
+              <w:right w:val="single" w:sz="4" w:space="0" w:color="auto"/>
+            </w:tcBorders>
+            <w:shd w:val="clear" w:color="auto" w:fill="auto"/>
+            <w:noWrap/>
+            <w:vAlign w:val="center"/>
+          </w:tcPr>
+          <w:p>
+            <w:pPr>
+              <w:jc w:val="center"/>
+              <w:rPr>
+                <w:sz w:val="24"/>
+                <w:szCs w:val="24"/>
+                <w:lang w:val="vi-VN"/>
+              </w:rPr>
+            </w:pPr>
+            <w:r>
+              <w:rPr>
+                <w:sz w:val="24"/>
+                <w:szCs w:val="24"/>
+              </w:rPr>
+              <w:t>Delete</w:t>
+            </w:r>
+            <w:r>
+              <w:rPr>
+                <w:sz w:val="24"/>
+                <w:szCs w:val="24"/>
+                <w:lang w:val="vi-VN"/>
+              </w:rPr>
+              <w:t xml:space="preserve"> Staff</w:t>
+            </w:r>
+          </w:p>
+        </w:tc>
+        <w:tc>
+          <w:tcPr>
+            <w:tcW w:w="4481" w:type="dxa"/>
+            <w:tcBorders>
+              <w:top w:val="single" w:sz="4" w:space="0" w:color="auto"/>
+              <w:left w:val="nil"/>
+              <w:bottom w:val="single" w:sz="4" w:space="0" w:color="auto"/>
+              <w:right w:val="single" w:sz="4" w:space="0" w:color="auto"/>
+            </w:tcBorders>
+            <w:vAlign w:val="center"/>
+          </w:tcPr>
+          <w:p>
+            <w:pPr>
+              <w:rPr>
+                <w:color w:val="000000"/>
+                <w:sz w:val="24"/>
+                <w:szCs w:val="24"/>
+              </w:rPr>
+            </w:pPr>
+            <w:r>
+              <w:rPr>
+                <w:sz w:val="24"/>
+                <w:szCs w:val="24"/>
+              </w:rPr>
+              <w:t xml:space="preserve">This use case allows </w:t>
+            </w:r>
+            <w:r>
+              <w:rPr>
+                <w:color w:val="000000"/>
+                <w:sz w:val="24"/>
+                <w:szCs w:val="24"/>
+                <w:lang w:val="vi-VN"/>
+              </w:rPr>
+              <w:t xml:space="preserve">Manager </w:t>
+            </w:r>
+            <w:r>
+              <w:rPr>
+                <w:sz w:val="24"/>
+                <w:szCs w:val="24"/>
+              </w:rPr>
               <w:t>to delete</w:t>
             </w:r>
             <w:r>
@@ -13522,15 +14019,7 @@
                 <w:szCs w:val="24"/>
                 <w:lang w:val="vi-VN"/>
               </w:rPr>
-              <w:t xml:space="preserve"> </w:t>
-            </w:r>
-            <w:r>
-              <w:rPr>
-                <w:sz w:val="24"/>
-                <w:szCs w:val="24"/>
-                <w:lang w:val="vi-VN"/>
-              </w:rPr>
-              <w:t>staff</w:t>
+              <w:t xml:space="preserve"> staff</w:t>
             </w:r>
           </w:p>
         </w:tc>
@@ -13946,6 +14435,7 @@
                 <w:rFonts w:asciiTheme="minorHAnsi" w:hAnsiTheme="minorHAnsi" w:cstheme="minorHAnsi"/>
                 <w:color w:val="000000"/>
               </w:rPr>
+              <w:lastRenderedPageBreak/>
               <w:t>2</w:t>
             </w:r>
           </w:p>
@@ -14874,7 +15364,6 @@
                 <w:color w:val="000000"/>
                 <w:szCs w:val="22"/>
               </w:rPr>
-              <w:lastRenderedPageBreak/>
               <w:t xml:space="preserve">    Query Managed Data</w:t>
             </w:r>
           </w:p>
@@ -15920,6 +16409,7 @@
         <w:pStyle w:val="Heading4"/>
       </w:pPr>
       <w:r>
+        <w:lastRenderedPageBreak/>
         <w:t>a. Database Schema</w:t>
       </w:r>
       <w:bookmarkEnd w:id="24"/>
@@ -16272,7 +16762,6 @@
                 <w:color w:val="0432FF"/>
                 <w:szCs w:val="22"/>
               </w:rPr>
-              <w:lastRenderedPageBreak/>
               <w:t>02</w:t>
             </w:r>
           </w:p>
@@ -16377,6 +16866,7 @@
         <w:rPr>
           <w:noProof/>
         </w:rPr>
+        <w:lastRenderedPageBreak/>
         <w:drawing>
           <wp:inline distT="0" distB="0" distL="0" distR="0" wp14:anchorId="7D1A3664" wp14:editId="71A59ECC">
             <wp:extent cx="5943600" cy="3015615"/>

</xml_diff>